<commit_message>
Requerimiento Funcional 4, 5, 6 y 7 mas avance informe Introduccion
</commit_message>
<xml_diff>
--- a/lab1_13452929_Bustamante.docx
+++ b/lab1_13452929_Bustamante.docx
@@ -1,6 +1,6 @@
 
 <file path=word/document.xml><?xml version="1.0" encoding="utf-8"?>
-<w:document xmlns:wpc="http://schemas.microsoft.com/office/word/2010/wordprocessingCanvas" xmlns:cx="http://schemas.microsoft.com/office/drawing/2014/chartex" xmlns:mc="http://schemas.openxmlformats.org/markup-compatibility/2006" xmlns:o="urn:schemas-microsoft-com:office:office" xmlns:r="http://schemas.openxmlformats.org/officeDocument/2006/relationships" xmlns:m="http://schemas.openxmlformats.org/officeDocument/2006/math" xmlns:v="urn:schemas-microsoft-com:vml" xmlns:wp14="http://schemas.microsoft.com/office/word/2010/wordprocessingDrawing" xmlns:wp="http://schemas.openxmlformats.org/drawingml/2006/wordprocessingDrawing" xmlns:w10="urn:schemas-microsoft-com:office:word" xmlns:w="http://schemas.openxmlformats.org/wordprocessingml/2006/main" xmlns:w14="http://schemas.microsoft.com/office/word/2010/wordml" xmlns:w15="http://schemas.microsoft.com/office/word/2012/wordml" xmlns:w16se="http://schemas.microsoft.com/office/word/2015/wordml/symex" xmlns:wpg="http://schemas.microsoft.com/office/word/2010/wordprocessingGroup" xmlns:wpi="http://schemas.microsoft.com/office/word/2010/wordprocessingInk" xmlns:wne="http://schemas.microsoft.com/office/word/2006/wordml" xmlns:wps="http://schemas.microsoft.com/office/word/2010/wordprocessingShape" mc:Ignorable="w14 w15 w16se wp14">
+<w:document xmlns:wpc="http://schemas.microsoft.com/office/word/2010/wordprocessingCanvas" xmlns:cx="http://schemas.microsoft.com/office/drawing/2014/chartex" xmlns:cx1="http://schemas.microsoft.com/office/drawing/2015/9/8/chartex" xmlns:cx2="http://schemas.microsoft.com/office/drawing/2015/10/21/chartex" xmlns:cx3="http://schemas.microsoft.com/office/drawing/2016/5/9/chartex" xmlns:cx4="http://schemas.microsoft.com/office/drawing/2016/5/10/chartex" xmlns:cx5="http://schemas.microsoft.com/office/drawing/2016/5/11/chartex" xmlns:cx6="http://schemas.microsoft.com/office/drawing/2016/5/12/chartex" xmlns:cx7="http://schemas.microsoft.com/office/drawing/2016/5/13/chartex" xmlns:cx8="http://schemas.microsoft.com/office/drawing/2016/5/14/chartex" xmlns:mc="http://schemas.openxmlformats.org/markup-compatibility/2006" xmlns:aink="http://schemas.microsoft.com/office/drawing/2016/ink" xmlns:am3d="http://schemas.microsoft.com/office/drawing/2017/model3d" xmlns:o="urn:schemas-microsoft-com:office:office" xmlns:oel="http://schemas.microsoft.com/office/2019/extlst" xmlns:r="http://schemas.openxmlformats.org/officeDocument/2006/relationships" xmlns:m="http://schemas.openxmlformats.org/officeDocument/2006/math" xmlns:v="urn:schemas-microsoft-com:vml" xmlns:wp14="http://schemas.microsoft.com/office/word/2010/wordprocessingDrawing" xmlns:wp="http://schemas.openxmlformats.org/drawingml/2006/wordprocessingDrawing" xmlns:w10="urn:schemas-microsoft-com:office:word" xmlns:w="http://schemas.openxmlformats.org/wordprocessingml/2006/main" xmlns:w14="http://schemas.microsoft.com/office/word/2010/wordml" xmlns:w15="http://schemas.microsoft.com/office/word/2012/wordml" xmlns:w16cex="http://schemas.microsoft.com/office/word/2018/wordml/cex" xmlns:w16cid="http://schemas.microsoft.com/office/word/2016/wordml/cid" xmlns:w16="http://schemas.microsoft.com/office/word/2018/wordml" xmlns:w16sdtdh="http://schemas.microsoft.com/office/word/2020/wordml/sdtdatahash" xmlns:w16se="http://schemas.microsoft.com/office/word/2015/wordml/symex" xmlns:wpg="http://schemas.microsoft.com/office/word/2010/wordprocessingGroup" xmlns:wpi="http://schemas.microsoft.com/office/word/2010/wordprocessingInk" xmlns:wne="http://schemas.microsoft.com/office/word/2006/wordml" xmlns:wps="http://schemas.microsoft.com/office/word/2010/wordprocessingShape" mc:Ignorable="w14 w15 w16se w16cid w16 w16cex w16sdtdh wp14">
   <w:body>
     <w:p>
       <w:pPr>
@@ -328,7 +328,7 @@
               </wp:anchor>
             </w:drawing>
           </mc:Choice>
-          <mc:Fallback xmlns:cx1="http://schemas.microsoft.com/office/drawing/2015/9/8/chartex" xmlns:cx2="http://schemas.microsoft.com/office/drawing/2015/10/21/chartex" xmlns:cx3="http://schemas.microsoft.com/office/drawing/2016/5/9/chartex" xmlns:cx4="http://schemas.microsoft.com/office/drawing/2016/5/10/chartex" xmlns:cx5="http://schemas.microsoft.com/office/drawing/2016/5/11/chartex" xmlns:cx6="http://schemas.microsoft.com/office/drawing/2016/5/12/chartex" xmlns:cx7="http://schemas.microsoft.com/office/drawing/2016/5/13/chartex" xmlns:cx8="http://schemas.microsoft.com/office/drawing/2016/5/14/chartex" xmlns:aink="http://schemas.microsoft.com/office/drawing/2016/ink" xmlns:am3d="http://schemas.microsoft.com/office/drawing/2017/model3d" xmlns:oel="http://schemas.microsoft.com/office/2019/extlst" xmlns:w16cex="http://schemas.microsoft.com/office/word/2018/wordml/cex" xmlns:w16cid="http://schemas.microsoft.com/office/word/2016/wordml/cid" xmlns:w16="http://schemas.microsoft.com/office/word/2018/wordml" xmlns:w16sdtdh="http://schemas.microsoft.com/office/word/2020/wordml/sdtdatahash" xmlns:w16du="http://schemas.microsoft.com/office/word/2023/wordml/word16du">
+          <mc:Fallback xmlns:w16du="http://schemas.microsoft.com/office/word/2023/wordml/word16du">
             <w:pict>
               <v:shape w14:anchorId="12D8EAEC" id="docshape1" o:spid="_x0000_s1026" style="position:absolute;margin-left:85.05pt;margin-top:10.75pt;width:425.85pt;height:.1pt;z-index:-251657216;visibility:visible;mso-wrap-style:square;mso-width-percent:0;mso-height-percent:0;mso-wrap-distance-left:0;mso-wrap-distance-top:0;mso-wrap-distance-right:0;mso-wrap-distance-bottom:0;mso-position-horizontal:absolute;mso-position-horizontal-relative:page;mso-position-vertical:absolute;mso-position-vertical-relative:text;mso-width-percent:0;mso-height-percent:0;mso-width-relative:page;mso-height-relative:page;v-text-anchor:top" coordsize="8517,1270" o:gfxdata="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" path="m,l8516,e" filled="f" strokeweight=".20003mm">
                 <v:path arrowok="t" o:connecttype="custom" o:connectlocs="0,0;5407660,0" o:connectangles="0,0"/>
@@ -568,7 +568,7 @@
               </wp:anchor>
             </w:drawing>
           </mc:Choice>
-          <mc:Fallback xmlns:cx1="http://schemas.microsoft.com/office/drawing/2015/9/8/chartex" xmlns:cx2="http://schemas.microsoft.com/office/drawing/2015/10/21/chartex" xmlns:cx3="http://schemas.microsoft.com/office/drawing/2016/5/9/chartex" xmlns:cx4="http://schemas.microsoft.com/office/drawing/2016/5/10/chartex" xmlns:cx5="http://schemas.microsoft.com/office/drawing/2016/5/11/chartex" xmlns:cx6="http://schemas.microsoft.com/office/drawing/2016/5/12/chartex" xmlns:cx7="http://schemas.microsoft.com/office/drawing/2016/5/13/chartex" xmlns:cx8="http://schemas.microsoft.com/office/drawing/2016/5/14/chartex" xmlns:aink="http://schemas.microsoft.com/office/drawing/2016/ink" xmlns:am3d="http://schemas.microsoft.com/office/drawing/2017/model3d" xmlns:oel="http://schemas.microsoft.com/office/2019/extlst" xmlns:w16cex="http://schemas.microsoft.com/office/word/2018/wordml/cex" xmlns:w16cid="http://schemas.microsoft.com/office/word/2016/wordml/cid" xmlns:w16="http://schemas.microsoft.com/office/word/2018/wordml" xmlns:w16sdtdh="http://schemas.microsoft.com/office/word/2020/wordml/sdtdatahash" xmlns:w16du="http://schemas.microsoft.com/office/word/2023/wordml/word16du">
+          <mc:Fallback xmlns:w16du="http://schemas.microsoft.com/office/word/2023/wordml/word16du">
             <w:pict>
               <v:shape w14:anchorId="0DA351F0" id="docshape2" o:spid="_x0000_s1026" style="position:absolute;margin-left:85.05pt;margin-top:8.9pt;width:425.85pt;height:.1pt;z-index:-251656192;visibility:visible;mso-wrap-style:square;mso-width-percent:0;mso-height-percent:0;mso-wrap-distance-left:0;mso-wrap-distance-top:0;mso-wrap-distance-right:0;mso-wrap-distance-bottom:0;mso-position-horizontal:absolute;mso-position-horizontal-relative:page;mso-position-vertical:absolute;mso-position-vertical-relative:text;mso-width-percent:0;mso-height-percent:0;mso-width-relative:page;mso-height-relative:page;v-text-anchor:top" coordsize="8517,1270" o:gfxdata="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" path="m,l8516,e" filled="f" strokeweight=".20003mm">
                 <v:path arrowok="t" o:connecttype="custom" o:connectlocs="0,0;5407660,0" o:connectangles="0,0"/>
@@ -829,8 +829,6 @@
         </w:rPr>
         <w:t xml:space="preserve">12 </w:t>
       </w:r>
-      <w:bookmarkStart w:id="0" w:name="_GoBack"/>
-      <w:bookmarkEnd w:id="0"/>
       <w:r>
         <w:rPr>
           <w:rFonts w:ascii="Arial Narrow" w:hAnsi="Arial Narrow"/>
@@ -2197,13 +2195,13 @@
       <w:pPr>
         <w:pStyle w:val="Ttulo1"/>
       </w:pPr>
-      <w:bookmarkStart w:id="1" w:name="_Toc134312243"/>
-      <w:bookmarkStart w:id="2" w:name="_Toc134312314"/>
+      <w:bookmarkStart w:id="0" w:name="_Toc134312243"/>
+      <w:bookmarkStart w:id="1" w:name="_Toc134312314"/>
       <w:r>
         <w:t>Introducción</w:t>
       </w:r>
+      <w:bookmarkEnd w:id="0"/>
       <w:bookmarkEnd w:id="1"/>
-      <w:bookmarkEnd w:id="2"/>
     </w:p>
     <w:p>
       <w:pPr>
@@ -2231,15 +2229,490 @@
     </w:p>
     <w:p>
       <w:pPr>
+        <w:tabs>
+          <w:tab w:val="left" w:pos="2197"/>
+          <w:tab w:val="left" w:pos="2642"/>
+        </w:tabs>
+        <w:jc w:val="both"/>
+        <w:rPr>
+          <w:rFonts w:ascii="Arial Narrow" w:hAnsi="Arial Narrow"/>
+        </w:rPr>
+      </w:pPr>
+      <w:r>
+        <w:rPr>
+          <w:rFonts w:ascii="Arial Narrow" w:hAnsi="Arial Narrow"/>
+        </w:rPr>
+        <w:t>El presente informe busca a</w:t>
+      </w:r>
+      <w:r>
+        <w:rPr>
+          <w:rFonts w:ascii="Arial Narrow" w:hAnsi="Arial Narrow"/>
+        </w:rPr>
+        <w:t xml:space="preserve">plicar conceptos del paradigma de programación funcional usando el lenguaje de programación </w:t>
+      </w:r>
+      <w:proofErr w:type="spellStart"/>
+      <w:r>
+        <w:rPr>
+          <w:rFonts w:ascii="Arial Narrow" w:hAnsi="Arial Narrow"/>
+        </w:rPr>
+        <w:t>Scheme</w:t>
+      </w:r>
+      <w:proofErr w:type="spellEnd"/>
+      <w:r>
+        <w:rPr>
+          <w:rFonts w:ascii="Arial Narrow" w:hAnsi="Arial Narrow"/>
+        </w:rPr>
+        <w:t xml:space="preserve"> en la resolución de un problema acotado</w:t>
+      </w:r>
+      <w:r>
+        <w:rPr>
+          <w:rFonts w:ascii="Arial Narrow" w:hAnsi="Arial Narrow"/>
+        </w:rPr>
+        <w:t>.</w:t>
+      </w:r>
+    </w:p>
+    <w:p>
+      <w:pPr>
+        <w:tabs>
+          <w:tab w:val="left" w:pos="2197"/>
+          <w:tab w:val="left" w:pos="2642"/>
+        </w:tabs>
+        <w:jc w:val="both"/>
+        <w:rPr>
+          <w:rFonts w:ascii="Arial Narrow" w:hAnsi="Arial Narrow"/>
+        </w:rPr>
+      </w:pPr>
+    </w:p>
+    <w:p>
+      <w:pPr>
+        <w:tabs>
+          <w:tab w:val="left" w:pos="2197"/>
+          <w:tab w:val="left" w:pos="2642"/>
+        </w:tabs>
+        <w:jc w:val="both"/>
+        <w:rPr>
+          <w:rFonts w:ascii="Arial Narrow" w:hAnsi="Arial Narrow"/>
+        </w:rPr>
+      </w:pPr>
+      <w:r>
+        <w:rPr>
+          <w:rFonts w:ascii="Arial Narrow" w:hAnsi="Arial Narrow"/>
+        </w:rPr>
+        <w:t xml:space="preserve">Para el desarrollo del laboratorio Nº1, de la asignatura de Paradigmas de la Programación, se nos solicita realizar la implementación en el lenguaje de programación </w:t>
+      </w:r>
+      <w:proofErr w:type="spellStart"/>
+      <w:r>
+        <w:rPr>
+          <w:rFonts w:ascii="Arial Narrow" w:hAnsi="Arial Narrow"/>
+        </w:rPr>
+        <w:t>Scheme</w:t>
+      </w:r>
+      <w:proofErr w:type="spellEnd"/>
+      <w:r>
+        <w:rPr>
+          <w:rFonts w:ascii="Arial Narrow" w:hAnsi="Arial Narrow"/>
+        </w:rPr>
+        <w:t xml:space="preserve">, </w:t>
+      </w:r>
+    </w:p>
+    <w:p>
+      <w:pPr>
+        <w:tabs>
+          <w:tab w:val="left" w:pos="2197"/>
+          <w:tab w:val="left" w:pos="2642"/>
+        </w:tabs>
+        <w:jc w:val="both"/>
+        <w:rPr>
+          <w:rFonts w:ascii="Arial Narrow" w:hAnsi="Arial Narrow"/>
+        </w:rPr>
+      </w:pPr>
+      <w:r>
+        <w:rPr>
+          <w:rFonts w:ascii="Arial Narrow" w:hAnsi="Arial Narrow"/>
+        </w:rPr>
+        <w:t>lenguaje basado en la programación declarativa – funcional, un algoritmo para resolver el problema que corresponde al siguiente enunciado:</w:t>
+      </w:r>
+    </w:p>
+    <w:p>
+      <w:pPr>
+        <w:tabs>
+          <w:tab w:val="left" w:pos="2197"/>
+          <w:tab w:val="left" w:pos="2642"/>
+        </w:tabs>
+        <w:jc w:val="both"/>
+        <w:rPr>
+          <w:rFonts w:ascii="Arial Narrow" w:hAnsi="Arial Narrow"/>
+        </w:rPr>
+      </w:pPr>
+    </w:p>
+    <w:p>
+      <w:pPr>
+        <w:tabs>
+          <w:tab w:val="left" w:pos="2197"/>
+          <w:tab w:val="left" w:pos="2642"/>
+        </w:tabs>
+        <w:jc w:val="both"/>
+        <w:rPr>
+          <w:rFonts w:ascii="Arial Narrow" w:hAnsi="Arial Narrow"/>
+        </w:rPr>
+      </w:pPr>
+      <w:r>
+        <w:rPr>
+          <w:rFonts w:ascii="Arial Narrow" w:hAnsi="Arial Narrow"/>
+        </w:rPr>
+        <w:t>“</w:t>
+      </w:r>
+      <w:r>
+        <w:rPr>
+          <w:rFonts w:ascii="Arial Narrow" w:hAnsi="Arial Narrow"/>
+          <w:b/>
+          <w:bCs/>
+          <w:i/>
+          <w:iCs/>
+        </w:rPr>
+        <w:t xml:space="preserve">Crear un simulador de </w:t>
+      </w:r>
+      <w:proofErr w:type="spellStart"/>
+      <w:r>
+        <w:rPr>
+          <w:rFonts w:ascii="Arial Narrow" w:hAnsi="Arial Narrow"/>
+          <w:b/>
+          <w:bCs/>
+          <w:i/>
+          <w:iCs/>
+        </w:rPr>
+        <w:t>chatbots</w:t>
+      </w:r>
+      <w:proofErr w:type="spellEnd"/>
+      <w:r>
+        <w:rPr>
+          <w:rFonts w:ascii="Arial Narrow" w:hAnsi="Arial Narrow"/>
+          <w:b/>
+          <w:bCs/>
+          <w:i/>
+          <w:iCs/>
+        </w:rPr>
+        <w:t xml:space="preserve"> simplificado y los comandos que permiten operar sobre éste</w:t>
+      </w:r>
+      <w:r>
+        <w:rPr>
+          <w:rFonts w:ascii="Arial Narrow" w:hAnsi="Arial Narrow"/>
+        </w:rPr>
+        <w:t>.”</w:t>
+      </w:r>
+    </w:p>
+    <w:p>
+      <w:pPr>
+        <w:tabs>
+          <w:tab w:val="left" w:pos="2197"/>
+          <w:tab w:val="left" w:pos="2642"/>
+        </w:tabs>
+        <w:jc w:val="both"/>
+        <w:rPr>
+          <w:rFonts w:ascii="Arial Narrow" w:hAnsi="Arial Narrow"/>
+        </w:rPr>
+      </w:pPr>
+    </w:p>
+    <w:p>
+      <w:pPr>
+        <w:tabs>
+          <w:tab w:val="left" w:pos="2197"/>
+          <w:tab w:val="left" w:pos="2642"/>
+        </w:tabs>
+        <w:jc w:val="both"/>
+        <w:rPr>
+          <w:rFonts w:ascii="Arial Narrow" w:hAnsi="Arial Narrow"/>
+        </w:rPr>
+      </w:pPr>
+      <w:r>
+        <w:rPr>
+          <w:rFonts w:ascii="Arial Narrow" w:hAnsi="Arial Narrow"/>
+        </w:rPr>
+        <w:t xml:space="preserve">En base a lo solicitado y mediante soluciones implementadas en el lenguaje de programación </w:t>
+      </w:r>
+      <w:proofErr w:type="spellStart"/>
+      <w:r>
+        <w:rPr>
+          <w:rFonts w:ascii="Arial Narrow" w:hAnsi="Arial Narrow"/>
+        </w:rPr>
+        <w:t>Scheme</w:t>
+      </w:r>
+      <w:proofErr w:type="spellEnd"/>
+      <w:r>
+        <w:rPr>
+          <w:rFonts w:ascii="Arial Narrow" w:hAnsi="Arial Narrow"/>
+        </w:rPr>
+        <w:t xml:space="preserve"> a través de Dr. </w:t>
+      </w:r>
+      <w:proofErr w:type="spellStart"/>
+      <w:r>
+        <w:rPr>
+          <w:rFonts w:ascii="Arial Narrow" w:hAnsi="Arial Narrow"/>
+        </w:rPr>
+        <w:t>Racket</w:t>
+      </w:r>
+      <w:proofErr w:type="spellEnd"/>
+      <w:r>
+        <w:rPr>
+          <w:rFonts w:ascii="Arial Narrow" w:hAnsi="Arial Narrow"/>
+        </w:rPr>
+        <w:t xml:space="preserve">, </w:t>
+      </w:r>
+    </w:p>
+    <w:p>
+      <w:pPr>
+        <w:tabs>
+          <w:tab w:val="left" w:pos="2197"/>
+          <w:tab w:val="left" w:pos="2642"/>
+        </w:tabs>
+        <w:jc w:val="both"/>
+        <w:rPr>
+          <w:rFonts w:ascii="Arial Narrow" w:hAnsi="Arial Narrow"/>
+        </w:rPr>
+      </w:pPr>
+      <w:r>
+        <w:rPr>
+          <w:rFonts w:ascii="Arial Narrow" w:hAnsi="Arial Narrow"/>
+        </w:rPr>
+        <w:t>se logró dar solución a parte de los requerimientos funcionales solicitados, siendo estos testeados mediante el script de pruebas.</w:t>
+      </w:r>
+    </w:p>
+    <w:p>
+      <w:pPr>
+        <w:tabs>
+          <w:tab w:val="left" w:pos="2197"/>
+          <w:tab w:val="left" w:pos="2642"/>
+        </w:tabs>
+        <w:jc w:val="both"/>
+        <w:rPr>
+          <w:rFonts w:ascii="Arial Narrow" w:hAnsi="Arial Narrow"/>
+        </w:rPr>
+      </w:pPr>
+    </w:p>
+    <w:p>
+      <w:pPr>
+        <w:tabs>
+          <w:tab w:val="left" w:pos="2197"/>
+          <w:tab w:val="left" w:pos="2642"/>
+        </w:tabs>
+        <w:jc w:val="both"/>
+        <w:rPr>
+          <w:rFonts w:ascii="Arial Narrow" w:hAnsi="Arial Narrow"/>
+        </w:rPr>
+      </w:pPr>
+    </w:p>
+    <w:p>
+      <w:pPr>
+        <w:tabs>
+          <w:tab w:val="left" w:pos="2197"/>
+          <w:tab w:val="left" w:pos="2642"/>
+        </w:tabs>
+        <w:jc w:val="both"/>
+        <w:rPr>
+          <w:rFonts w:ascii="Arial Narrow" w:hAnsi="Arial Narrow"/>
+        </w:rPr>
+      </w:pPr>
+    </w:p>
+    <w:p>
+      <w:pPr>
+        <w:tabs>
+          <w:tab w:val="left" w:pos="2197"/>
+          <w:tab w:val="left" w:pos="2642"/>
+        </w:tabs>
+        <w:jc w:val="both"/>
+        <w:rPr>
+          <w:rFonts w:ascii="Arial Narrow" w:hAnsi="Arial Narrow"/>
+        </w:rPr>
+      </w:pPr>
+    </w:p>
+    <w:p>
+      <w:pPr>
+        <w:tabs>
+          <w:tab w:val="left" w:pos="2197"/>
+          <w:tab w:val="left" w:pos="2642"/>
+        </w:tabs>
+        <w:jc w:val="both"/>
+        <w:rPr>
+          <w:rFonts w:ascii="Arial Narrow" w:hAnsi="Arial Narrow"/>
+          <w:highlight w:val="yellow"/>
+        </w:rPr>
+      </w:pPr>
+      <w:proofErr w:type="gramStart"/>
+      <w:r>
+        <w:rPr>
+          <w:rFonts w:ascii="Arial Narrow" w:hAnsi="Arial Narrow"/>
+          <w:highlight w:val="yellow"/>
+        </w:rPr>
+        <w:t>;Unix</w:t>
+      </w:r>
+      <w:proofErr w:type="gramEnd"/>
+      <w:r>
+        <w:rPr>
+          <w:rFonts w:ascii="Arial Narrow" w:hAnsi="Arial Narrow"/>
+          <w:highlight w:val="yellow"/>
+        </w:rPr>
+        <w:t xml:space="preserve"> </w:t>
+      </w:r>
+      <w:proofErr w:type="spellStart"/>
+      <w:r>
+        <w:rPr>
+          <w:rFonts w:ascii="Arial Narrow" w:hAnsi="Arial Narrow"/>
+          <w:highlight w:val="yellow"/>
+        </w:rPr>
+        <w:t>Timestamp</w:t>
+      </w:r>
+      <w:proofErr w:type="spellEnd"/>
+      <w:r>
+        <w:rPr>
+          <w:rFonts w:ascii="Arial Narrow" w:hAnsi="Arial Narrow"/>
+          <w:highlight w:val="yellow"/>
+        </w:rPr>
+        <w:t xml:space="preserve">, cuenta los segundo que </w:t>
+      </w:r>
+      <w:proofErr w:type="spellStart"/>
+      <w:r>
+        <w:rPr>
+          <w:rFonts w:ascii="Arial Narrow" w:hAnsi="Arial Narrow"/>
+          <w:highlight w:val="yellow"/>
+        </w:rPr>
+        <w:t>an</w:t>
+      </w:r>
+      <w:proofErr w:type="spellEnd"/>
+      <w:r>
+        <w:rPr>
+          <w:rFonts w:ascii="Arial Narrow" w:hAnsi="Arial Narrow"/>
+          <w:highlight w:val="yellow"/>
+        </w:rPr>
+        <w:t xml:space="preserve"> transcurridos desde el</w:t>
+      </w:r>
+    </w:p>
+    <w:p>
+      <w:pPr>
+        <w:tabs>
+          <w:tab w:val="left" w:pos="2197"/>
+          <w:tab w:val="left" w:pos="2642"/>
+        </w:tabs>
+        <w:jc w:val="both"/>
+        <w:rPr>
+          <w:rFonts w:ascii="Arial Narrow" w:hAnsi="Arial Narrow"/>
+          <w:highlight w:val="yellow"/>
+        </w:rPr>
+      </w:pPr>
+      <w:r>
+        <w:rPr>
+          <w:rFonts w:ascii="Arial Narrow" w:hAnsi="Arial Narrow"/>
+          <w:highlight w:val="yellow"/>
+        </w:rPr>
+        <w:t xml:space="preserve">;1 de enero de 1970 00.00 </w:t>
+      </w:r>
+      <w:proofErr w:type="spellStart"/>
+      <w:r>
+        <w:rPr>
+          <w:rFonts w:ascii="Arial Narrow" w:hAnsi="Arial Narrow"/>
+          <w:highlight w:val="yellow"/>
+        </w:rPr>
+        <w:t>hrs</w:t>
+      </w:r>
+      <w:proofErr w:type="spellEnd"/>
+      <w:r>
+        <w:rPr>
+          <w:rFonts w:ascii="Arial Narrow" w:hAnsi="Arial Narrow"/>
+          <w:highlight w:val="yellow"/>
+        </w:rPr>
+        <w:t xml:space="preserve">. Que es el </w:t>
+      </w:r>
+      <w:proofErr w:type="spellStart"/>
+      <w:r>
+        <w:rPr>
+          <w:rFonts w:ascii="Arial Narrow" w:hAnsi="Arial Narrow"/>
+          <w:highlight w:val="yellow"/>
+        </w:rPr>
+        <w:t>naciemiento</w:t>
+      </w:r>
+      <w:proofErr w:type="spellEnd"/>
+      <w:r>
+        <w:rPr>
+          <w:rFonts w:ascii="Arial Narrow" w:hAnsi="Arial Narrow"/>
+          <w:highlight w:val="yellow"/>
+        </w:rPr>
+        <w:t xml:space="preserve"> de Unix -&gt; año 0</w:t>
+      </w:r>
+    </w:p>
+    <w:p>
+      <w:pPr>
+        <w:tabs>
+          <w:tab w:val="left" w:pos="2197"/>
+          <w:tab w:val="left" w:pos="2642"/>
+        </w:tabs>
+        <w:jc w:val="both"/>
+        <w:rPr>
+          <w:rFonts w:ascii="Arial Narrow" w:hAnsi="Arial Narrow"/>
+        </w:rPr>
+      </w:pPr>
+      <w:proofErr w:type="gramStart"/>
+      <w:r>
+        <w:rPr>
+          <w:rFonts w:ascii="Arial Narrow" w:hAnsi="Arial Narrow"/>
+          <w:highlight w:val="yellow"/>
+        </w:rPr>
+        <w:t>;Fecha</w:t>
+      </w:r>
+      <w:proofErr w:type="gramEnd"/>
+      <w:r>
+        <w:rPr>
+          <w:rFonts w:ascii="Arial Narrow" w:hAnsi="Arial Narrow"/>
+          <w:highlight w:val="yellow"/>
+        </w:rPr>
+        <w:t xml:space="preserve"> (</w:t>
+      </w:r>
+      <w:proofErr w:type="spellStart"/>
+      <w:r>
+        <w:rPr>
+          <w:rFonts w:ascii="Arial Narrow" w:hAnsi="Arial Narrow"/>
+          <w:highlight w:val="yellow"/>
+        </w:rPr>
+        <w:t>current-seconds</w:t>
+      </w:r>
+      <w:proofErr w:type="spellEnd"/>
+      <w:r>
+        <w:rPr>
+          <w:rFonts w:ascii="Arial Narrow" w:hAnsi="Arial Narrow"/>
+          <w:highlight w:val="yellow"/>
+        </w:rPr>
+        <w:t>)</w:t>
+      </w:r>
+    </w:p>
+    <w:p>
+      <w:bookmarkStart w:id="2" w:name="_Toc134312245"/>
+      <w:bookmarkStart w:id="3" w:name="_Toc134312316"/>
+      <w:r>
+        <w:br w:type="page"/>
+      </w:r>
+    </w:p>
+    <w:p/>
+    <w:p/>
+    <w:p/>
+    <w:p/>
+    <w:p>
+      <w:pPr>
+        <w:rPr>
+          <w:rFonts w:ascii="Arial Narrow" w:eastAsiaTheme="majorEastAsia" w:hAnsi="Arial Narrow" w:cstheme="majorBidi"/>
+          <w:b/>
+          <w:color w:val="000000" w:themeColor="text1"/>
+          <w:sz w:val="32"/>
+          <w:szCs w:val="32"/>
+        </w:rPr>
+      </w:pPr>
+    </w:p>
+    <w:p>
+      <w:pPr>
         <w:pStyle w:val="Ttulo1"/>
       </w:pPr>
-      <w:bookmarkStart w:id="3" w:name="_Toc134312245"/>
-      <w:bookmarkStart w:id="4" w:name="_Toc134312316"/>
       <w:r>
         <w:t>Descripción del paradigma</w:t>
       </w:r>
+      <w:bookmarkEnd w:id="2"/>
       <w:bookmarkEnd w:id="3"/>
-      <w:bookmarkEnd w:id="4"/>
     </w:p>
     <w:p>
       <w:pPr>
@@ -2258,8 +2731,8 @@
           <w:rFonts w:ascii="Arial Narrow" w:hAnsi="Arial Narrow"/>
         </w:rPr>
       </w:pPr>
-      <w:bookmarkStart w:id="5" w:name="_Toc134312246"/>
-      <w:bookmarkStart w:id="6" w:name="_Toc134312317"/>
+      <w:bookmarkStart w:id="4" w:name="_Toc134312246"/>
+      <w:bookmarkStart w:id="5" w:name="_Toc134312317"/>
     </w:p>
     <w:p>
       <w:pPr>
@@ -2297,8 +2770,8 @@
       <w:r>
         <w:t>problema</w:t>
       </w:r>
+      <w:bookmarkEnd w:id="4"/>
       <w:bookmarkEnd w:id="5"/>
-      <w:bookmarkEnd w:id="6"/>
     </w:p>
     <w:p/>
     <w:p/>
@@ -2306,13 +2779,13 @@
       <w:pPr>
         <w:pStyle w:val="Ttulo1"/>
       </w:pPr>
-      <w:bookmarkStart w:id="7" w:name="_Toc134312247"/>
-      <w:bookmarkStart w:id="8" w:name="_Toc134312318"/>
+      <w:bookmarkStart w:id="6" w:name="_Toc134312247"/>
+      <w:bookmarkStart w:id="7" w:name="_Toc134312318"/>
       <w:r>
         <w:t>Diseño de la solución</w:t>
       </w:r>
+      <w:bookmarkEnd w:id="6"/>
       <w:bookmarkEnd w:id="7"/>
-      <w:bookmarkEnd w:id="8"/>
     </w:p>
     <w:p/>
     <w:p/>
@@ -2320,28 +2793,28 @@
       <w:pPr>
         <w:pStyle w:val="Ttulo1"/>
       </w:pPr>
-      <w:bookmarkStart w:id="9" w:name="_Toc134312248"/>
-      <w:bookmarkStart w:id="10" w:name="_Toc134312319"/>
+      <w:bookmarkStart w:id="8" w:name="_Toc134312248"/>
+      <w:bookmarkStart w:id="9" w:name="_Toc134312319"/>
       <w:r>
         <w:t>Consideraciones de implementación</w:t>
       </w:r>
+      <w:bookmarkEnd w:id="8"/>
       <w:bookmarkEnd w:id="9"/>
+    </w:p>
+    <w:p/>
+    <w:p>
+      <w:bookmarkStart w:id="10" w:name="_Toc134312249"/>
+      <w:bookmarkStart w:id="11" w:name="_Toc134312320"/>
+    </w:p>
+    <w:p>
+      <w:pPr>
+        <w:pStyle w:val="Ttulo1"/>
+      </w:pPr>
+      <w:r>
+        <w:t>Instrucciones de uso</w:t>
+      </w:r>
       <w:bookmarkEnd w:id="10"/>
-    </w:p>
-    <w:p/>
-    <w:p>
-      <w:bookmarkStart w:id="11" w:name="_Toc134312249"/>
-      <w:bookmarkStart w:id="12" w:name="_Toc134312320"/>
-    </w:p>
-    <w:p>
-      <w:pPr>
-        <w:pStyle w:val="Ttulo1"/>
-      </w:pPr>
-      <w:r>
-        <w:t>Instrucciones de uso</w:t>
-      </w:r>
       <w:bookmarkEnd w:id="11"/>
-      <w:bookmarkEnd w:id="12"/>
     </w:p>
     <w:p/>
     <w:p/>
@@ -2349,13 +2822,13 @@
       <w:pPr>
         <w:pStyle w:val="Ttulo1"/>
       </w:pPr>
-      <w:bookmarkStart w:id="13" w:name="_Toc134312250"/>
-      <w:bookmarkStart w:id="14" w:name="_Toc134312321"/>
+      <w:bookmarkStart w:id="12" w:name="_Toc134312250"/>
+      <w:bookmarkStart w:id="13" w:name="_Toc134312321"/>
       <w:r>
         <w:t>Resultados y evaluación</w:t>
       </w:r>
+      <w:bookmarkEnd w:id="12"/>
       <w:bookmarkEnd w:id="13"/>
-      <w:bookmarkEnd w:id="14"/>
     </w:p>
     <w:p/>
     <w:p>
@@ -4447,8 +4920,8 @@
       <w:pPr>
         <w:pStyle w:val="Ttulo1"/>
       </w:pPr>
-      <w:bookmarkStart w:id="15" w:name="_Toc134312251"/>
-      <w:bookmarkStart w:id="16" w:name="_Toc134312322"/>
+      <w:bookmarkStart w:id="14" w:name="_Toc134312251"/>
+      <w:bookmarkStart w:id="15" w:name="_Toc134312322"/>
     </w:p>
     <w:p>
       <w:pPr>
@@ -4457,8 +4930,8 @@
       <w:r>
         <w:t>Conclusiones</w:t>
       </w:r>
+      <w:bookmarkEnd w:id="14"/>
       <w:bookmarkEnd w:id="15"/>
-      <w:bookmarkEnd w:id="16"/>
     </w:p>
     <w:p/>
     <w:p>
@@ -4483,13 +4956,13 @@
       <w:pPr>
         <w:pStyle w:val="Ttulo1"/>
       </w:pPr>
-      <w:bookmarkStart w:id="17" w:name="_Toc134312252"/>
-      <w:bookmarkStart w:id="18" w:name="_Toc134312323"/>
+      <w:bookmarkStart w:id="16" w:name="_Toc134312252"/>
+      <w:bookmarkStart w:id="17" w:name="_Toc134312323"/>
       <w:r>
         <w:t>Referencias</w:t>
       </w:r>
+      <w:bookmarkEnd w:id="16"/>
       <w:bookmarkEnd w:id="17"/>
-      <w:bookmarkEnd w:id="18"/>
     </w:p>
     <w:p/>
     <w:p>
@@ -4518,7 +4991,7 @@
 </file>
 
 <file path=word/endnotes.xml><?xml version="1.0" encoding="utf-8"?>
-<w:endnotes xmlns:wpc="http://schemas.microsoft.com/office/word/2010/wordprocessingCanvas" xmlns:cx="http://schemas.microsoft.com/office/drawing/2014/chartex" xmlns:mc="http://schemas.openxmlformats.org/markup-compatibility/2006" xmlns:o="urn:schemas-microsoft-com:office:office" xmlns:r="http://schemas.openxmlformats.org/officeDocument/2006/relationships" xmlns:m="http://schemas.openxmlformats.org/officeDocument/2006/math" xmlns:v="urn:schemas-microsoft-com:vml" xmlns:wp14="http://schemas.microsoft.com/office/word/2010/wordprocessingDrawing" xmlns:wp="http://schemas.openxmlformats.org/drawingml/2006/wordprocessingDrawing" xmlns:w10="urn:schemas-microsoft-com:office:word" xmlns:w="http://schemas.openxmlformats.org/wordprocessingml/2006/main" xmlns:w14="http://schemas.microsoft.com/office/word/2010/wordml" xmlns:w15="http://schemas.microsoft.com/office/word/2012/wordml" xmlns:w16se="http://schemas.microsoft.com/office/word/2015/wordml/symex" xmlns:wpg="http://schemas.microsoft.com/office/word/2010/wordprocessingGroup" xmlns:wpi="http://schemas.microsoft.com/office/word/2010/wordprocessingInk" xmlns:wne="http://schemas.microsoft.com/office/word/2006/wordml" xmlns:wps="http://schemas.microsoft.com/office/word/2010/wordprocessingShape" mc:Ignorable="w14 w15 w16se wp14">
+<w:endnotes xmlns:wpc="http://schemas.microsoft.com/office/word/2010/wordprocessingCanvas" xmlns:cx="http://schemas.microsoft.com/office/drawing/2014/chartex" xmlns:cx1="http://schemas.microsoft.com/office/drawing/2015/9/8/chartex" xmlns:cx2="http://schemas.microsoft.com/office/drawing/2015/10/21/chartex" xmlns:cx3="http://schemas.microsoft.com/office/drawing/2016/5/9/chartex" xmlns:cx4="http://schemas.microsoft.com/office/drawing/2016/5/10/chartex" xmlns:cx5="http://schemas.microsoft.com/office/drawing/2016/5/11/chartex" xmlns:cx6="http://schemas.microsoft.com/office/drawing/2016/5/12/chartex" xmlns:cx7="http://schemas.microsoft.com/office/drawing/2016/5/13/chartex" xmlns:cx8="http://schemas.microsoft.com/office/drawing/2016/5/14/chartex" xmlns:mc="http://schemas.openxmlformats.org/markup-compatibility/2006" xmlns:aink="http://schemas.microsoft.com/office/drawing/2016/ink" xmlns:am3d="http://schemas.microsoft.com/office/drawing/2017/model3d" xmlns:o="urn:schemas-microsoft-com:office:office" xmlns:oel="http://schemas.microsoft.com/office/2019/extlst" xmlns:r="http://schemas.openxmlformats.org/officeDocument/2006/relationships" xmlns:m="http://schemas.openxmlformats.org/officeDocument/2006/math" xmlns:v="urn:schemas-microsoft-com:vml" xmlns:wp14="http://schemas.microsoft.com/office/word/2010/wordprocessingDrawing" xmlns:wp="http://schemas.openxmlformats.org/drawingml/2006/wordprocessingDrawing" xmlns:w10="urn:schemas-microsoft-com:office:word" xmlns:w="http://schemas.openxmlformats.org/wordprocessingml/2006/main" xmlns:w14="http://schemas.microsoft.com/office/word/2010/wordml" xmlns:w15="http://schemas.microsoft.com/office/word/2012/wordml" xmlns:w16cex="http://schemas.microsoft.com/office/word/2018/wordml/cex" xmlns:w16cid="http://schemas.microsoft.com/office/word/2016/wordml/cid" xmlns:w16="http://schemas.microsoft.com/office/word/2018/wordml" xmlns:w16sdtdh="http://schemas.microsoft.com/office/word/2020/wordml/sdtdatahash" xmlns:w16se="http://schemas.microsoft.com/office/word/2015/wordml/symex" xmlns:wpg="http://schemas.microsoft.com/office/word/2010/wordprocessingGroup" xmlns:wpi="http://schemas.microsoft.com/office/word/2010/wordprocessingInk" xmlns:wne="http://schemas.microsoft.com/office/word/2006/wordml" xmlns:wps="http://schemas.microsoft.com/office/word/2010/wordprocessingShape" mc:Ignorable="w14 w15 w16se w16cid w16 w16cex w16sdtdh wp14">
   <w:endnote w:type="separator" w:id="-1">
     <w:p>
       <w:r>
@@ -4537,7 +5010,7 @@
 </file>
 
 <file path=word/footer1.xml><?xml version="1.0" encoding="utf-8"?>
-<w:ftr xmlns:wpc="http://schemas.microsoft.com/office/word/2010/wordprocessingCanvas" xmlns:cx="http://schemas.microsoft.com/office/drawing/2014/chartex" xmlns:mc="http://schemas.openxmlformats.org/markup-compatibility/2006" xmlns:o="urn:schemas-microsoft-com:office:office" xmlns:r="http://schemas.openxmlformats.org/officeDocument/2006/relationships" xmlns:m="http://schemas.openxmlformats.org/officeDocument/2006/math" xmlns:v="urn:schemas-microsoft-com:vml" xmlns:wp14="http://schemas.microsoft.com/office/word/2010/wordprocessingDrawing" xmlns:wp="http://schemas.openxmlformats.org/drawingml/2006/wordprocessingDrawing" xmlns:w10="urn:schemas-microsoft-com:office:word" xmlns:w="http://schemas.openxmlformats.org/wordprocessingml/2006/main" xmlns:w14="http://schemas.microsoft.com/office/word/2010/wordml" xmlns:w15="http://schemas.microsoft.com/office/word/2012/wordml" xmlns:w16se="http://schemas.microsoft.com/office/word/2015/wordml/symex" xmlns:wpg="http://schemas.microsoft.com/office/word/2010/wordprocessingGroup" xmlns:wpi="http://schemas.microsoft.com/office/word/2010/wordprocessingInk" xmlns:wne="http://schemas.microsoft.com/office/word/2006/wordml" xmlns:wps="http://schemas.microsoft.com/office/word/2010/wordprocessingShape" mc:Ignorable="w14 w15 w16se wp14">
+<w:ftr xmlns:wpc="http://schemas.microsoft.com/office/word/2010/wordprocessingCanvas" xmlns:cx="http://schemas.microsoft.com/office/drawing/2014/chartex" xmlns:cx1="http://schemas.microsoft.com/office/drawing/2015/9/8/chartex" xmlns:cx2="http://schemas.microsoft.com/office/drawing/2015/10/21/chartex" xmlns:cx3="http://schemas.microsoft.com/office/drawing/2016/5/9/chartex" xmlns:cx4="http://schemas.microsoft.com/office/drawing/2016/5/10/chartex" xmlns:cx5="http://schemas.microsoft.com/office/drawing/2016/5/11/chartex" xmlns:cx6="http://schemas.microsoft.com/office/drawing/2016/5/12/chartex" xmlns:cx7="http://schemas.microsoft.com/office/drawing/2016/5/13/chartex" xmlns:cx8="http://schemas.microsoft.com/office/drawing/2016/5/14/chartex" xmlns:mc="http://schemas.openxmlformats.org/markup-compatibility/2006" xmlns:aink="http://schemas.microsoft.com/office/drawing/2016/ink" xmlns:am3d="http://schemas.microsoft.com/office/drawing/2017/model3d" xmlns:o="urn:schemas-microsoft-com:office:office" xmlns:oel="http://schemas.microsoft.com/office/2019/extlst" xmlns:r="http://schemas.openxmlformats.org/officeDocument/2006/relationships" xmlns:m="http://schemas.openxmlformats.org/officeDocument/2006/math" xmlns:v="urn:schemas-microsoft-com:vml" xmlns:wp14="http://schemas.microsoft.com/office/word/2010/wordprocessingDrawing" xmlns:wp="http://schemas.openxmlformats.org/drawingml/2006/wordprocessingDrawing" xmlns:w10="urn:schemas-microsoft-com:office:word" xmlns:w="http://schemas.openxmlformats.org/wordprocessingml/2006/main" xmlns:w14="http://schemas.microsoft.com/office/word/2010/wordml" xmlns:w15="http://schemas.microsoft.com/office/word/2012/wordml" xmlns:w16cex="http://schemas.microsoft.com/office/word/2018/wordml/cex" xmlns:w16cid="http://schemas.microsoft.com/office/word/2016/wordml/cid" xmlns:w16="http://schemas.microsoft.com/office/word/2018/wordml" xmlns:w16sdtdh="http://schemas.microsoft.com/office/word/2020/wordml/sdtdatahash" xmlns:w16se="http://schemas.microsoft.com/office/word/2015/wordml/symex" xmlns:wpg="http://schemas.microsoft.com/office/word/2010/wordprocessingGroup" xmlns:wpi="http://schemas.microsoft.com/office/word/2010/wordprocessingInk" xmlns:wne="http://schemas.microsoft.com/office/word/2006/wordml" xmlns:wps="http://schemas.microsoft.com/office/word/2010/wordprocessingShape" mc:Ignorable="w14 w15 w16se w16cid w16 w16cex w16sdtdh wp14">
   <w:p>
     <w:pPr>
       <w:pStyle w:val="Piedepgina"/>
@@ -4593,7 +5066,7 @@
 </file>
 
 <file path=word/footer2.xml><?xml version="1.0" encoding="utf-8"?>
-<w:ftr xmlns:wpc="http://schemas.microsoft.com/office/word/2010/wordprocessingCanvas" xmlns:cx="http://schemas.microsoft.com/office/drawing/2014/chartex" xmlns:mc="http://schemas.openxmlformats.org/markup-compatibility/2006" xmlns:o="urn:schemas-microsoft-com:office:office" xmlns:r="http://schemas.openxmlformats.org/officeDocument/2006/relationships" xmlns:m="http://schemas.openxmlformats.org/officeDocument/2006/math" xmlns:v="urn:schemas-microsoft-com:vml" xmlns:wp14="http://schemas.microsoft.com/office/word/2010/wordprocessingDrawing" xmlns:wp="http://schemas.openxmlformats.org/drawingml/2006/wordprocessingDrawing" xmlns:w10="urn:schemas-microsoft-com:office:word" xmlns:w="http://schemas.openxmlformats.org/wordprocessingml/2006/main" xmlns:w14="http://schemas.microsoft.com/office/word/2010/wordml" xmlns:w15="http://schemas.microsoft.com/office/word/2012/wordml" xmlns:w16se="http://schemas.microsoft.com/office/word/2015/wordml/symex" xmlns:wpg="http://schemas.microsoft.com/office/word/2010/wordprocessingGroup" xmlns:wpi="http://schemas.microsoft.com/office/word/2010/wordprocessingInk" xmlns:wne="http://schemas.microsoft.com/office/word/2006/wordml" xmlns:wps="http://schemas.microsoft.com/office/word/2010/wordprocessingShape" mc:Ignorable="w14 w15 w16se wp14">
+<w:ftr xmlns:wpc="http://schemas.microsoft.com/office/word/2010/wordprocessingCanvas" xmlns:cx="http://schemas.microsoft.com/office/drawing/2014/chartex" xmlns:cx1="http://schemas.microsoft.com/office/drawing/2015/9/8/chartex" xmlns:cx2="http://schemas.microsoft.com/office/drawing/2015/10/21/chartex" xmlns:cx3="http://schemas.microsoft.com/office/drawing/2016/5/9/chartex" xmlns:cx4="http://schemas.microsoft.com/office/drawing/2016/5/10/chartex" xmlns:cx5="http://schemas.microsoft.com/office/drawing/2016/5/11/chartex" xmlns:cx6="http://schemas.microsoft.com/office/drawing/2016/5/12/chartex" xmlns:cx7="http://schemas.microsoft.com/office/drawing/2016/5/13/chartex" xmlns:cx8="http://schemas.microsoft.com/office/drawing/2016/5/14/chartex" xmlns:mc="http://schemas.openxmlformats.org/markup-compatibility/2006" xmlns:aink="http://schemas.microsoft.com/office/drawing/2016/ink" xmlns:am3d="http://schemas.microsoft.com/office/drawing/2017/model3d" xmlns:o="urn:schemas-microsoft-com:office:office" xmlns:oel="http://schemas.microsoft.com/office/2019/extlst" xmlns:r="http://schemas.openxmlformats.org/officeDocument/2006/relationships" xmlns:m="http://schemas.openxmlformats.org/officeDocument/2006/math" xmlns:v="urn:schemas-microsoft-com:vml" xmlns:wp14="http://schemas.microsoft.com/office/word/2010/wordprocessingDrawing" xmlns:wp="http://schemas.openxmlformats.org/drawingml/2006/wordprocessingDrawing" xmlns:w10="urn:schemas-microsoft-com:office:word" xmlns:w="http://schemas.openxmlformats.org/wordprocessingml/2006/main" xmlns:w14="http://schemas.microsoft.com/office/word/2010/wordml" xmlns:w15="http://schemas.microsoft.com/office/word/2012/wordml" xmlns:w16cex="http://schemas.microsoft.com/office/word/2018/wordml/cex" xmlns:w16cid="http://schemas.microsoft.com/office/word/2016/wordml/cid" xmlns:w16="http://schemas.microsoft.com/office/word/2018/wordml" xmlns:w16sdtdh="http://schemas.microsoft.com/office/word/2020/wordml/sdtdatahash" xmlns:w16se="http://schemas.microsoft.com/office/word/2015/wordml/symex" xmlns:wpg="http://schemas.microsoft.com/office/word/2010/wordprocessingGroup" xmlns:wpi="http://schemas.microsoft.com/office/word/2010/wordprocessingInk" xmlns:wne="http://schemas.microsoft.com/office/word/2006/wordml" xmlns:wps="http://schemas.microsoft.com/office/word/2010/wordprocessingShape" mc:Ignorable="w14 w15 w16se w16cid w16 w16cex w16sdtdh wp14">
   <w:p>
     <w:pPr>
       <w:pStyle w:val="Piedepgina"/>
@@ -4612,7 +5085,7 @@
 </file>
 
 <file path=word/footnotes.xml><?xml version="1.0" encoding="utf-8"?>
-<w:footnotes xmlns:wpc="http://schemas.microsoft.com/office/word/2010/wordprocessingCanvas" xmlns:cx="http://schemas.microsoft.com/office/drawing/2014/chartex" xmlns:mc="http://schemas.openxmlformats.org/markup-compatibility/2006" xmlns:o="urn:schemas-microsoft-com:office:office" xmlns:r="http://schemas.openxmlformats.org/officeDocument/2006/relationships" xmlns:m="http://schemas.openxmlformats.org/officeDocument/2006/math" xmlns:v="urn:schemas-microsoft-com:vml" xmlns:wp14="http://schemas.microsoft.com/office/word/2010/wordprocessingDrawing" xmlns:wp="http://schemas.openxmlformats.org/drawingml/2006/wordprocessingDrawing" xmlns:w10="urn:schemas-microsoft-com:office:word" xmlns:w="http://schemas.openxmlformats.org/wordprocessingml/2006/main" xmlns:w14="http://schemas.microsoft.com/office/word/2010/wordml" xmlns:w15="http://schemas.microsoft.com/office/word/2012/wordml" xmlns:w16se="http://schemas.microsoft.com/office/word/2015/wordml/symex" xmlns:wpg="http://schemas.microsoft.com/office/word/2010/wordprocessingGroup" xmlns:wpi="http://schemas.microsoft.com/office/word/2010/wordprocessingInk" xmlns:wne="http://schemas.microsoft.com/office/word/2006/wordml" xmlns:wps="http://schemas.microsoft.com/office/word/2010/wordprocessingShape" mc:Ignorable="w14 w15 w16se wp14">
+<w:footnotes xmlns:wpc="http://schemas.microsoft.com/office/word/2010/wordprocessingCanvas" xmlns:cx="http://schemas.microsoft.com/office/drawing/2014/chartex" xmlns:cx1="http://schemas.microsoft.com/office/drawing/2015/9/8/chartex" xmlns:cx2="http://schemas.microsoft.com/office/drawing/2015/10/21/chartex" xmlns:cx3="http://schemas.microsoft.com/office/drawing/2016/5/9/chartex" xmlns:cx4="http://schemas.microsoft.com/office/drawing/2016/5/10/chartex" xmlns:cx5="http://schemas.microsoft.com/office/drawing/2016/5/11/chartex" xmlns:cx6="http://schemas.microsoft.com/office/drawing/2016/5/12/chartex" xmlns:cx7="http://schemas.microsoft.com/office/drawing/2016/5/13/chartex" xmlns:cx8="http://schemas.microsoft.com/office/drawing/2016/5/14/chartex" xmlns:mc="http://schemas.openxmlformats.org/markup-compatibility/2006" xmlns:aink="http://schemas.microsoft.com/office/drawing/2016/ink" xmlns:am3d="http://schemas.microsoft.com/office/drawing/2017/model3d" xmlns:o="urn:schemas-microsoft-com:office:office" xmlns:oel="http://schemas.microsoft.com/office/2019/extlst" xmlns:r="http://schemas.openxmlformats.org/officeDocument/2006/relationships" xmlns:m="http://schemas.openxmlformats.org/officeDocument/2006/math" xmlns:v="urn:schemas-microsoft-com:vml" xmlns:wp14="http://schemas.microsoft.com/office/word/2010/wordprocessingDrawing" xmlns:wp="http://schemas.openxmlformats.org/drawingml/2006/wordprocessingDrawing" xmlns:w10="urn:schemas-microsoft-com:office:word" xmlns:w="http://schemas.openxmlformats.org/wordprocessingml/2006/main" xmlns:w14="http://schemas.microsoft.com/office/word/2010/wordml" xmlns:w15="http://schemas.microsoft.com/office/word/2012/wordml" xmlns:w16cex="http://schemas.microsoft.com/office/word/2018/wordml/cex" xmlns:w16cid="http://schemas.microsoft.com/office/word/2016/wordml/cid" xmlns:w16="http://schemas.microsoft.com/office/word/2018/wordml" xmlns:w16sdtdh="http://schemas.microsoft.com/office/word/2020/wordml/sdtdatahash" xmlns:w16se="http://schemas.microsoft.com/office/word/2015/wordml/symex" xmlns:wpg="http://schemas.microsoft.com/office/word/2010/wordprocessingGroup" xmlns:wpi="http://schemas.microsoft.com/office/word/2010/wordprocessingInk" xmlns:wne="http://schemas.microsoft.com/office/word/2006/wordml" xmlns:wps="http://schemas.microsoft.com/office/word/2010/wordprocessingShape" mc:Ignorable="w14 w15 w16se w16cid w16 w16cex w16sdtdh wp14">
   <w:footnote w:type="separator" w:id="-1">
     <w:p>
       <w:r>
@@ -4631,7 +5104,7 @@
 </file>
 
 <file path=word/header1.xml><?xml version="1.0" encoding="utf-8"?>
-<w:hdr xmlns:wpc="http://schemas.microsoft.com/office/word/2010/wordprocessingCanvas" xmlns:cx="http://schemas.microsoft.com/office/drawing/2014/chartex" xmlns:mc="http://schemas.openxmlformats.org/markup-compatibility/2006" xmlns:o="urn:schemas-microsoft-com:office:office" xmlns:r="http://schemas.openxmlformats.org/officeDocument/2006/relationships" xmlns:m="http://schemas.openxmlformats.org/officeDocument/2006/math" xmlns:v="urn:schemas-microsoft-com:vml" xmlns:wp14="http://schemas.microsoft.com/office/word/2010/wordprocessingDrawing" xmlns:wp="http://schemas.openxmlformats.org/drawingml/2006/wordprocessingDrawing" xmlns:w10="urn:schemas-microsoft-com:office:word" xmlns:w="http://schemas.openxmlformats.org/wordprocessingml/2006/main" xmlns:w14="http://schemas.microsoft.com/office/word/2010/wordml" xmlns:w15="http://schemas.microsoft.com/office/word/2012/wordml" xmlns:w16se="http://schemas.microsoft.com/office/word/2015/wordml/symex" xmlns:wpg="http://schemas.microsoft.com/office/word/2010/wordprocessingGroup" xmlns:wpi="http://schemas.microsoft.com/office/word/2010/wordprocessingInk" xmlns:wne="http://schemas.microsoft.com/office/word/2006/wordml" xmlns:wps="http://schemas.microsoft.com/office/word/2010/wordprocessingShape" mc:Ignorable="w14 w15 w16se wp14">
+<w:hdr xmlns:wpc="http://schemas.microsoft.com/office/word/2010/wordprocessingCanvas" xmlns:cx="http://schemas.microsoft.com/office/drawing/2014/chartex" xmlns:cx1="http://schemas.microsoft.com/office/drawing/2015/9/8/chartex" xmlns:cx2="http://schemas.microsoft.com/office/drawing/2015/10/21/chartex" xmlns:cx3="http://schemas.microsoft.com/office/drawing/2016/5/9/chartex" xmlns:cx4="http://schemas.microsoft.com/office/drawing/2016/5/10/chartex" xmlns:cx5="http://schemas.microsoft.com/office/drawing/2016/5/11/chartex" xmlns:cx6="http://schemas.microsoft.com/office/drawing/2016/5/12/chartex" xmlns:cx7="http://schemas.microsoft.com/office/drawing/2016/5/13/chartex" xmlns:cx8="http://schemas.microsoft.com/office/drawing/2016/5/14/chartex" xmlns:mc="http://schemas.openxmlformats.org/markup-compatibility/2006" xmlns:aink="http://schemas.microsoft.com/office/drawing/2016/ink" xmlns:am3d="http://schemas.microsoft.com/office/drawing/2017/model3d" xmlns:o="urn:schemas-microsoft-com:office:office" xmlns:oel="http://schemas.microsoft.com/office/2019/extlst" xmlns:r="http://schemas.openxmlformats.org/officeDocument/2006/relationships" xmlns:m="http://schemas.openxmlformats.org/officeDocument/2006/math" xmlns:v="urn:schemas-microsoft-com:vml" xmlns:wp14="http://schemas.microsoft.com/office/word/2010/wordprocessingDrawing" xmlns:wp="http://schemas.openxmlformats.org/drawingml/2006/wordprocessingDrawing" xmlns:w10="urn:schemas-microsoft-com:office:word" xmlns:w="http://schemas.openxmlformats.org/wordprocessingml/2006/main" xmlns:w14="http://schemas.microsoft.com/office/word/2010/wordml" xmlns:w15="http://schemas.microsoft.com/office/word/2012/wordml" xmlns:w16cex="http://schemas.microsoft.com/office/word/2018/wordml/cex" xmlns:w16cid="http://schemas.microsoft.com/office/word/2016/wordml/cid" xmlns:w16="http://schemas.microsoft.com/office/word/2018/wordml" xmlns:w16sdtdh="http://schemas.microsoft.com/office/word/2020/wordml/sdtdatahash" xmlns:w16se="http://schemas.microsoft.com/office/word/2015/wordml/symex" xmlns:wpg="http://schemas.microsoft.com/office/word/2010/wordprocessingGroup" xmlns:wpi="http://schemas.microsoft.com/office/word/2010/wordprocessingInk" xmlns:wne="http://schemas.microsoft.com/office/word/2006/wordml" xmlns:wps="http://schemas.microsoft.com/office/word/2010/wordprocessingShape" mc:Ignorable="w14 w15 w16se w16cid w16 w16cex w16sdtdh wp14">
   <w:p>
     <w:pPr>
       <w:pStyle w:val="Textoindependiente"/>
@@ -4752,6 +5225,13 @@
                           <w:r>
                             <w:rPr>
                               <w:rFonts w:ascii="Arial Narrow" w:hAnsi="Arial Narrow" w:cstheme="minorHAnsi"/>
+                              <w:w w:val="105"/>
+                            </w:rPr>
+                            <w:t>1</w:t>
+                          </w:r>
+                          <w:r>
+                            <w:rPr>
+                              <w:rFonts w:ascii="Arial Narrow" w:hAnsi="Arial Narrow" w:cstheme="minorHAnsi"/>
                               <w:spacing w:val="41"/>
                               <w:w w:val="105"/>
                             </w:rPr>
@@ -4763,7 +5243,31 @@
                               <w:spacing w:val="-10"/>
                               <w:w w:val="105"/>
                             </w:rPr>
-                            <w:t xml:space="preserve"> - Paradigma </w:t>
+                            <w:t>-</w:t>
+                          </w:r>
+                          <w:r>
+                            <w:rPr>
+                              <w:rFonts w:ascii="Arial Narrow" w:hAnsi="Arial Narrow" w:cstheme="minorHAnsi"/>
+                              <w:spacing w:val="-10"/>
+                              <w:w w:val="105"/>
+                            </w:rPr>
+                            <w:t xml:space="preserve"> Paradigma</w:t>
+                          </w:r>
+                          <w:r>
+                            <w:rPr>
+                              <w:rFonts w:ascii="Arial Narrow" w:hAnsi="Arial Narrow" w:cstheme="minorHAnsi"/>
+                              <w:spacing w:val="-10"/>
+                              <w:w w:val="105"/>
+                            </w:rPr>
+                            <w:t xml:space="preserve"> Funcional</w:t>
+                          </w:r>
+                          <w:r>
+                            <w:rPr>
+                              <w:rFonts w:ascii="Arial Narrow" w:hAnsi="Arial Narrow" w:cstheme="minorHAnsi"/>
+                              <w:spacing w:val="-10"/>
+                              <w:w w:val="105"/>
+                            </w:rPr>
+                            <w:t xml:space="preserve"> </w:t>
                           </w:r>
                         </w:p>
                       </w:txbxContent>
@@ -4789,7 +5293,7 @@
               <v:stroke joinstyle="miter"/>
               <v:path gradientshapeok="t" o:connecttype="rect"/>
             </v:shapetype>
-            <v:shape id="docshape3" o:spid="_x0000_s1026" type="#_x0000_t202" style="position:absolute;margin-left:78pt;margin-top:51.75pt;width:223.5pt;height:18pt;z-index:-251656192;visibility:visible;mso-wrap-style:square;mso-width-percent:0;mso-height-percent:0;mso-wrap-distance-left:9pt;mso-wrap-distance-top:0;mso-wrap-distance-right:9pt;mso-wrap-distance-bottom:0;mso-position-horizontal:absolute;mso-position-horizontal-relative:page;mso-position-vertical:absolute;mso-position-vertical-relative:page;mso-width-percent:0;mso-height-percent:0;mso-width-relative:page;mso-height-relative:page;v-text-anchor:top" o:gfxdata="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" filled="f" stroked="f">
+            <v:shape id="docshape3" o:spid="_x0000_s1026" type="#_x0000_t202" style="position:absolute;margin-left:78pt;margin-top:51.75pt;width:223.5pt;height:18pt;z-index:-251656192;visibility:visible;mso-wrap-style:square;mso-width-percent:0;mso-height-percent:0;mso-wrap-distance-left:9pt;mso-wrap-distance-top:0;mso-wrap-distance-right:9pt;mso-wrap-distance-bottom:0;mso-position-horizontal:absolute;mso-position-horizontal-relative:page;mso-position-vertical:absolute;mso-position-vertical-relative:page;mso-width-percent:0;mso-height-percent:0;mso-width-relative:page;mso-height-relative:page;v-text-anchor:top" o:gfxdata="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" filled="f" stroked="f">
               <v:path arrowok="t"/>
               <v:textbox inset="0,0,0,0">
                 <w:txbxContent>
@@ -4842,6 +5346,13 @@
                     <w:r>
                       <w:rPr>
                         <w:rFonts w:ascii="Arial Narrow" w:hAnsi="Arial Narrow" w:cstheme="minorHAnsi"/>
+                        <w:w w:val="105"/>
+                      </w:rPr>
+                      <w:t>1</w:t>
+                    </w:r>
+                    <w:r>
+                      <w:rPr>
+                        <w:rFonts w:ascii="Arial Narrow" w:hAnsi="Arial Narrow" w:cstheme="minorHAnsi"/>
                         <w:spacing w:val="41"/>
                         <w:w w:val="105"/>
                       </w:rPr>
@@ -4853,7 +5364,31 @@
                         <w:spacing w:val="-10"/>
                         <w:w w:val="105"/>
                       </w:rPr>
-                      <w:t xml:space="preserve"> - Paradigma </w:t>
+                      <w:t>-</w:t>
+                    </w:r>
+                    <w:r>
+                      <w:rPr>
+                        <w:rFonts w:ascii="Arial Narrow" w:hAnsi="Arial Narrow" w:cstheme="minorHAnsi"/>
+                        <w:spacing w:val="-10"/>
+                        <w:w w:val="105"/>
+                      </w:rPr>
+                      <w:t xml:space="preserve"> Paradigma</w:t>
+                    </w:r>
+                    <w:r>
+                      <w:rPr>
+                        <w:rFonts w:ascii="Arial Narrow" w:hAnsi="Arial Narrow" w:cstheme="minorHAnsi"/>
+                        <w:spacing w:val="-10"/>
+                        <w:w w:val="105"/>
+                      </w:rPr>
+                      <w:t xml:space="preserve"> Funcional</w:t>
+                    </w:r>
+                    <w:r>
+                      <w:rPr>
+                        <w:rFonts w:ascii="Arial Narrow" w:hAnsi="Arial Narrow" w:cstheme="minorHAnsi"/>
+                        <w:spacing w:val="-10"/>
+                        <w:w w:val="105"/>
+                      </w:rPr>
+                      <w:t xml:space="preserve"> </w:t>
                     </w:r>
                   </w:p>
                 </w:txbxContent>
@@ -4932,7 +5467,7 @@
             </wp:anchor>
           </w:drawing>
         </mc:Choice>
-        <mc:Fallback xmlns:cx1="http://schemas.microsoft.com/office/drawing/2015/9/8/chartex" xmlns:cx2="http://schemas.microsoft.com/office/drawing/2015/10/21/chartex" xmlns:cx3="http://schemas.microsoft.com/office/drawing/2016/5/9/chartex" xmlns:cx4="http://schemas.microsoft.com/office/drawing/2016/5/10/chartex" xmlns:cx5="http://schemas.microsoft.com/office/drawing/2016/5/11/chartex" xmlns:cx6="http://schemas.microsoft.com/office/drawing/2016/5/12/chartex" xmlns:cx7="http://schemas.microsoft.com/office/drawing/2016/5/13/chartex" xmlns:cx8="http://schemas.microsoft.com/office/drawing/2016/5/14/chartex" xmlns:aink="http://schemas.microsoft.com/office/drawing/2016/ink" xmlns:am3d="http://schemas.microsoft.com/office/drawing/2017/model3d" xmlns:oel="http://schemas.microsoft.com/office/2019/extlst" xmlns:w16cex="http://schemas.microsoft.com/office/word/2018/wordml/cex" xmlns:w16cid="http://schemas.microsoft.com/office/word/2016/wordml/cid" xmlns:w16="http://schemas.microsoft.com/office/word/2018/wordml" xmlns:w16sdtdh="http://schemas.microsoft.com/office/word/2020/wordml/sdtdatahash" xmlns:w16du="http://schemas.microsoft.com/office/word/2023/wordml/word16du">
+        <mc:Fallback xmlns:w16du="http://schemas.microsoft.com/office/word/2023/wordml/word16du">
           <w:pict>
             <v:line w14:anchorId="088D3CD3" id="Line 3" o:spid="_x0000_s1026" style="position:absolute;z-index:-251657216;visibility:visible;mso-wrap-style:square;mso-width-percent:0;mso-height-percent:0;mso-wrap-distance-left:9pt;mso-wrap-distance-top:0;mso-wrap-distance-right:9pt;mso-wrap-distance-bottom:0;mso-position-horizontal:absolute;mso-position-horizontal-relative:page;mso-position-vertical:absolute;mso-position-vertical-relative:page;mso-width-percent:0;mso-height-percent:0;mso-width-relative:page;mso-height-relative:page" from="77.65pt,65.25pt" to="503.45pt,65.25pt" o:gfxdata="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" strokeweight=".14042mm">
               <o:lock v:ext="edit" shapetype="f"/>
@@ -4947,7 +5482,7 @@
 </file>
 
 <file path=word/numbering.xml><?xml version="1.0" encoding="utf-8"?>
-<w:numbering xmlns:wpc="http://schemas.microsoft.com/office/word/2010/wordprocessingCanvas" xmlns:cx="http://schemas.microsoft.com/office/drawing/2014/chartex" xmlns:mc="http://schemas.openxmlformats.org/markup-compatibility/2006" xmlns:o="urn:schemas-microsoft-com:office:office" xmlns:r="http://schemas.openxmlformats.org/officeDocument/2006/relationships" xmlns:m="http://schemas.openxmlformats.org/officeDocument/2006/math" xmlns:v="urn:schemas-microsoft-com:vml" xmlns:wp14="http://schemas.microsoft.com/office/word/2010/wordprocessingDrawing" xmlns:wp="http://schemas.openxmlformats.org/drawingml/2006/wordprocessingDrawing" xmlns:w10="urn:schemas-microsoft-com:office:word" xmlns:w="http://schemas.openxmlformats.org/wordprocessingml/2006/main" xmlns:w14="http://schemas.microsoft.com/office/word/2010/wordml" xmlns:w15="http://schemas.microsoft.com/office/word/2012/wordml" xmlns:w16se="http://schemas.microsoft.com/office/word/2015/wordml/symex" xmlns:wpg="http://schemas.microsoft.com/office/word/2010/wordprocessingGroup" xmlns:wpi="http://schemas.microsoft.com/office/word/2010/wordprocessingInk" xmlns:wne="http://schemas.microsoft.com/office/word/2006/wordml" xmlns:wps="http://schemas.microsoft.com/office/word/2010/wordprocessingShape" mc:Ignorable="w14 w15 w16se wp14">
+<w:numbering xmlns:wpc="http://schemas.microsoft.com/office/word/2010/wordprocessingCanvas" xmlns:cx="http://schemas.microsoft.com/office/drawing/2014/chartex" xmlns:cx1="http://schemas.microsoft.com/office/drawing/2015/9/8/chartex" xmlns:cx2="http://schemas.microsoft.com/office/drawing/2015/10/21/chartex" xmlns:cx3="http://schemas.microsoft.com/office/drawing/2016/5/9/chartex" xmlns:cx4="http://schemas.microsoft.com/office/drawing/2016/5/10/chartex" xmlns:cx5="http://schemas.microsoft.com/office/drawing/2016/5/11/chartex" xmlns:cx6="http://schemas.microsoft.com/office/drawing/2016/5/12/chartex" xmlns:cx7="http://schemas.microsoft.com/office/drawing/2016/5/13/chartex" xmlns:cx8="http://schemas.microsoft.com/office/drawing/2016/5/14/chartex" xmlns:mc="http://schemas.openxmlformats.org/markup-compatibility/2006" xmlns:aink="http://schemas.microsoft.com/office/drawing/2016/ink" xmlns:am3d="http://schemas.microsoft.com/office/drawing/2017/model3d" xmlns:o="urn:schemas-microsoft-com:office:office" xmlns:oel="http://schemas.microsoft.com/office/2019/extlst" xmlns:r="http://schemas.openxmlformats.org/officeDocument/2006/relationships" xmlns:m="http://schemas.openxmlformats.org/officeDocument/2006/math" xmlns:v="urn:schemas-microsoft-com:vml" xmlns:wp14="http://schemas.microsoft.com/office/word/2010/wordprocessingDrawing" xmlns:wp="http://schemas.openxmlformats.org/drawingml/2006/wordprocessingDrawing" xmlns:w10="urn:schemas-microsoft-com:office:word" xmlns:w="http://schemas.openxmlformats.org/wordprocessingml/2006/main" xmlns:w14="http://schemas.microsoft.com/office/word/2010/wordml" xmlns:w15="http://schemas.microsoft.com/office/word/2012/wordml" xmlns:w16cex="http://schemas.microsoft.com/office/word/2018/wordml/cex" xmlns:w16cid="http://schemas.microsoft.com/office/word/2016/wordml/cid" xmlns:w16="http://schemas.microsoft.com/office/word/2018/wordml" xmlns:w16sdtdh="http://schemas.microsoft.com/office/word/2020/wordml/sdtdatahash" xmlns:w16se="http://schemas.microsoft.com/office/word/2015/wordml/symex" xmlns:wpg="http://schemas.microsoft.com/office/word/2010/wordprocessingGroup" xmlns:wpi="http://schemas.microsoft.com/office/word/2010/wordprocessingInk" xmlns:wne="http://schemas.microsoft.com/office/word/2006/wordml" xmlns:wps="http://schemas.microsoft.com/office/word/2010/wordprocessingShape" mc:Ignorable="w14 w15 w16se w16cid w16 w16cex w16sdtdh wp14">
   <w:abstractNum w:abstractNumId="0" w15:restartNumberingAfterBreak="0">
     <w:nsid w:val="05CA508C"/>
     <w:multiLevelType w:val="multilevel"/>
@@ -5853,35 +6388,35 @@
       </w:pPr>
     </w:lvl>
   </w:abstractNum>
-  <w:num w:numId="1">
+  <w:num w:numId="1" w16cid:durableId="1354039924">
     <w:abstractNumId w:val="3"/>
   </w:num>
-  <w:num w:numId="2">
+  <w:num w:numId="2" w16cid:durableId="721440749">
     <w:abstractNumId w:val="1"/>
   </w:num>
-  <w:num w:numId="3">
+  <w:num w:numId="3" w16cid:durableId="2036885880">
     <w:abstractNumId w:val="5"/>
   </w:num>
-  <w:num w:numId="4">
+  <w:num w:numId="4" w16cid:durableId="539435484">
     <w:abstractNumId w:val="6"/>
   </w:num>
-  <w:num w:numId="5">
+  <w:num w:numId="5" w16cid:durableId="1651862977">
     <w:abstractNumId w:val="0"/>
   </w:num>
-  <w:num w:numId="6">
+  <w:num w:numId="6" w16cid:durableId="1683781909">
     <w:abstractNumId w:val="7"/>
   </w:num>
-  <w:num w:numId="7">
+  <w:num w:numId="7" w16cid:durableId="1743939942">
     <w:abstractNumId w:val="4"/>
   </w:num>
-  <w:num w:numId="8">
+  <w:num w:numId="8" w16cid:durableId="1863742901">
     <w:abstractNumId w:val="2"/>
   </w:num>
 </w:numbering>
 </file>
 
 <file path=word/styles.xml><?xml version="1.0" encoding="utf-8"?>
-<w:styles xmlns:mc="http://schemas.openxmlformats.org/markup-compatibility/2006" xmlns:r="http://schemas.openxmlformats.org/officeDocument/2006/relationships" xmlns:w="http://schemas.openxmlformats.org/wordprocessingml/2006/main" xmlns:w14="http://schemas.microsoft.com/office/word/2010/wordml" xmlns:w15="http://schemas.microsoft.com/office/word/2012/wordml" xmlns:w16se="http://schemas.microsoft.com/office/word/2015/wordml/symex" mc:Ignorable="w14 w15 w16se">
+<w:styles xmlns:mc="http://schemas.openxmlformats.org/markup-compatibility/2006" xmlns:r="http://schemas.openxmlformats.org/officeDocument/2006/relationships" xmlns:w="http://schemas.openxmlformats.org/wordprocessingml/2006/main" xmlns:w14="http://schemas.microsoft.com/office/word/2010/wordml" xmlns:w15="http://schemas.microsoft.com/office/word/2012/wordml" xmlns:w16cex="http://schemas.microsoft.com/office/word/2018/wordml/cex" xmlns:w16cid="http://schemas.microsoft.com/office/word/2016/wordml/cid" xmlns:w16="http://schemas.microsoft.com/office/word/2018/wordml" xmlns:w16sdtdh="http://schemas.microsoft.com/office/word/2020/wordml/sdtdatahash" xmlns:w16se="http://schemas.microsoft.com/office/word/2015/wordml/symex" mc:Ignorable="w14 w15 w16se w16cid w16 w16cex w16sdtdh">
   <w:docDefaults>
     <w:rPrDefault>
       <w:rPr>
@@ -5893,7 +6428,7 @@
     </w:rPrDefault>
     <w:pPrDefault/>
   </w:docDefaults>
-  <w:latentStyles w:defLockedState="0" w:defUIPriority="99" w:defSemiHidden="0" w:defUnhideWhenUsed="0" w:defQFormat="0" w:count="371">
+  <w:latentStyles w:defLockedState="0" w:defUIPriority="99" w:defSemiHidden="0" w:defUnhideWhenUsed="0" w:defQFormat="0" w:count="376">
     <w:lsdException w:name="Normal" w:uiPriority="0" w:qFormat="1"/>
     <w:lsdException w:name="heading 1" w:uiPriority="9" w:qFormat="1"/>
     <w:lsdException w:name="heading 2" w:semiHidden="1" w:uiPriority="9" w:unhideWhenUsed="1" w:qFormat="1"/>
@@ -6265,6 +6800,11 @@
     <w:lsdException w:name="List Table 5 Dark Accent 6" w:uiPriority="50"/>
     <w:lsdException w:name="List Table 6 Colorful Accent 6" w:uiPriority="51"/>
     <w:lsdException w:name="List Table 7 Colorful Accent 6" w:uiPriority="52"/>
+    <w:lsdException w:name="Mention" w:semiHidden="1" w:unhideWhenUsed="1"/>
+    <w:lsdException w:name="Smart Hyperlink" w:semiHidden="1" w:unhideWhenUsed="1"/>
+    <w:lsdException w:name="Hashtag" w:semiHidden="1" w:unhideWhenUsed="1"/>
+    <w:lsdException w:name="Unresolved Mention" w:semiHidden="1" w:unhideWhenUsed="1"/>
+    <w:lsdException w:name="Smart Link" w:semiHidden="1" w:unhideWhenUsed="1"/>
   </w:latentStyles>
   <w:style w:type="paragraph" w:default="1" w:styleId="Normal">
     <w:name w:val="Normal"/>
@@ -6717,8 +7257,8 @@
       <w:color w:val="808080"/>
     </w:rPr>
   </w:style>
-  <w:style w:type="character" w:customStyle="1" w:styleId="UnresolvedMention">
-    <w:name w:val="Unresolved Mention"/>
+  <w:style w:type="character" w:customStyle="1" w:styleId="Mencinsinresolver1">
+    <w:name w:val="Mención sin resolver1"/>
     <w:basedOn w:val="Fuentedeprrafopredeter"/>
     <w:uiPriority w:val="99"/>
     <w:semiHidden/>

</xml_diff>

<commit_message>
Avance Informe seccion - Descripcion del paradigma
</commit_message>
<xml_diff>
--- a/lab1_13452929_Bustamante.docx
+++ b/lab1_13452929_Bustamante.docx
@@ -1,6 +1,6 @@
 
 <file path=word/document.xml><?xml version="1.0" encoding="utf-8"?>
-<w:document xmlns:wpc="http://schemas.microsoft.com/office/word/2010/wordprocessingCanvas" xmlns:cx="http://schemas.microsoft.com/office/drawing/2014/chartex" xmlns:cx1="http://schemas.microsoft.com/office/drawing/2015/9/8/chartex" xmlns:cx2="http://schemas.microsoft.com/office/drawing/2015/10/21/chartex" xmlns:cx3="http://schemas.microsoft.com/office/drawing/2016/5/9/chartex" xmlns:cx4="http://schemas.microsoft.com/office/drawing/2016/5/10/chartex" xmlns:cx5="http://schemas.microsoft.com/office/drawing/2016/5/11/chartex" xmlns:cx6="http://schemas.microsoft.com/office/drawing/2016/5/12/chartex" xmlns:cx7="http://schemas.microsoft.com/office/drawing/2016/5/13/chartex" xmlns:cx8="http://schemas.microsoft.com/office/drawing/2016/5/14/chartex" xmlns:mc="http://schemas.openxmlformats.org/markup-compatibility/2006" xmlns:aink="http://schemas.microsoft.com/office/drawing/2016/ink" xmlns:am3d="http://schemas.microsoft.com/office/drawing/2017/model3d" xmlns:o="urn:schemas-microsoft-com:office:office" xmlns:oel="http://schemas.microsoft.com/office/2019/extlst" xmlns:r="http://schemas.openxmlformats.org/officeDocument/2006/relationships" xmlns:m="http://schemas.openxmlformats.org/officeDocument/2006/math" xmlns:v="urn:schemas-microsoft-com:vml" xmlns:wp14="http://schemas.microsoft.com/office/word/2010/wordprocessingDrawing" xmlns:wp="http://schemas.openxmlformats.org/drawingml/2006/wordprocessingDrawing" xmlns:w10="urn:schemas-microsoft-com:office:word" xmlns:w="http://schemas.openxmlformats.org/wordprocessingml/2006/main" xmlns:w14="http://schemas.microsoft.com/office/word/2010/wordml" xmlns:w15="http://schemas.microsoft.com/office/word/2012/wordml" xmlns:w16cex="http://schemas.microsoft.com/office/word/2018/wordml/cex" xmlns:w16cid="http://schemas.microsoft.com/office/word/2016/wordml/cid" xmlns:w16="http://schemas.microsoft.com/office/word/2018/wordml" xmlns:w16sdtdh="http://schemas.microsoft.com/office/word/2020/wordml/sdtdatahash" xmlns:w16se="http://schemas.microsoft.com/office/word/2015/wordml/symex" xmlns:wpg="http://schemas.microsoft.com/office/word/2010/wordprocessingGroup" xmlns:wpi="http://schemas.microsoft.com/office/word/2010/wordprocessingInk" xmlns:wne="http://schemas.microsoft.com/office/word/2006/wordml" xmlns:wps="http://schemas.microsoft.com/office/word/2010/wordprocessingShape" mc:Ignorable="w14 w15 w16se w16cid w16 w16cex w16sdtdh wp14">
+<w:document xmlns:wpc="http://schemas.microsoft.com/office/word/2010/wordprocessingCanvas" xmlns:cx="http://schemas.microsoft.com/office/drawing/2014/chartex" xmlns:mc="http://schemas.openxmlformats.org/markup-compatibility/2006" xmlns:o="urn:schemas-microsoft-com:office:office" xmlns:r="http://schemas.openxmlformats.org/officeDocument/2006/relationships" xmlns:m="http://schemas.openxmlformats.org/officeDocument/2006/math" xmlns:v="urn:schemas-microsoft-com:vml" xmlns:wp14="http://schemas.microsoft.com/office/word/2010/wordprocessingDrawing" xmlns:wp="http://schemas.openxmlformats.org/drawingml/2006/wordprocessingDrawing" xmlns:w10="urn:schemas-microsoft-com:office:word" xmlns:w="http://schemas.openxmlformats.org/wordprocessingml/2006/main" xmlns:w14="http://schemas.microsoft.com/office/word/2010/wordml" xmlns:w15="http://schemas.microsoft.com/office/word/2012/wordml" xmlns:w16se="http://schemas.microsoft.com/office/word/2015/wordml/symex" xmlns:wpg="http://schemas.microsoft.com/office/word/2010/wordprocessingGroup" xmlns:wpi="http://schemas.microsoft.com/office/word/2010/wordprocessingInk" xmlns:wne="http://schemas.microsoft.com/office/word/2006/wordml" xmlns:wps="http://schemas.microsoft.com/office/word/2010/wordprocessingShape" mc:Ignorable="w14 w15 w16se wp14">
   <w:body>
     <w:p>
       <w:pPr>
@@ -328,7 +328,7 @@
               </wp:anchor>
             </w:drawing>
           </mc:Choice>
-          <mc:Fallback xmlns:w16du="http://schemas.microsoft.com/office/word/2023/wordml/word16du">
+          <mc:Fallback xmlns:w16du="http://schemas.microsoft.com/office/word/2023/wordml/word16du" xmlns:w16sdtdh="http://schemas.microsoft.com/office/word/2020/wordml/sdtdatahash" xmlns:w16="http://schemas.microsoft.com/office/word/2018/wordml" xmlns:w16cid="http://schemas.microsoft.com/office/word/2016/wordml/cid" xmlns:w16cex="http://schemas.microsoft.com/office/word/2018/wordml/cex" xmlns:oel="http://schemas.microsoft.com/office/2019/extlst" xmlns:am3d="http://schemas.microsoft.com/office/drawing/2017/model3d" xmlns:aink="http://schemas.microsoft.com/office/drawing/2016/ink" xmlns:cx8="http://schemas.microsoft.com/office/drawing/2016/5/14/chartex" xmlns:cx7="http://schemas.microsoft.com/office/drawing/2016/5/13/chartex" xmlns:cx6="http://schemas.microsoft.com/office/drawing/2016/5/12/chartex" xmlns:cx5="http://schemas.microsoft.com/office/drawing/2016/5/11/chartex" xmlns:cx4="http://schemas.microsoft.com/office/drawing/2016/5/10/chartex" xmlns:cx3="http://schemas.microsoft.com/office/drawing/2016/5/9/chartex" xmlns:cx2="http://schemas.microsoft.com/office/drawing/2015/10/21/chartex" xmlns:cx1="http://schemas.microsoft.com/office/drawing/2015/9/8/chartex">
             <w:pict>
               <v:shape w14:anchorId="12D8EAEC" id="docshape1" o:spid="_x0000_s1026" style="position:absolute;margin-left:85.05pt;margin-top:10.75pt;width:425.85pt;height:.1pt;z-index:-251657216;visibility:visible;mso-wrap-style:square;mso-width-percent:0;mso-height-percent:0;mso-wrap-distance-left:0;mso-wrap-distance-top:0;mso-wrap-distance-right:0;mso-wrap-distance-bottom:0;mso-position-horizontal:absolute;mso-position-horizontal-relative:page;mso-position-vertical:absolute;mso-position-vertical-relative:text;mso-width-percent:0;mso-height-percent:0;mso-width-relative:page;mso-height-relative:page;v-text-anchor:top" coordsize="8517,1270" o:gfxdata="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" path="m,l8516,e" filled="f" strokeweight=".20003mm">
                 <v:path arrowok="t" o:connecttype="custom" o:connectlocs="0,0;5407660,0" o:connectangles="0,0"/>
@@ -568,7 +568,7 @@
               </wp:anchor>
             </w:drawing>
           </mc:Choice>
-          <mc:Fallback xmlns:w16du="http://schemas.microsoft.com/office/word/2023/wordml/word16du">
+          <mc:Fallback xmlns:w16du="http://schemas.microsoft.com/office/word/2023/wordml/word16du" xmlns:w16sdtdh="http://schemas.microsoft.com/office/word/2020/wordml/sdtdatahash" xmlns:w16="http://schemas.microsoft.com/office/word/2018/wordml" xmlns:w16cid="http://schemas.microsoft.com/office/word/2016/wordml/cid" xmlns:w16cex="http://schemas.microsoft.com/office/word/2018/wordml/cex" xmlns:oel="http://schemas.microsoft.com/office/2019/extlst" xmlns:am3d="http://schemas.microsoft.com/office/drawing/2017/model3d" xmlns:aink="http://schemas.microsoft.com/office/drawing/2016/ink" xmlns:cx8="http://schemas.microsoft.com/office/drawing/2016/5/14/chartex" xmlns:cx7="http://schemas.microsoft.com/office/drawing/2016/5/13/chartex" xmlns:cx6="http://schemas.microsoft.com/office/drawing/2016/5/12/chartex" xmlns:cx5="http://schemas.microsoft.com/office/drawing/2016/5/11/chartex" xmlns:cx4="http://schemas.microsoft.com/office/drawing/2016/5/10/chartex" xmlns:cx3="http://schemas.microsoft.com/office/drawing/2016/5/9/chartex" xmlns:cx2="http://schemas.microsoft.com/office/drawing/2015/10/21/chartex" xmlns:cx1="http://schemas.microsoft.com/office/drawing/2015/9/8/chartex">
             <w:pict>
               <v:shape w14:anchorId="0DA351F0" id="docshape2" o:spid="_x0000_s1026" style="position:absolute;margin-left:85.05pt;margin-top:8.9pt;width:425.85pt;height:.1pt;z-index:-251656192;visibility:visible;mso-wrap-style:square;mso-width-percent:0;mso-height-percent:0;mso-wrap-distance-left:0;mso-wrap-distance-top:0;mso-wrap-distance-right:0;mso-wrap-distance-bottom:0;mso-position-horizontal:absolute;mso-position-horizontal-relative:page;mso-position-vertical:absolute;mso-position-vertical-relative:text;mso-width-percent:0;mso-height-percent:0;mso-width-relative:page;mso-height-relative:page;v-text-anchor:top" coordsize="8517,1270" o:gfxdata="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" path="m,l8516,e" filled="f" strokeweight=".20003mm">
                 <v:path arrowok="t" o:connecttype="custom" o:connectlocs="0,0;5407660,0" o:connectangles="0,0"/>
@@ -653,7 +653,6 @@
         </w:rPr>
         <w:tab/>
       </w:r>
-      <w:proofErr w:type="spellStart"/>
       <w:r>
         <w:rPr>
           <w:rFonts w:ascii="Arial Narrow" w:hAnsi="Arial Narrow"/>
@@ -663,7 +662,7 @@
           <w:w w:val="110"/>
           <w:sz w:val="28"/>
         </w:rPr>
-        <w:t>Gonz</w:t>
+        <w:t>Gonzalo</w:t>
       </w:r>
       <w:r>
         <w:rPr>
@@ -674,7 +673,7 @@
           <w:w w:val="110"/>
           <w:sz w:val="28"/>
         </w:rPr>
-        <w:t>á</w:t>
+        <w:t xml:space="preserve"> Martínez</w:t>
       </w:r>
       <w:r>
         <w:rPr>
@@ -685,9 +684,23 @@
           <w:w w:val="110"/>
           <w:sz w:val="28"/>
         </w:rPr>
-        <w:t>lo</w:t>
-      </w:r>
-      <w:proofErr w:type="spellEnd"/>
+        <w:t>.</w:t>
+      </w:r>
+    </w:p>
+    <w:p>
+      <w:pPr>
+        <w:tabs>
+          <w:tab w:val="left" w:pos="4206"/>
+        </w:tabs>
+        <w:spacing w:before="190"/>
+        <w:ind w:left="2835"/>
+        <w:rPr>
+          <w:rFonts w:ascii="Arial Narrow" w:hAnsi="Arial Narrow"/>
+          <w:i/>
+          <w:iCs/>
+          <w:sz w:val="28"/>
+        </w:rPr>
+      </w:pPr>
       <w:r>
         <w:rPr>
           <w:rFonts w:ascii="Arial Narrow" w:hAnsi="Arial Narrow"/>
@@ -697,7 +710,7 @@
           <w:w w:val="110"/>
           <w:sz w:val="28"/>
         </w:rPr>
-        <w:t xml:space="preserve"> Martínez</w:t>
+        <w:t xml:space="preserve">Alumna: </w:t>
       </w:r>
       <w:r>
         <w:rPr>
@@ -708,16 +721,13 @@
           <w:w w:val="110"/>
           <w:sz w:val="28"/>
         </w:rPr>
-        <w:t>.</w:t>
-      </w:r>
-    </w:p>
-    <w:p>
-      <w:pPr>
-        <w:tabs>
-          <w:tab w:val="left" w:pos="4206"/>
-        </w:tabs>
-        <w:spacing w:before="190"/>
-        <w:ind w:left="2835"/>
+        <w:tab/>
+        <w:t>Karina Bustamante H.</w:t>
+      </w:r>
+    </w:p>
+    <w:p>
+      <w:pPr>
+        <w:pStyle w:val="Textoindependiente"/>
         <w:rPr>
           <w:rFonts w:ascii="Arial Narrow" w:hAnsi="Arial Narrow"/>
           <w:i/>
@@ -725,40 +735,6 @@
           <w:sz w:val="28"/>
         </w:rPr>
       </w:pPr>
-      <w:r>
-        <w:rPr>
-          <w:rFonts w:ascii="Arial Narrow" w:hAnsi="Arial Narrow"/>
-          <w:i/>
-          <w:iCs/>
-          <w:spacing w:val="-2"/>
-          <w:w w:val="110"/>
-          <w:sz w:val="28"/>
-        </w:rPr>
-        <w:t xml:space="preserve">Alumna: </w:t>
-      </w:r>
-      <w:r>
-        <w:rPr>
-          <w:rFonts w:ascii="Arial Narrow" w:hAnsi="Arial Narrow"/>
-          <w:i/>
-          <w:iCs/>
-          <w:spacing w:val="-2"/>
-          <w:w w:val="110"/>
-          <w:sz w:val="28"/>
-        </w:rPr>
-        <w:tab/>
-        <w:t>Karina Bustamante H.</w:t>
-      </w:r>
-    </w:p>
-    <w:p>
-      <w:pPr>
-        <w:pStyle w:val="Textoindependiente"/>
-        <w:rPr>
-          <w:rFonts w:ascii="Arial Narrow" w:hAnsi="Arial Narrow"/>
-          <w:i/>
-          <w:iCs/>
-          <w:sz w:val="28"/>
-        </w:rPr>
-      </w:pPr>
     </w:p>
     <w:p>
       <w:pPr>
@@ -827,7 +803,15 @@
           <w:w w:val="105"/>
           <w:sz w:val="28"/>
         </w:rPr>
-        <w:t xml:space="preserve">12 </w:t>
+        <w:t>10</w:t>
+      </w:r>
+      <w:r>
+        <w:rPr>
+          <w:rFonts w:ascii="Arial Narrow" w:hAnsi="Arial Narrow"/>
+          <w:w w:val="105"/>
+          <w:sz w:val="28"/>
+        </w:rPr>
+        <w:t xml:space="preserve"> </w:t>
       </w:r>
       <w:r>
         <w:rPr>
@@ -2180,23 +2164,15 @@
     </w:p>
     <w:p>
       <w:pPr>
-        <w:tabs>
-          <w:tab w:val="left" w:pos="2197"/>
-          <w:tab w:val="left" w:pos="2642"/>
-        </w:tabs>
-        <w:rPr>
-          <w:rFonts w:ascii="Arial Narrow" w:hAnsi="Arial Narrow"/>
-          <w:sz w:val="28"/>
-          <w:szCs w:val="28"/>
-        </w:rPr>
-      </w:pPr>
-    </w:p>
-    <w:p>
-      <w:pPr>
         <w:pStyle w:val="Ttulo1"/>
       </w:pPr>
       <w:bookmarkStart w:id="0" w:name="_Toc134312243"/>
       <w:bookmarkStart w:id="1" w:name="_Toc134312314"/>
+    </w:p>
+    <w:p>
+      <w:pPr>
+        <w:pStyle w:val="Ttulo1"/>
+      </w:pPr>
       <w:r>
         <w:t>Introducción</w:t>
       </w:r>
@@ -2221,12 +2197,727 @@
           <w:tab w:val="left" w:pos="2197"/>
           <w:tab w:val="left" w:pos="2642"/>
         </w:tabs>
+        <w:spacing w:line="360" w:lineRule="auto"/>
         <w:jc w:val="both"/>
         <w:rPr>
           <w:rFonts w:ascii="Arial Narrow" w:hAnsi="Arial Narrow"/>
         </w:rPr>
       </w:pPr>
-    </w:p>
+      <w:r>
+        <w:rPr>
+          <w:rFonts w:ascii="Arial Narrow" w:hAnsi="Arial Narrow"/>
+        </w:rPr>
+        <w:t xml:space="preserve">La asignatura </w:t>
+      </w:r>
+      <w:r>
+        <w:rPr>
+          <w:rFonts w:ascii="Arial Narrow" w:hAnsi="Arial Narrow"/>
+        </w:rPr>
+        <w:t>P</w:t>
+      </w:r>
+      <w:r>
+        <w:rPr>
+          <w:rFonts w:ascii="Arial Narrow" w:hAnsi="Arial Narrow"/>
+        </w:rPr>
+        <w:t xml:space="preserve">aradigmas de la </w:t>
+      </w:r>
+      <w:r>
+        <w:rPr>
+          <w:rFonts w:ascii="Arial Narrow" w:hAnsi="Arial Narrow"/>
+        </w:rPr>
+        <w:t>P</w:t>
+      </w:r>
+      <w:r>
+        <w:rPr>
+          <w:rFonts w:ascii="Arial Narrow" w:hAnsi="Arial Narrow"/>
+        </w:rPr>
+        <w:t xml:space="preserve">rogramación busca enseñar los diferentes paradigmas </w:t>
+      </w:r>
+      <w:r>
+        <w:rPr>
+          <w:rFonts w:ascii="Arial Narrow" w:hAnsi="Arial Narrow"/>
+        </w:rPr>
+        <w:t xml:space="preserve">que existen frente a forma de programar. </w:t>
+      </w:r>
+      <w:r>
+        <w:rPr>
+          <w:rFonts w:ascii="Arial Narrow" w:hAnsi="Arial Narrow"/>
+        </w:rPr>
+        <w:t>El presente informe</w:t>
+      </w:r>
+      <w:r>
+        <w:rPr>
+          <w:rFonts w:ascii="Arial Narrow" w:hAnsi="Arial Narrow"/>
+        </w:rPr>
+        <w:t>, correspondiente al l</w:t>
+      </w:r>
+      <w:r>
+        <w:rPr>
+          <w:rFonts w:ascii="Arial Narrow" w:hAnsi="Arial Narrow"/>
+        </w:rPr>
+        <w:t>aboratorio Nº1</w:t>
+      </w:r>
+      <w:r>
+        <w:rPr>
+          <w:rFonts w:ascii="Arial Narrow" w:hAnsi="Arial Narrow"/>
+        </w:rPr>
+        <w:t xml:space="preserve"> de la asignatura, </w:t>
+      </w:r>
+      <w:r>
+        <w:rPr>
+          <w:rFonts w:ascii="Arial Narrow" w:hAnsi="Arial Narrow"/>
+        </w:rPr>
+        <w:t xml:space="preserve">solicita realizar </w:t>
+      </w:r>
+      <w:r>
+        <w:rPr>
+          <w:rFonts w:ascii="Arial Narrow" w:hAnsi="Arial Narrow"/>
+        </w:rPr>
+        <w:t>una</w:t>
+      </w:r>
+      <w:r>
+        <w:rPr>
+          <w:rFonts w:ascii="Arial Narrow" w:hAnsi="Arial Narrow"/>
+        </w:rPr>
+        <w:t xml:space="preserve"> implementación</w:t>
+      </w:r>
+      <w:r>
+        <w:rPr>
+          <w:rFonts w:ascii="Arial Narrow" w:hAnsi="Arial Narrow"/>
+        </w:rPr>
+        <w:t xml:space="preserve"> </w:t>
+      </w:r>
+      <w:r>
+        <w:rPr>
+          <w:rFonts w:ascii="Arial Narrow" w:hAnsi="Arial Narrow"/>
+        </w:rPr>
+        <w:t>basá</w:t>
+      </w:r>
+      <w:r>
+        <w:rPr>
+          <w:rFonts w:ascii="Arial Narrow" w:hAnsi="Arial Narrow"/>
+        </w:rPr>
+        <w:t>ndonos</w:t>
+      </w:r>
+      <w:r>
+        <w:rPr>
+          <w:rFonts w:ascii="Arial Narrow" w:hAnsi="Arial Narrow"/>
+        </w:rPr>
+        <w:t xml:space="preserve"> en la programación declarativa – funcional, </w:t>
+      </w:r>
+      <w:r>
+        <w:rPr>
+          <w:rFonts w:ascii="Arial Narrow" w:hAnsi="Arial Narrow"/>
+        </w:rPr>
+        <w:t xml:space="preserve">de </w:t>
+      </w:r>
+      <w:r>
+        <w:rPr>
+          <w:rFonts w:ascii="Arial Narrow" w:hAnsi="Arial Narrow"/>
+        </w:rPr>
+        <w:t>un algoritmo para resolver el problema que corresponde al siguiente enunciado:</w:t>
+      </w:r>
+    </w:p>
+    <w:p>
+      <w:pPr>
+        <w:tabs>
+          <w:tab w:val="left" w:pos="2197"/>
+          <w:tab w:val="left" w:pos="2642"/>
+        </w:tabs>
+        <w:spacing w:line="360" w:lineRule="auto"/>
+        <w:jc w:val="both"/>
+        <w:rPr>
+          <w:rFonts w:ascii="Arial Narrow" w:hAnsi="Arial Narrow"/>
+        </w:rPr>
+      </w:pPr>
+    </w:p>
+    <w:p>
+      <w:pPr>
+        <w:tabs>
+          <w:tab w:val="left" w:pos="2197"/>
+          <w:tab w:val="left" w:pos="2642"/>
+        </w:tabs>
+        <w:spacing w:line="360" w:lineRule="auto"/>
+        <w:jc w:val="both"/>
+        <w:rPr>
+          <w:rFonts w:ascii="Arial Narrow" w:hAnsi="Arial Narrow"/>
+          <w:b/>
+          <w:i/>
+        </w:rPr>
+      </w:pPr>
+      <w:r>
+        <w:rPr>
+          <w:rFonts w:ascii="Arial Narrow" w:hAnsi="Arial Narrow"/>
+          <w:b/>
+          <w:i/>
+        </w:rPr>
+        <w:t xml:space="preserve">“Crear un simulador de </w:t>
+      </w:r>
+      <w:proofErr w:type="spellStart"/>
+      <w:r>
+        <w:rPr>
+          <w:rFonts w:ascii="Arial Narrow" w:hAnsi="Arial Narrow"/>
+          <w:b/>
+          <w:i/>
+        </w:rPr>
+        <w:t>chatbots</w:t>
+      </w:r>
+      <w:proofErr w:type="spellEnd"/>
+      <w:r>
+        <w:rPr>
+          <w:rFonts w:ascii="Arial Narrow" w:hAnsi="Arial Narrow"/>
+          <w:b/>
+          <w:i/>
+        </w:rPr>
+        <w:t xml:space="preserve"> simplif</w:t>
+      </w:r>
+      <w:r>
+        <w:rPr>
+          <w:rFonts w:ascii="Arial Narrow" w:hAnsi="Arial Narrow"/>
+          <w:b/>
+          <w:i/>
+        </w:rPr>
+        <w:t>icado y los comandos que permita</w:t>
+      </w:r>
+      <w:r>
+        <w:rPr>
+          <w:rFonts w:ascii="Arial Narrow" w:hAnsi="Arial Narrow"/>
+          <w:b/>
+          <w:i/>
+        </w:rPr>
+        <w:t>n operar sobre éste.”</w:t>
+      </w:r>
+    </w:p>
+    <w:p>
+      <w:pPr>
+        <w:tabs>
+          <w:tab w:val="left" w:pos="2197"/>
+          <w:tab w:val="left" w:pos="2642"/>
+        </w:tabs>
+        <w:spacing w:line="360" w:lineRule="auto"/>
+        <w:jc w:val="both"/>
+        <w:rPr>
+          <w:rFonts w:ascii="Arial Narrow" w:hAnsi="Arial Narrow"/>
+        </w:rPr>
+      </w:pPr>
+    </w:p>
+    <w:p>
+      <w:pPr>
+        <w:tabs>
+          <w:tab w:val="left" w:pos="2197"/>
+          <w:tab w:val="left" w:pos="2642"/>
+        </w:tabs>
+        <w:spacing w:line="360" w:lineRule="auto"/>
+        <w:jc w:val="both"/>
+        <w:rPr>
+          <w:rFonts w:ascii="Arial Narrow" w:hAnsi="Arial Narrow"/>
+        </w:rPr>
+      </w:pPr>
+      <w:r>
+        <w:rPr>
+          <w:rFonts w:ascii="Arial Narrow" w:hAnsi="Arial Narrow"/>
+        </w:rPr>
+        <w:t xml:space="preserve">En base a lo solicitado y </w:t>
+      </w:r>
+      <w:r>
+        <w:rPr>
+          <w:rFonts w:ascii="Arial Narrow" w:hAnsi="Arial Narrow"/>
+        </w:rPr>
+        <w:t>a</w:t>
+      </w:r>
+      <w:r>
+        <w:rPr>
+          <w:rFonts w:ascii="Arial Narrow" w:hAnsi="Arial Narrow"/>
+        </w:rPr>
+        <w:t>plica</w:t>
+      </w:r>
+      <w:r>
+        <w:rPr>
+          <w:rFonts w:ascii="Arial Narrow" w:hAnsi="Arial Narrow"/>
+        </w:rPr>
+        <w:t>ndo</w:t>
+      </w:r>
+      <w:r>
+        <w:rPr>
+          <w:rFonts w:ascii="Arial Narrow" w:hAnsi="Arial Narrow"/>
+        </w:rPr>
+        <w:t xml:space="preserve"> conceptos del paradigma de programación funcional</w:t>
+      </w:r>
+      <w:r>
+        <w:rPr>
+          <w:rFonts w:ascii="Arial Narrow" w:hAnsi="Arial Narrow"/>
+        </w:rPr>
+        <w:t>,</w:t>
+      </w:r>
+      <w:r>
+        <w:rPr>
+          <w:rFonts w:ascii="Arial Narrow" w:hAnsi="Arial Narrow"/>
+        </w:rPr>
+        <w:t xml:space="preserve"> usa</w:t>
+      </w:r>
+      <w:r>
+        <w:rPr>
+          <w:rFonts w:ascii="Arial Narrow" w:hAnsi="Arial Narrow"/>
+        </w:rPr>
+        <w:t xml:space="preserve">remos </w:t>
+      </w:r>
+      <w:r>
+        <w:rPr>
+          <w:rFonts w:ascii="Arial Narrow" w:hAnsi="Arial Narrow"/>
+        </w:rPr>
+        <w:t xml:space="preserve">el lenguaje de programación </w:t>
+      </w:r>
+      <w:proofErr w:type="spellStart"/>
+      <w:r>
+        <w:rPr>
+          <w:rFonts w:ascii="Arial Narrow" w:hAnsi="Arial Narrow"/>
+        </w:rPr>
+        <w:t>Scheme</w:t>
+      </w:r>
+      <w:proofErr w:type="spellEnd"/>
+      <w:r>
+        <w:rPr>
+          <w:rFonts w:ascii="Arial Narrow" w:hAnsi="Arial Narrow"/>
+        </w:rPr>
+        <w:t xml:space="preserve"> en la resolución de </w:t>
+      </w:r>
+      <w:r>
+        <w:rPr>
+          <w:rFonts w:ascii="Arial Narrow" w:hAnsi="Arial Narrow"/>
+        </w:rPr>
+        <w:t>este</w:t>
+      </w:r>
+      <w:r>
+        <w:rPr>
+          <w:rFonts w:ascii="Arial Narrow" w:hAnsi="Arial Narrow"/>
+        </w:rPr>
+        <w:t xml:space="preserve"> problema acotado</w:t>
+      </w:r>
+      <w:r>
+        <w:rPr>
+          <w:rFonts w:ascii="Arial Narrow" w:hAnsi="Arial Narrow"/>
+        </w:rPr>
+        <w:t>.</w:t>
+      </w:r>
+    </w:p>
+    <w:p>
+      <w:pPr>
+        <w:tabs>
+          <w:tab w:val="left" w:pos="2197"/>
+          <w:tab w:val="left" w:pos="2642"/>
+        </w:tabs>
+        <w:spacing w:line="360" w:lineRule="auto"/>
+        <w:jc w:val="both"/>
+        <w:rPr>
+          <w:rFonts w:ascii="Arial Narrow" w:hAnsi="Arial Narrow"/>
+        </w:rPr>
+      </w:pPr>
+    </w:p>
+    <w:p>
+      <w:pPr>
+        <w:tabs>
+          <w:tab w:val="left" w:pos="2197"/>
+          <w:tab w:val="left" w:pos="2642"/>
+        </w:tabs>
+        <w:spacing w:line="360" w:lineRule="auto"/>
+        <w:jc w:val="both"/>
+        <w:rPr>
+          <w:rFonts w:ascii="Arial Narrow" w:hAnsi="Arial Narrow"/>
+        </w:rPr>
+      </w:pPr>
+    </w:p>
+    <w:p>
+      <w:pPr>
+        <w:pStyle w:val="Ttulo1"/>
+      </w:pPr>
+      <w:bookmarkStart w:id="2" w:name="_Toc134312245"/>
+      <w:bookmarkStart w:id="3" w:name="_Toc134312316"/>
+      <w:r>
+        <w:t>Descripción del paradigma</w:t>
+      </w:r>
+      <w:bookmarkEnd w:id="2"/>
+      <w:bookmarkEnd w:id="3"/>
+    </w:p>
+    <w:p>
+      <w:pPr>
+        <w:spacing w:line="360" w:lineRule="auto"/>
+        <w:jc w:val="both"/>
+        <w:rPr>
+          <w:rFonts w:ascii="Arial Narrow" w:hAnsi="Arial Narrow"/>
+          <w:highlight w:val="cyan"/>
+        </w:rPr>
+      </w:pPr>
+    </w:p>
+    <w:p>
+      <w:pPr>
+        <w:spacing w:line="360" w:lineRule="auto"/>
+        <w:jc w:val="both"/>
+        <w:rPr>
+          <w:rFonts w:ascii="Arial Narrow" w:hAnsi="Arial Narrow"/>
+        </w:rPr>
+      </w:pPr>
+      <w:r>
+        <w:rPr>
+          <w:rFonts w:ascii="Arial Narrow" w:hAnsi="Arial Narrow"/>
+        </w:rPr>
+        <w:t xml:space="preserve">La programación funcional corresponde al paradigma </w:t>
+      </w:r>
+      <w:r>
+        <w:rPr>
+          <w:rFonts w:ascii="Arial Narrow" w:hAnsi="Arial Narrow"/>
+        </w:rPr>
+        <w:t xml:space="preserve">donde </w:t>
+      </w:r>
+      <w:r>
+        <w:rPr>
+          <w:rFonts w:ascii="Arial Narrow" w:hAnsi="Arial Narrow"/>
+        </w:rPr>
+        <w:t>la programación se asemeja</w:t>
+      </w:r>
+      <w:r>
+        <w:rPr>
+          <w:rFonts w:ascii="Arial Narrow" w:hAnsi="Arial Narrow"/>
+        </w:rPr>
+        <w:t xml:space="preserve"> al á</w:t>
+      </w:r>
+      <w:r>
+        <w:rPr>
+          <w:rFonts w:ascii="Arial Narrow" w:hAnsi="Arial Narrow"/>
+        </w:rPr>
+        <w:t>lgebra ya que podemos reemplazar las ecuaciones por sus resultados, es decir</w:t>
+      </w:r>
+      <w:r>
+        <w:rPr>
+          <w:rFonts w:ascii="Arial Narrow" w:hAnsi="Arial Narrow"/>
+        </w:rPr>
+        <w:t>,</w:t>
+      </w:r>
+      <w:r>
+        <w:rPr>
+          <w:rFonts w:ascii="Arial Narrow" w:hAnsi="Arial Narrow"/>
+        </w:rPr>
+        <w:t xml:space="preserve"> si llamamos a una función con los mismos argumentos siempre obtendremos los mismos resultados, esto se conoce como </w:t>
+      </w:r>
+      <w:proofErr w:type="spellStart"/>
+      <w:r>
+        <w:rPr>
+          <w:rFonts w:ascii="Arial Narrow" w:hAnsi="Arial Narrow"/>
+          <w:b/>
+          <w:i/>
+        </w:rPr>
+        <w:t>Referential</w:t>
+      </w:r>
+      <w:proofErr w:type="spellEnd"/>
+      <w:r>
+        <w:rPr>
+          <w:rFonts w:ascii="Arial Narrow" w:hAnsi="Arial Narrow"/>
+        </w:rPr>
+        <w:t xml:space="preserve"> </w:t>
+      </w:r>
+      <w:proofErr w:type="spellStart"/>
+      <w:r>
+        <w:rPr>
+          <w:rFonts w:ascii="Arial Narrow" w:hAnsi="Arial Narrow"/>
+          <w:b/>
+          <w:i/>
+        </w:rPr>
+        <w:t>Transparency</w:t>
+      </w:r>
+      <w:proofErr w:type="spellEnd"/>
+      <w:r>
+        <w:rPr>
+          <w:rFonts w:ascii="Arial Narrow" w:hAnsi="Arial Narrow"/>
+        </w:rPr>
+        <w:t xml:space="preserve">. </w:t>
+      </w:r>
+      <w:r>
+        <w:rPr>
+          <w:rFonts w:ascii="Arial Narrow" w:hAnsi="Arial Narrow"/>
+        </w:rPr>
+        <w:t xml:space="preserve">La programación funcional se centra en el uso de funciones y la composición de funciones para resolver problemas evitando los cambios de estados. </w:t>
+      </w:r>
+      <w:r>
+        <w:rPr>
+          <w:rFonts w:ascii="Arial Narrow" w:hAnsi="Arial Narrow"/>
+        </w:rPr>
+        <w:t>Otros conceptos importantes de la programación funcional son:</w:t>
+      </w:r>
+    </w:p>
+    <w:p>
+      <w:pPr>
+        <w:spacing w:line="360" w:lineRule="auto"/>
+        <w:jc w:val="both"/>
+        <w:rPr>
+          <w:rFonts w:ascii="Arial Narrow" w:hAnsi="Arial Narrow"/>
+        </w:rPr>
+      </w:pPr>
+    </w:p>
+    <w:p>
+      <w:pPr>
+        <w:pStyle w:val="Prrafodelista"/>
+        <w:numPr>
+          <w:ilvl w:val="0"/>
+          <w:numId w:val="9"/>
+        </w:numPr>
+        <w:spacing w:line="360" w:lineRule="auto"/>
+        <w:jc w:val="both"/>
+        <w:rPr>
+          <w:rFonts w:ascii="Arial Narrow" w:hAnsi="Arial Narrow"/>
+        </w:rPr>
+      </w:pPr>
+      <w:r>
+        <w:rPr>
+          <w:rFonts w:ascii="Arial Narrow" w:hAnsi="Arial Narrow"/>
+          <w:b/>
+          <w:i/>
+        </w:rPr>
+        <w:t>Inmutabilidad</w:t>
+      </w:r>
+      <w:r>
+        <w:rPr>
+          <w:rFonts w:ascii="Arial Narrow" w:hAnsi="Arial Narrow"/>
+        </w:rPr>
+        <w:t>: Los datos son inmutables, una vez creados</w:t>
+      </w:r>
+      <w:r>
+        <w:rPr>
+          <w:rFonts w:ascii="Arial Narrow" w:hAnsi="Arial Narrow"/>
+        </w:rPr>
+        <w:t>,</w:t>
+      </w:r>
+      <w:r>
+        <w:rPr>
+          <w:rFonts w:ascii="Arial Narrow" w:hAnsi="Arial Narrow"/>
+        </w:rPr>
+        <w:t xml:space="preserve"> no se pueden modificar, se crean nuevas estructuras de datos cuando se realizan operaciones. </w:t>
+      </w:r>
+    </w:p>
+    <w:p>
+      <w:pPr>
+        <w:pStyle w:val="Prrafodelista"/>
+        <w:numPr>
+          <w:ilvl w:val="0"/>
+          <w:numId w:val="9"/>
+        </w:numPr>
+        <w:spacing w:line="360" w:lineRule="auto"/>
+        <w:jc w:val="both"/>
+        <w:rPr>
+          <w:rFonts w:ascii="Arial Narrow" w:hAnsi="Arial Narrow"/>
+        </w:rPr>
+      </w:pPr>
+      <w:r>
+        <w:rPr>
+          <w:rFonts w:ascii="Arial Narrow" w:hAnsi="Arial Narrow"/>
+          <w:b/>
+          <w:i/>
+        </w:rPr>
+        <w:t>Funciones Puras</w:t>
+      </w:r>
+      <w:r>
+        <w:rPr>
+          <w:rFonts w:ascii="Arial Narrow" w:hAnsi="Arial Narrow"/>
+        </w:rPr>
+        <w:t>:</w:t>
+      </w:r>
+      <w:r>
+        <w:rPr>
+          <w:rFonts w:ascii="Arial Narrow" w:hAnsi="Arial Narrow"/>
+        </w:rPr>
+        <w:t xml:space="preserve"> </w:t>
+      </w:r>
+      <w:r>
+        <w:rPr>
+          <w:rFonts w:ascii="Arial Narrow" w:hAnsi="Arial Narrow"/>
+        </w:rPr>
+        <w:t>U</w:t>
+      </w:r>
+      <w:r>
+        <w:rPr>
+          <w:rFonts w:ascii="Arial Narrow" w:hAnsi="Arial Narrow"/>
+        </w:rPr>
+        <w:t>na función crea otro estado basado en la estructura que recibe como parámetro, no existen estados intermedios, las salidas solo dependen delas entradas.</w:t>
+      </w:r>
+    </w:p>
+    <w:p>
+      <w:pPr>
+        <w:pStyle w:val="Prrafodelista"/>
+        <w:numPr>
+          <w:ilvl w:val="0"/>
+          <w:numId w:val="9"/>
+        </w:numPr>
+        <w:spacing w:line="360" w:lineRule="auto"/>
+        <w:jc w:val="both"/>
+        <w:rPr>
+          <w:rFonts w:ascii="Arial Narrow" w:hAnsi="Arial Narrow"/>
+        </w:rPr>
+      </w:pPr>
+      <w:r>
+        <w:rPr>
+          <w:rFonts w:ascii="Arial Narrow" w:hAnsi="Arial Narrow"/>
+          <w:b/>
+          <w:i/>
+        </w:rPr>
+        <w:t>Recursividad</w:t>
+      </w:r>
+      <w:r>
+        <w:rPr>
+          <w:rFonts w:ascii="Arial Narrow" w:hAnsi="Arial Narrow"/>
+        </w:rPr>
+        <w:t xml:space="preserve">: Se fomenta el uso de </w:t>
+      </w:r>
+      <w:r>
+        <w:rPr>
+          <w:rFonts w:ascii="Arial Narrow" w:hAnsi="Arial Narrow"/>
+        </w:rPr>
+        <w:t>recursión</w:t>
+      </w:r>
+    </w:p>
+    <w:p>
+      <w:pPr>
+        <w:pStyle w:val="Prrafodelista"/>
+        <w:numPr>
+          <w:ilvl w:val="0"/>
+          <w:numId w:val="9"/>
+        </w:numPr>
+        <w:spacing w:line="360" w:lineRule="auto"/>
+        <w:jc w:val="both"/>
+        <w:rPr>
+          <w:rFonts w:ascii="Arial Narrow" w:hAnsi="Arial Narrow"/>
+        </w:rPr>
+      </w:pPr>
+      <w:r>
+        <w:rPr>
+          <w:rFonts w:ascii="Arial Narrow" w:hAnsi="Arial Narrow"/>
+          <w:b/>
+          <w:i/>
+        </w:rPr>
+        <w:t>C</w:t>
+      </w:r>
+      <w:r>
+        <w:rPr>
+          <w:rFonts w:ascii="Arial Narrow" w:hAnsi="Arial Narrow"/>
+          <w:b/>
+          <w:i/>
+        </w:rPr>
+        <w:t>álculo</w:t>
+      </w:r>
+      <w:r>
+        <w:rPr>
+          <w:rFonts w:ascii="Arial Narrow" w:hAnsi="Arial Narrow"/>
+          <w:b/>
+          <w:i/>
+        </w:rPr>
+        <w:t xml:space="preserve"> L</w:t>
+      </w:r>
+      <w:r>
+        <w:rPr>
+          <w:rFonts w:ascii="Arial Narrow" w:hAnsi="Arial Narrow"/>
+          <w:b/>
+          <w:i/>
+        </w:rPr>
+        <w:t>ambda</w:t>
+      </w:r>
+      <w:r>
+        <w:rPr>
+          <w:rFonts w:ascii="Arial Narrow" w:hAnsi="Arial Narrow"/>
+        </w:rPr>
+        <w:t>:</w:t>
+      </w:r>
+      <w:r>
+        <w:rPr>
+          <w:rFonts w:ascii="Arial Narrow" w:hAnsi="Arial Narrow"/>
+        </w:rPr>
+        <w:t xml:space="preserve"> </w:t>
+      </w:r>
+      <w:r>
+        <w:rPr>
+          <w:rFonts w:ascii="Arial Narrow" w:hAnsi="Arial Narrow"/>
+        </w:rPr>
+        <w:t>E</w:t>
+      </w:r>
+      <w:r>
+        <w:rPr>
+          <w:rFonts w:ascii="Arial Narrow" w:hAnsi="Arial Narrow"/>
+        </w:rPr>
+        <w:t xml:space="preserve">s un símbolo que toma argumentos y que retorna una salida, donde estas salidas solo dependen de las entradas. </w:t>
+      </w:r>
+    </w:p>
+    <w:p>
+      <w:pPr>
+        <w:pStyle w:val="Prrafodelista"/>
+        <w:spacing w:line="360" w:lineRule="auto"/>
+        <w:jc w:val="both"/>
+        <w:rPr>
+          <w:rFonts w:ascii="Arial Narrow" w:hAnsi="Arial Narrow"/>
+        </w:rPr>
+      </w:pPr>
+    </w:p>
+    <w:p>
+      <w:pPr>
+        <w:jc w:val="both"/>
+        <w:rPr>
+          <w:rFonts w:ascii="Arial Narrow" w:hAnsi="Arial Narrow"/>
+        </w:rPr>
+      </w:pPr>
+      <w:bookmarkStart w:id="4" w:name="_Toc134312246"/>
+      <w:bookmarkStart w:id="5" w:name="_Toc134312317"/>
+    </w:p>
+    <w:p>
+      <w:pPr>
+        <w:pStyle w:val="Ttulo1"/>
+      </w:pPr>
+      <w:r>
+        <w:t>Descripción del problema</w:t>
+      </w:r>
+    </w:p>
+    <w:p>
+      <w:pPr>
+        <w:spacing w:line="360" w:lineRule="auto"/>
+        <w:jc w:val="both"/>
+        <w:rPr>
+          <w:rFonts w:ascii="Arial Narrow" w:hAnsi="Arial Narrow"/>
+        </w:rPr>
+      </w:pPr>
+      <w:bookmarkStart w:id="6" w:name="_GoBack"/>
+      <w:bookmarkEnd w:id="6"/>
+    </w:p>
+    <w:p>
+      <w:pPr>
+        <w:spacing w:line="360" w:lineRule="auto"/>
+        <w:jc w:val="both"/>
+        <w:rPr>
+          <w:rFonts w:ascii="Arial Narrow" w:hAnsi="Arial Narrow"/>
+        </w:rPr>
+      </w:pPr>
+    </w:p>
+    <w:p>
+      <w:pPr>
+        <w:pStyle w:val="Ttulo1"/>
+      </w:pPr>
+      <w:r>
+        <w:t xml:space="preserve">Análisis del </w:t>
+      </w:r>
+      <w:r>
+        <w:t>problema</w:t>
+      </w:r>
+      <w:bookmarkEnd w:id="4"/>
+      <w:bookmarkEnd w:id="5"/>
+    </w:p>
+    <w:p/>
+    <w:p/>
+    <w:p>
+      <w:pPr>
+        <w:pStyle w:val="Ttulo1"/>
+      </w:pPr>
+      <w:bookmarkStart w:id="7" w:name="_Toc134312247"/>
+      <w:bookmarkStart w:id="8" w:name="_Toc134312318"/>
+      <w:r>
+        <w:t>Diseño de la solución</w:t>
+      </w:r>
+      <w:bookmarkEnd w:id="7"/>
+      <w:bookmarkEnd w:id="8"/>
+    </w:p>
+    <w:p/>
     <w:p>
       <w:pPr>
         <w:tabs>
@@ -2236,39 +2927,61 @@
         <w:jc w:val="both"/>
         <w:rPr>
           <w:rFonts w:ascii="Arial Narrow" w:hAnsi="Arial Narrow"/>
-        </w:rPr>
-      </w:pPr>
-      <w:r>
-        <w:rPr>
-          <w:rFonts w:ascii="Arial Narrow" w:hAnsi="Arial Narrow"/>
-        </w:rPr>
-        <w:t>El presente informe busca a</w:t>
-      </w:r>
-      <w:r>
-        <w:rPr>
-          <w:rFonts w:ascii="Arial Narrow" w:hAnsi="Arial Narrow"/>
-        </w:rPr>
-        <w:t xml:space="preserve">plicar conceptos del paradigma de programación funcional usando el lenguaje de programación </w:t>
+          <w:highlight w:val="yellow"/>
+        </w:rPr>
+      </w:pPr>
+      <w:r>
+        <w:rPr>
+          <w:rFonts w:ascii="Arial Narrow" w:hAnsi="Arial Narrow"/>
+          <w:highlight w:val="yellow"/>
+        </w:rPr>
+        <w:t xml:space="preserve">Unix </w:t>
       </w:r>
       <w:proofErr w:type="spellStart"/>
       <w:r>
         <w:rPr>
           <w:rFonts w:ascii="Arial Narrow" w:hAnsi="Arial Narrow"/>
-        </w:rPr>
-        <w:t>Scheme</w:t>
+          <w:highlight w:val="yellow"/>
+        </w:rPr>
+        <w:t>Timestamp</w:t>
       </w:r>
       <w:proofErr w:type="spellEnd"/>
       <w:r>
         <w:rPr>
           <w:rFonts w:ascii="Arial Narrow" w:hAnsi="Arial Narrow"/>
-        </w:rPr>
-        <w:t xml:space="preserve"> en la resolución de un problema acotado</w:t>
-      </w:r>
-      <w:r>
-        <w:rPr>
-          <w:rFonts w:ascii="Arial Narrow" w:hAnsi="Arial Narrow"/>
-        </w:rPr>
-        <w:t>.</w:t>
+          <w:highlight w:val="yellow"/>
+        </w:rPr>
+        <w:t>, cuenta los segundos que han transcurridos desde el</w:t>
+      </w:r>
+      <w:r>
+        <w:rPr>
+          <w:rFonts w:ascii="Arial Narrow" w:hAnsi="Arial Narrow"/>
+          <w:highlight w:val="yellow"/>
+        </w:rPr>
+        <w:t xml:space="preserve"> </w:t>
+      </w:r>
+      <w:r>
+        <w:rPr>
+          <w:rFonts w:ascii="Arial Narrow" w:hAnsi="Arial Narrow"/>
+          <w:highlight w:val="yellow"/>
+        </w:rPr>
+        <w:t xml:space="preserve">1 de enero de 1970 00.00 </w:t>
+      </w:r>
+      <w:proofErr w:type="spellStart"/>
+      <w:r>
+        <w:rPr>
+          <w:rFonts w:ascii="Arial Narrow" w:hAnsi="Arial Narrow"/>
+          <w:highlight w:val="yellow"/>
+        </w:rPr>
+        <w:t>hrs</w:t>
+      </w:r>
+      <w:proofErr w:type="spellEnd"/>
+      <w:r>
+        <w:rPr>
+          <w:rFonts w:ascii="Arial Narrow" w:hAnsi="Arial Narrow"/>
+          <w:highlight w:val="yellow"/>
+        </w:rPr>
+        <w:t>. Que es el nacimiento de Unix -&gt; año 0</w:t>
       </w:r>
     </w:p>
     <w:p>
@@ -2282,553 +2995,85 @@
           <w:rFonts w:ascii="Arial Narrow" w:hAnsi="Arial Narrow"/>
         </w:rPr>
       </w:pPr>
-    </w:p>
-    <w:p>
-      <w:pPr>
-        <w:tabs>
-          <w:tab w:val="left" w:pos="2197"/>
-          <w:tab w:val="left" w:pos="2642"/>
-        </w:tabs>
-        <w:jc w:val="both"/>
-        <w:rPr>
-          <w:rFonts w:ascii="Arial Narrow" w:hAnsi="Arial Narrow"/>
-        </w:rPr>
-      </w:pPr>
-      <w:r>
-        <w:rPr>
-          <w:rFonts w:ascii="Arial Narrow" w:hAnsi="Arial Narrow"/>
-        </w:rPr>
-        <w:t xml:space="preserve">Para el desarrollo del laboratorio Nº1, de la asignatura de Paradigmas de la Programación, se nos solicita realizar la implementación en el lenguaje de programación </w:t>
+      <w:proofErr w:type="gramStart"/>
+      <w:r>
+        <w:rPr>
+          <w:rFonts w:ascii="Arial Narrow" w:hAnsi="Arial Narrow"/>
+          <w:highlight w:val="yellow"/>
+        </w:rPr>
+        <w:t>;Fecha</w:t>
+      </w:r>
+      <w:proofErr w:type="gramEnd"/>
+      <w:r>
+        <w:rPr>
+          <w:rFonts w:ascii="Arial Narrow" w:hAnsi="Arial Narrow"/>
+          <w:highlight w:val="yellow"/>
+        </w:rPr>
+        <w:t xml:space="preserve"> (</w:t>
       </w:r>
       <w:proofErr w:type="spellStart"/>
       <w:r>
         <w:rPr>
           <w:rFonts w:ascii="Arial Narrow" w:hAnsi="Arial Narrow"/>
-        </w:rPr>
-        <w:t>Scheme</w:t>
+          <w:highlight w:val="yellow"/>
+        </w:rPr>
+        <w:t>current-seconds</w:t>
       </w:r>
       <w:proofErr w:type="spellEnd"/>
       <w:r>
         <w:rPr>
           <w:rFonts w:ascii="Arial Narrow" w:hAnsi="Arial Narrow"/>
-        </w:rPr>
-        <w:t xml:space="preserve">, </w:t>
-      </w:r>
-    </w:p>
-    <w:p>
-      <w:pPr>
-        <w:tabs>
-          <w:tab w:val="left" w:pos="2197"/>
-          <w:tab w:val="left" w:pos="2642"/>
-        </w:tabs>
-        <w:jc w:val="both"/>
-        <w:rPr>
-          <w:rFonts w:ascii="Arial Narrow" w:hAnsi="Arial Narrow"/>
-        </w:rPr>
-      </w:pPr>
-      <w:r>
-        <w:rPr>
-          <w:rFonts w:ascii="Arial Narrow" w:hAnsi="Arial Narrow"/>
-        </w:rPr>
-        <w:t>lenguaje basado en la programación declarativa – funcional, un algoritmo para resolver el problema que corresponde al siguiente enunciado:</w:t>
-      </w:r>
-    </w:p>
-    <w:p>
-      <w:pPr>
-        <w:tabs>
-          <w:tab w:val="left" w:pos="2197"/>
-          <w:tab w:val="left" w:pos="2642"/>
-        </w:tabs>
-        <w:jc w:val="both"/>
-        <w:rPr>
-          <w:rFonts w:ascii="Arial Narrow" w:hAnsi="Arial Narrow"/>
-        </w:rPr>
-      </w:pPr>
-    </w:p>
-    <w:p>
-      <w:pPr>
-        <w:tabs>
-          <w:tab w:val="left" w:pos="2197"/>
-          <w:tab w:val="left" w:pos="2642"/>
-        </w:tabs>
-        <w:jc w:val="both"/>
-        <w:rPr>
-          <w:rFonts w:ascii="Arial Narrow" w:hAnsi="Arial Narrow"/>
-        </w:rPr>
-      </w:pPr>
-      <w:r>
-        <w:rPr>
-          <w:rFonts w:ascii="Arial Narrow" w:hAnsi="Arial Narrow"/>
-        </w:rPr>
-        <w:t>“</w:t>
-      </w:r>
-      <w:r>
-        <w:rPr>
-          <w:rFonts w:ascii="Arial Narrow" w:hAnsi="Arial Narrow"/>
-          <w:b/>
-          <w:bCs/>
-          <w:i/>
-          <w:iCs/>
-        </w:rPr>
-        <w:t xml:space="preserve">Crear un simulador de </w:t>
-      </w:r>
-      <w:proofErr w:type="spellStart"/>
-      <w:r>
-        <w:rPr>
-          <w:rFonts w:ascii="Arial Narrow" w:hAnsi="Arial Narrow"/>
-          <w:b/>
-          <w:bCs/>
-          <w:i/>
-          <w:iCs/>
-        </w:rPr>
-        <w:t>chatbots</w:t>
-      </w:r>
-      <w:proofErr w:type="spellEnd"/>
-      <w:r>
-        <w:rPr>
-          <w:rFonts w:ascii="Arial Narrow" w:hAnsi="Arial Narrow"/>
-          <w:b/>
-          <w:bCs/>
-          <w:i/>
-          <w:iCs/>
-        </w:rPr>
-        <w:t xml:space="preserve"> simplificado y los comandos que permiten operar sobre éste</w:t>
-      </w:r>
-      <w:r>
-        <w:rPr>
-          <w:rFonts w:ascii="Arial Narrow" w:hAnsi="Arial Narrow"/>
-        </w:rPr>
-        <w:t>.”</w:t>
-      </w:r>
-    </w:p>
-    <w:p>
-      <w:pPr>
-        <w:tabs>
-          <w:tab w:val="left" w:pos="2197"/>
-          <w:tab w:val="left" w:pos="2642"/>
-        </w:tabs>
-        <w:jc w:val="both"/>
-        <w:rPr>
-          <w:rFonts w:ascii="Arial Narrow" w:hAnsi="Arial Narrow"/>
-        </w:rPr>
-      </w:pPr>
-    </w:p>
-    <w:p>
-      <w:pPr>
-        <w:tabs>
-          <w:tab w:val="left" w:pos="2197"/>
-          <w:tab w:val="left" w:pos="2642"/>
-        </w:tabs>
-        <w:jc w:val="both"/>
-        <w:rPr>
-          <w:rFonts w:ascii="Arial Narrow" w:hAnsi="Arial Narrow"/>
-        </w:rPr>
-      </w:pPr>
-      <w:r>
-        <w:rPr>
-          <w:rFonts w:ascii="Arial Narrow" w:hAnsi="Arial Narrow"/>
-        </w:rPr>
-        <w:t xml:space="preserve">En base a lo solicitado y mediante soluciones implementadas en el lenguaje de programación </w:t>
-      </w:r>
-      <w:proofErr w:type="spellStart"/>
-      <w:r>
-        <w:rPr>
-          <w:rFonts w:ascii="Arial Narrow" w:hAnsi="Arial Narrow"/>
-        </w:rPr>
-        <w:t>Scheme</w:t>
-      </w:r>
-      <w:proofErr w:type="spellEnd"/>
-      <w:r>
-        <w:rPr>
-          <w:rFonts w:ascii="Arial Narrow" w:hAnsi="Arial Narrow"/>
-        </w:rPr>
-        <w:t xml:space="preserve"> a través de Dr. </w:t>
-      </w:r>
-      <w:proofErr w:type="spellStart"/>
-      <w:r>
-        <w:rPr>
-          <w:rFonts w:ascii="Arial Narrow" w:hAnsi="Arial Narrow"/>
-        </w:rPr>
-        <w:t>Racket</w:t>
-      </w:r>
-      <w:proofErr w:type="spellEnd"/>
-      <w:r>
-        <w:rPr>
-          <w:rFonts w:ascii="Arial Narrow" w:hAnsi="Arial Narrow"/>
-        </w:rPr>
-        <w:t xml:space="preserve">, </w:t>
-      </w:r>
-    </w:p>
-    <w:p>
-      <w:pPr>
-        <w:tabs>
-          <w:tab w:val="left" w:pos="2197"/>
-          <w:tab w:val="left" w:pos="2642"/>
-        </w:tabs>
-        <w:jc w:val="both"/>
-        <w:rPr>
-          <w:rFonts w:ascii="Arial Narrow" w:hAnsi="Arial Narrow"/>
-        </w:rPr>
-      </w:pPr>
-      <w:r>
-        <w:rPr>
-          <w:rFonts w:ascii="Arial Narrow" w:hAnsi="Arial Narrow"/>
-        </w:rPr>
-        <w:t>se logró dar solución a parte de los requerimientos funcionales solicitados, siendo estos testeados mediante el script de pruebas.</w:t>
-      </w:r>
-    </w:p>
-    <w:p>
-      <w:pPr>
-        <w:tabs>
-          <w:tab w:val="left" w:pos="2197"/>
-          <w:tab w:val="left" w:pos="2642"/>
-        </w:tabs>
-        <w:jc w:val="both"/>
-        <w:rPr>
-          <w:rFonts w:ascii="Arial Narrow" w:hAnsi="Arial Narrow"/>
-        </w:rPr>
-      </w:pPr>
-    </w:p>
-    <w:p>
-      <w:pPr>
-        <w:tabs>
-          <w:tab w:val="left" w:pos="2197"/>
-          <w:tab w:val="left" w:pos="2642"/>
-        </w:tabs>
-        <w:jc w:val="both"/>
-        <w:rPr>
-          <w:rFonts w:ascii="Arial Narrow" w:hAnsi="Arial Narrow"/>
-        </w:rPr>
-      </w:pPr>
-    </w:p>
-    <w:p>
-      <w:pPr>
-        <w:tabs>
-          <w:tab w:val="left" w:pos="2197"/>
-          <w:tab w:val="left" w:pos="2642"/>
-        </w:tabs>
-        <w:jc w:val="both"/>
-        <w:rPr>
-          <w:rFonts w:ascii="Arial Narrow" w:hAnsi="Arial Narrow"/>
-        </w:rPr>
-      </w:pPr>
-    </w:p>
-    <w:p>
-      <w:pPr>
-        <w:tabs>
-          <w:tab w:val="left" w:pos="2197"/>
-          <w:tab w:val="left" w:pos="2642"/>
-        </w:tabs>
-        <w:jc w:val="both"/>
-        <w:rPr>
-          <w:rFonts w:ascii="Arial Narrow" w:hAnsi="Arial Narrow"/>
-        </w:rPr>
-      </w:pPr>
-    </w:p>
-    <w:p>
-      <w:pPr>
-        <w:tabs>
-          <w:tab w:val="left" w:pos="2197"/>
-          <w:tab w:val="left" w:pos="2642"/>
-        </w:tabs>
-        <w:jc w:val="both"/>
-        <w:rPr>
-          <w:rFonts w:ascii="Arial Narrow" w:hAnsi="Arial Narrow"/>
           <w:highlight w:val="yellow"/>
         </w:rPr>
-      </w:pPr>
-      <w:proofErr w:type="gramStart"/>
-      <w:r>
-        <w:rPr>
-          <w:rFonts w:ascii="Arial Narrow" w:hAnsi="Arial Narrow"/>
-          <w:highlight w:val="yellow"/>
-        </w:rPr>
-        <w:t>;Unix</w:t>
-      </w:r>
-      <w:proofErr w:type="gramEnd"/>
-      <w:r>
-        <w:rPr>
-          <w:rFonts w:ascii="Arial Narrow" w:hAnsi="Arial Narrow"/>
-          <w:highlight w:val="yellow"/>
-        </w:rPr>
-        <w:t xml:space="preserve"> </w:t>
-      </w:r>
-      <w:proofErr w:type="spellStart"/>
-      <w:r>
-        <w:rPr>
-          <w:rFonts w:ascii="Arial Narrow" w:hAnsi="Arial Narrow"/>
-          <w:highlight w:val="yellow"/>
-        </w:rPr>
-        <w:t>Timestamp</w:t>
-      </w:r>
-      <w:proofErr w:type="spellEnd"/>
-      <w:r>
-        <w:rPr>
-          <w:rFonts w:ascii="Arial Narrow" w:hAnsi="Arial Narrow"/>
-          <w:highlight w:val="yellow"/>
-        </w:rPr>
-        <w:t xml:space="preserve">, cuenta los segundo que </w:t>
-      </w:r>
-      <w:proofErr w:type="spellStart"/>
-      <w:r>
-        <w:rPr>
-          <w:rFonts w:ascii="Arial Narrow" w:hAnsi="Arial Narrow"/>
-          <w:highlight w:val="yellow"/>
-        </w:rPr>
-        <w:t>an</w:t>
-      </w:r>
-      <w:proofErr w:type="spellEnd"/>
-      <w:r>
-        <w:rPr>
-          <w:rFonts w:ascii="Arial Narrow" w:hAnsi="Arial Narrow"/>
-          <w:highlight w:val="yellow"/>
-        </w:rPr>
-        <w:t xml:space="preserve"> transcurridos desde el</w:t>
-      </w:r>
-    </w:p>
-    <w:p>
-      <w:pPr>
-        <w:tabs>
-          <w:tab w:val="left" w:pos="2197"/>
-          <w:tab w:val="left" w:pos="2642"/>
-        </w:tabs>
-        <w:jc w:val="both"/>
-        <w:rPr>
-          <w:rFonts w:ascii="Arial Narrow" w:hAnsi="Arial Narrow"/>
-          <w:highlight w:val="yellow"/>
-        </w:rPr>
-      </w:pPr>
-      <w:r>
-        <w:rPr>
-          <w:rFonts w:ascii="Arial Narrow" w:hAnsi="Arial Narrow"/>
-          <w:highlight w:val="yellow"/>
-        </w:rPr>
-        <w:t xml:space="preserve">;1 de enero de 1970 00.00 </w:t>
-      </w:r>
-      <w:proofErr w:type="spellStart"/>
-      <w:r>
-        <w:rPr>
-          <w:rFonts w:ascii="Arial Narrow" w:hAnsi="Arial Narrow"/>
-          <w:highlight w:val="yellow"/>
-        </w:rPr>
-        <w:t>hrs</w:t>
-      </w:r>
-      <w:proofErr w:type="spellEnd"/>
-      <w:r>
-        <w:rPr>
-          <w:rFonts w:ascii="Arial Narrow" w:hAnsi="Arial Narrow"/>
-          <w:highlight w:val="yellow"/>
-        </w:rPr>
-        <w:t xml:space="preserve">. Que es el </w:t>
-      </w:r>
-      <w:proofErr w:type="spellStart"/>
-      <w:r>
-        <w:rPr>
-          <w:rFonts w:ascii="Arial Narrow" w:hAnsi="Arial Narrow"/>
-          <w:highlight w:val="yellow"/>
-        </w:rPr>
-        <w:t>naciemiento</w:t>
-      </w:r>
-      <w:proofErr w:type="spellEnd"/>
-      <w:r>
-        <w:rPr>
-          <w:rFonts w:ascii="Arial Narrow" w:hAnsi="Arial Narrow"/>
-          <w:highlight w:val="yellow"/>
-        </w:rPr>
-        <w:t xml:space="preserve"> de Unix -&gt; año 0</w:t>
-      </w:r>
-    </w:p>
-    <w:p>
-      <w:pPr>
-        <w:tabs>
-          <w:tab w:val="left" w:pos="2197"/>
-          <w:tab w:val="left" w:pos="2642"/>
-        </w:tabs>
-        <w:jc w:val="both"/>
-        <w:rPr>
-          <w:rFonts w:ascii="Arial Narrow" w:hAnsi="Arial Narrow"/>
-        </w:rPr>
-      </w:pPr>
-      <w:proofErr w:type="gramStart"/>
-      <w:r>
-        <w:rPr>
-          <w:rFonts w:ascii="Arial Narrow" w:hAnsi="Arial Narrow"/>
-          <w:highlight w:val="yellow"/>
-        </w:rPr>
-        <w:t>;Fecha</w:t>
-      </w:r>
-      <w:proofErr w:type="gramEnd"/>
-      <w:r>
-        <w:rPr>
-          <w:rFonts w:ascii="Arial Narrow" w:hAnsi="Arial Narrow"/>
-          <w:highlight w:val="yellow"/>
-        </w:rPr>
-        <w:t xml:space="preserve"> (</w:t>
-      </w:r>
-      <w:proofErr w:type="spellStart"/>
-      <w:r>
-        <w:rPr>
-          <w:rFonts w:ascii="Arial Narrow" w:hAnsi="Arial Narrow"/>
-          <w:highlight w:val="yellow"/>
-        </w:rPr>
-        <w:t>current-seconds</w:t>
-      </w:r>
-      <w:proofErr w:type="spellEnd"/>
-      <w:r>
-        <w:rPr>
-          <w:rFonts w:ascii="Arial Narrow" w:hAnsi="Arial Narrow"/>
-          <w:highlight w:val="yellow"/>
-        </w:rPr>
         <w:t>)</w:t>
       </w:r>
     </w:p>
     <w:p>
-      <w:bookmarkStart w:id="2" w:name="_Toc134312245"/>
-      <w:bookmarkStart w:id="3" w:name="_Toc134312316"/>
       <w:r>
         <w:br w:type="page"/>
       </w:r>
+    </w:p>
+    <w:p>
+      <w:pPr>
+        <w:pStyle w:val="Ttulo1"/>
+      </w:pPr>
+      <w:bookmarkStart w:id="9" w:name="_Toc134312248"/>
+      <w:bookmarkStart w:id="10" w:name="_Toc134312319"/>
+      <w:r>
+        <w:lastRenderedPageBreak/>
+        <w:t>Consideraciones de implementación</w:t>
+      </w:r>
+      <w:bookmarkEnd w:id="9"/>
+      <w:bookmarkEnd w:id="10"/>
+    </w:p>
+    <w:p/>
+    <w:p>
+      <w:bookmarkStart w:id="11" w:name="_Toc134312249"/>
+      <w:bookmarkStart w:id="12" w:name="_Toc134312320"/>
+    </w:p>
+    <w:p>
+      <w:pPr>
+        <w:pStyle w:val="Ttulo1"/>
+      </w:pPr>
+      <w:r>
+        <w:t>Instrucciones de uso</w:t>
+      </w:r>
+      <w:bookmarkEnd w:id="11"/>
+      <w:bookmarkEnd w:id="12"/>
     </w:p>
     <w:p/>
     <w:p/>
-    <w:p/>
-    <w:p/>
-    <w:p>
-      <w:pPr>
-        <w:rPr>
-          <w:rFonts w:ascii="Arial Narrow" w:eastAsiaTheme="majorEastAsia" w:hAnsi="Arial Narrow" w:cstheme="majorBidi"/>
-          <w:b/>
-          <w:color w:val="000000" w:themeColor="text1"/>
-          <w:sz w:val="32"/>
-          <w:szCs w:val="32"/>
-        </w:rPr>
-      </w:pPr>
-    </w:p>
     <w:p>
       <w:pPr>
         <w:pStyle w:val="Ttulo1"/>
       </w:pPr>
-      <w:r>
-        <w:t>Descripción del paradigma</w:t>
-      </w:r>
-      <w:bookmarkEnd w:id="2"/>
-      <w:bookmarkEnd w:id="3"/>
-    </w:p>
-    <w:p>
-      <w:pPr>
-        <w:spacing w:line="360" w:lineRule="auto"/>
-        <w:jc w:val="both"/>
-        <w:rPr>
-          <w:rFonts w:ascii="Arial Narrow" w:hAnsi="Arial Narrow"/>
-          <w:highlight w:val="cyan"/>
-        </w:rPr>
-      </w:pPr>
-    </w:p>
-    <w:p>
-      <w:pPr>
-        <w:jc w:val="both"/>
-        <w:rPr>
-          <w:rFonts w:ascii="Arial Narrow" w:hAnsi="Arial Narrow"/>
-        </w:rPr>
-      </w:pPr>
-      <w:bookmarkStart w:id="4" w:name="_Toc134312246"/>
-      <w:bookmarkStart w:id="5" w:name="_Toc134312317"/>
-    </w:p>
-    <w:p>
-      <w:pPr>
-        <w:pStyle w:val="Ttulo1"/>
-      </w:pPr>
-      <w:r>
-        <w:t>Descripción del problema</w:t>
-      </w:r>
-    </w:p>
-    <w:p>
-      <w:pPr>
-        <w:spacing w:line="360" w:lineRule="auto"/>
-        <w:jc w:val="both"/>
-        <w:rPr>
-          <w:rFonts w:ascii="Arial Narrow" w:hAnsi="Arial Narrow"/>
-        </w:rPr>
-      </w:pPr>
-    </w:p>
-    <w:p>
-      <w:pPr>
-        <w:spacing w:line="360" w:lineRule="auto"/>
-        <w:jc w:val="both"/>
-        <w:rPr>
-          <w:rFonts w:ascii="Arial Narrow" w:hAnsi="Arial Narrow"/>
-        </w:rPr>
-      </w:pPr>
-    </w:p>
-    <w:p>
-      <w:pPr>
-        <w:pStyle w:val="Ttulo1"/>
-      </w:pPr>
-      <w:r>
-        <w:t xml:space="preserve">Análisis del </w:t>
-      </w:r>
-      <w:r>
-        <w:t>problema</w:t>
-      </w:r>
-      <w:bookmarkEnd w:id="4"/>
-      <w:bookmarkEnd w:id="5"/>
-    </w:p>
-    <w:p/>
-    <w:p/>
-    <w:p>
-      <w:pPr>
-        <w:pStyle w:val="Ttulo1"/>
-      </w:pPr>
-      <w:bookmarkStart w:id="6" w:name="_Toc134312247"/>
-      <w:bookmarkStart w:id="7" w:name="_Toc134312318"/>
-      <w:r>
-        <w:t>Diseño de la solución</w:t>
-      </w:r>
-      <w:bookmarkEnd w:id="6"/>
-      <w:bookmarkEnd w:id="7"/>
-    </w:p>
-    <w:p/>
-    <w:p/>
-    <w:p>
-      <w:pPr>
-        <w:pStyle w:val="Ttulo1"/>
-      </w:pPr>
-      <w:bookmarkStart w:id="8" w:name="_Toc134312248"/>
-      <w:bookmarkStart w:id="9" w:name="_Toc134312319"/>
-      <w:r>
-        <w:t>Consideraciones de implementación</w:t>
-      </w:r>
-      <w:bookmarkEnd w:id="8"/>
-      <w:bookmarkEnd w:id="9"/>
-    </w:p>
-    <w:p/>
-    <w:p>
-      <w:bookmarkStart w:id="10" w:name="_Toc134312249"/>
-      <w:bookmarkStart w:id="11" w:name="_Toc134312320"/>
-    </w:p>
-    <w:p>
-      <w:pPr>
-        <w:pStyle w:val="Ttulo1"/>
-      </w:pPr>
-      <w:r>
-        <w:t>Instrucciones de uso</w:t>
-      </w:r>
-      <w:bookmarkEnd w:id="10"/>
-      <w:bookmarkEnd w:id="11"/>
-    </w:p>
-    <w:p/>
-    <w:p/>
-    <w:p>
-      <w:pPr>
-        <w:pStyle w:val="Ttulo1"/>
-      </w:pPr>
-      <w:bookmarkStart w:id="12" w:name="_Toc134312250"/>
-      <w:bookmarkStart w:id="13" w:name="_Toc134312321"/>
+      <w:bookmarkStart w:id="13" w:name="_Toc134312250"/>
+      <w:bookmarkStart w:id="14" w:name="_Toc134312321"/>
       <w:r>
         <w:t>Resultados y evaluación</w:t>
       </w:r>
-      <w:bookmarkEnd w:id="12"/>
       <w:bookmarkEnd w:id="13"/>
+      <w:bookmarkEnd w:id="14"/>
     </w:p>
     <w:p/>
     <w:p>
@@ -2932,7 +3177,6 @@
                 <w:sz w:val="22"/>
                 <w:szCs w:val="22"/>
               </w:rPr>
-              <w:lastRenderedPageBreak/>
               <w:t>RF Nº</w:t>
             </w:r>
           </w:p>
@@ -4920,8 +5164,8 @@
       <w:pPr>
         <w:pStyle w:val="Ttulo1"/>
       </w:pPr>
-      <w:bookmarkStart w:id="14" w:name="_Toc134312251"/>
-      <w:bookmarkStart w:id="15" w:name="_Toc134312322"/>
+      <w:bookmarkStart w:id="15" w:name="_Toc134312251"/>
+      <w:bookmarkStart w:id="16" w:name="_Toc134312322"/>
     </w:p>
     <w:p>
       <w:pPr>
@@ -4930,8 +5174,8 @@
       <w:r>
         <w:t>Conclusiones</w:t>
       </w:r>
-      <w:bookmarkEnd w:id="14"/>
       <w:bookmarkEnd w:id="15"/>
+      <w:bookmarkEnd w:id="16"/>
     </w:p>
     <w:p/>
     <w:p>
@@ -4956,13 +5200,13 @@
       <w:pPr>
         <w:pStyle w:val="Ttulo1"/>
       </w:pPr>
-      <w:bookmarkStart w:id="16" w:name="_Toc134312252"/>
-      <w:bookmarkStart w:id="17" w:name="_Toc134312323"/>
+      <w:bookmarkStart w:id="17" w:name="_Toc134312252"/>
+      <w:bookmarkStart w:id="18" w:name="_Toc134312323"/>
       <w:r>
         <w:t>Referencias</w:t>
       </w:r>
-      <w:bookmarkEnd w:id="16"/>
       <w:bookmarkEnd w:id="17"/>
+      <w:bookmarkEnd w:id="18"/>
     </w:p>
     <w:p/>
     <w:p>
@@ -4991,7 +5235,7 @@
 </file>
 
 <file path=word/endnotes.xml><?xml version="1.0" encoding="utf-8"?>
-<w:endnotes xmlns:wpc="http://schemas.microsoft.com/office/word/2010/wordprocessingCanvas" xmlns:cx="http://schemas.microsoft.com/office/drawing/2014/chartex" xmlns:cx1="http://schemas.microsoft.com/office/drawing/2015/9/8/chartex" xmlns:cx2="http://schemas.microsoft.com/office/drawing/2015/10/21/chartex" xmlns:cx3="http://schemas.microsoft.com/office/drawing/2016/5/9/chartex" xmlns:cx4="http://schemas.microsoft.com/office/drawing/2016/5/10/chartex" xmlns:cx5="http://schemas.microsoft.com/office/drawing/2016/5/11/chartex" xmlns:cx6="http://schemas.microsoft.com/office/drawing/2016/5/12/chartex" xmlns:cx7="http://schemas.microsoft.com/office/drawing/2016/5/13/chartex" xmlns:cx8="http://schemas.microsoft.com/office/drawing/2016/5/14/chartex" xmlns:mc="http://schemas.openxmlformats.org/markup-compatibility/2006" xmlns:aink="http://schemas.microsoft.com/office/drawing/2016/ink" xmlns:am3d="http://schemas.microsoft.com/office/drawing/2017/model3d" xmlns:o="urn:schemas-microsoft-com:office:office" xmlns:oel="http://schemas.microsoft.com/office/2019/extlst" xmlns:r="http://schemas.openxmlformats.org/officeDocument/2006/relationships" xmlns:m="http://schemas.openxmlformats.org/officeDocument/2006/math" xmlns:v="urn:schemas-microsoft-com:vml" xmlns:wp14="http://schemas.microsoft.com/office/word/2010/wordprocessingDrawing" xmlns:wp="http://schemas.openxmlformats.org/drawingml/2006/wordprocessingDrawing" xmlns:w10="urn:schemas-microsoft-com:office:word" xmlns:w="http://schemas.openxmlformats.org/wordprocessingml/2006/main" xmlns:w14="http://schemas.microsoft.com/office/word/2010/wordml" xmlns:w15="http://schemas.microsoft.com/office/word/2012/wordml" xmlns:w16cex="http://schemas.microsoft.com/office/word/2018/wordml/cex" xmlns:w16cid="http://schemas.microsoft.com/office/word/2016/wordml/cid" xmlns:w16="http://schemas.microsoft.com/office/word/2018/wordml" xmlns:w16sdtdh="http://schemas.microsoft.com/office/word/2020/wordml/sdtdatahash" xmlns:w16se="http://schemas.microsoft.com/office/word/2015/wordml/symex" xmlns:wpg="http://schemas.microsoft.com/office/word/2010/wordprocessingGroup" xmlns:wpi="http://schemas.microsoft.com/office/word/2010/wordprocessingInk" xmlns:wne="http://schemas.microsoft.com/office/word/2006/wordml" xmlns:wps="http://schemas.microsoft.com/office/word/2010/wordprocessingShape" mc:Ignorable="w14 w15 w16se w16cid w16 w16cex w16sdtdh wp14">
+<w:endnotes xmlns:wpc="http://schemas.microsoft.com/office/word/2010/wordprocessingCanvas" xmlns:cx="http://schemas.microsoft.com/office/drawing/2014/chartex" xmlns:mc="http://schemas.openxmlformats.org/markup-compatibility/2006" xmlns:o="urn:schemas-microsoft-com:office:office" xmlns:r="http://schemas.openxmlformats.org/officeDocument/2006/relationships" xmlns:m="http://schemas.openxmlformats.org/officeDocument/2006/math" xmlns:v="urn:schemas-microsoft-com:vml" xmlns:wp14="http://schemas.microsoft.com/office/word/2010/wordprocessingDrawing" xmlns:wp="http://schemas.openxmlformats.org/drawingml/2006/wordprocessingDrawing" xmlns:w10="urn:schemas-microsoft-com:office:word" xmlns:w="http://schemas.openxmlformats.org/wordprocessingml/2006/main" xmlns:w14="http://schemas.microsoft.com/office/word/2010/wordml" xmlns:w15="http://schemas.microsoft.com/office/word/2012/wordml" xmlns:w16se="http://schemas.microsoft.com/office/word/2015/wordml/symex" xmlns:wpg="http://schemas.microsoft.com/office/word/2010/wordprocessingGroup" xmlns:wpi="http://schemas.microsoft.com/office/word/2010/wordprocessingInk" xmlns:wne="http://schemas.microsoft.com/office/word/2006/wordml" xmlns:wps="http://schemas.microsoft.com/office/word/2010/wordprocessingShape" mc:Ignorable="w14 w15 w16se wp14">
   <w:endnote w:type="separator" w:id="-1">
     <w:p>
       <w:r>
@@ -5010,7 +5254,7 @@
 </file>
 
 <file path=word/footer1.xml><?xml version="1.0" encoding="utf-8"?>
-<w:ftr xmlns:wpc="http://schemas.microsoft.com/office/word/2010/wordprocessingCanvas" xmlns:cx="http://schemas.microsoft.com/office/drawing/2014/chartex" xmlns:cx1="http://schemas.microsoft.com/office/drawing/2015/9/8/chartex" xmlns:cx2="http://schemas.microsoft.com/office/drawing/2015/10/21/chartex" xmlns:cx3="http://schemas.microsoft.com/office/drawing/2016/5/9/chartex" xmlns:cx4="http://schemas.microsoft.com/office/drawing/2016/5/10/chartex" xmlns:cx5="http://schemas.microsoft.com/office/drawing/2016/5/11/chartex" xmlns:cx6="http://schemas.microsoft.com/office/drawing/2016/5/12/chartex" xmlns:cx7="http://schemas.microsoft.com/office/drawing/2016/5/13/chartex" xmlns:cx8="http://schemas.microsoft.com/office/drawing/2016/5/14/chartex" xmlns:mc="http://schemas.openxmlformats.org/markup-compatibility/2006" xmlns:aink="http://schemas.microsoft.com/office/drawing/2016/ink" xmlns:am3d="http://schemas.microsoft.com/office/drawing/2017/model3d" xmlns:o="urn:schemas-microsoft-com:office:office" xmlns:oel="http://schemas.microsoft.com/office/2019/extlst" xmlns:r="http://schemas.openxmlformats.org/officeDocument/2006/relationships" xmlns:m="http://schemas.openxmlformats.org/officeDocument/2006/math" xmlns:v="urn:schemas-microsoft-com:vml" xmlns:wp14="http://schemas.microsoft.com/office/word/2010/wordprocessingDrawing" xmlns:wp="http://schemas.openxmlformats.org/drawingml/2006/wordprocessingDrawing" xmlns:w10="urn:schemas-microsoft-com:office:word" xmlns:w="http://schemas.openxmlformats.org/wordprocessingml/2006/main" xmlns:w14="http://schemas.microsoft.com/office/word/2010/wordml" xmlns:w15="http://schemas.microsoft.com/office/word/2012/wordml" xmlns:w16cex="http://schemas.microsoft.com/office/word/2018/wordml/cex" xmlns:w16cid="http://schemas.microsoft.com/office/word/2016/wordml/cid" xmlns:w16="http://schemas.microsoft.com/office/word/2018/wordml" xmlns:w16sdtdh="http://schemas.microsoft.com/office/word/2020/wordml/sdtdatahash" xmlns:w16se="http://schemas.microsoft.com/office/word/2015/wordml/symex" xmlns:wpg="http://schemas.microsoft.com/office/word/2010/wordprocessingGroup" xmlns:wpi="http://schemas.microsoft.com/office/word/2010/wordprocessingInk" xmlns:wne="http://schemas.microsoft.com/office/word/2006/wordml" xmlns:wps="http://schemas.microsoft.com/office/word/2010/wordprocessingShape" mc:Ignorable="w14 w15 w16se w16cid w16 w16cex w16sdtdh wp14">
+<w:ftr xmlns:wpc="http://schemas.microsoft.com/office/word/2010/wordprocessingCanvas" xmlns:cx="http://schemas.microsoft.com/office/drawing/2014/chartex" xmlns:mc="http://schemas.openxmlformats.org/markup-compatibility/2006" xmlns:o="urn:schemas-microsoft-com:office:office" xmlns:r="http://schemas.openxmlformats.org/officeDocument/2006/relationships" xmlns:m="http://schemas.openxmlformats.org/officeDocument/2006/math" xmlns:v="urn:schemas-microsoft-com:vml" xmlns:wp14="http://schemas.microsoft.com/office/word/2010/wordprocessingDrawing" xmlns:wp="http://schemas.openxmlformats.org/drawingml/2006/wordprocessingDrawing" xmlns:w10="urn:schemas-microsoft-com:office:word" xmlns:w="http://schemas.openxmlformats.org/wordprocessingml/2006/main" xmlns:w14="http://schemas.microsoft.com/office/word/2010/wordml" xmlns:w15="http://schemas.microsoft.com/office/word/2012/wordml" xmlns:w16se="http://schemas.microsoft.com/office/word/2015/wordml/symex" xmlns:wpg="http://schemas.microsoft.com/office/word/2010/wordprocessingGroup" xmlns:wpi="http://schemas.microsoft.com/office/word/2010/wordprocessingInk" xmlns:wne="http://schemas.microsoft.com/office/word/2006/wordml" xmlns:wps="http://schemas.microsoft.com/office/word/2010/wordprocessingShape" mc:Ignorable="w14 w15 w16se wp14">
   <w:p>
     <w:pPr>
       <w:pStyle w:val="Piedepgina"/>
@@ -5047,7 +5291,7 @@
         <w:noProof/>
         <w:color w:val="000000" w:themeColor="text1"/>
       </w:rPr>
-      <w:t>3</w:t>
+      <w:t>4</w:t>
     </w:r>
     <w:r>
       <w:rPr>
@@ -5066,7 +5310,7 @@
 </file>
 
 <file path=word/footer2.xml><?xml version="1.0" encoding="utf-8"?>
-<w:ftr xmlns:wpc="http://schemas.microsoft.com/office/word/2010/wordprocessingCanvas" xmlns:cx="http://schemas.microsoft.com/office/drawing/2014/chartex" xmlns:cx1="http://schemas.microsoft.com/office/drawing/2015/9/8/chartex" xmlns:cx2="http://schemas.microsoft.com/office/drawing/2015/10/21/chartex" xmlns:cx3="http://schemas.microsoft.com/office/drawing/2016/5/9/chartex" xmlns:cx4="http://schemas.microsoft.com/office/drawing/2016/5/10/chartex" xmlns:cx5="http://schemas.microsoft.com/office/drawing/2016/5/11/chartex" xmlns:cx6="http://schemas.microsoft.com/office/drawing/2016/5/12/chartex" xmlns:cx7="http://schemas.microsoft.com/office/drawing/2016/5/13/chartex" xmlns:cx8="http://schemas.microsoft.com/office/drawing/2016/5/14/chartex" xmlns:mc="http://schemas.openxmlformats.org/markup-compatibility/2006" xmlns:aink="http://schemas.microsoft.com/office/drawing/2016/ink" xmlns:am3d="http://schemas.microsoft.com/office/drawing/2017/model3d" xmlns:o="urn:schemas-microsoft-com:office:office" xmlns:oel="http://schemas.microsoft.com/office/2019/extlst" xmlns:r="http://schemas.openxmlformats.org/officeDocument/2006/relationships" xmlns:m="http://schemas.openxmlformats.org/officeDocument/2006/math" xmlns:v="urn:schemas-microsoft-com:vml" xmlns:wp14="http://schemas.microsoft.com/office/word/2010/wordprocessingDrawing" xmlns:wp="http://schemas.openxmlformats.org/drawingml/2006/wordprocessingDrawing" xmlns:w10="urn:schemas-microsoft-com:office:word" xmlns:w="http://schemas.openxmlformats.org/wordprocessingml/2006/main" xmlns:w14="http://schemas.microsoft.com/office/word/2010/wordml" xmlns:w15="http://schemas.microsoft.com/office/word/2012/wordml" xmlns:w16cex="http://schemas.microsoft.com/office/word/2018/wordml/cex" xmlns:w16cid="http://schemas.microsoft.com/office/word/2016/wordml/cid" xmlns:w16="http://schemas.microsoft.com/office/word/2018/wordml" xmlns:w16sdtdh="http://schemas.microsoft.com/office/word/2020/wordml/sdtdatahash" xmlns:w16se="http://schemas.microsoft.com/office/word/2015/wordml/symex" xmlns:wpg="http://schemas.microsoft.com/office/word/2010/wordprocessingGroup" xmlns:wpi="http://schemas.microsoft.com/office/word/2010/wordprocessingInk" xmlns:wne="http://schemas.microsoft.com/office/word/2006/wordml" xmlns:wps="http://schemas.microsoft.com/office/word/2010/wordprocessingShape" mc:Ignorable="w14 w15 w16se w16cid w16 w16cex w16sdtdh wp14">
+<w:ftr xmlns:wpc="http://schemas.microsoft.com/office/word/2010/wordprocessingCanvas" xmlns:cx="http://schemas.microsoft.com/office/drawing/2014/chartex" xmlns:mc="http://schemas.openxmlformats.org/markup-compatibility/2006" xmlns:o="urn:schemas-microsoft-com:office:office" xmlns:r="http://schemas.openxmlformats.org/officeDocument/2006/relationships" xmlns:m="http://schemas.openxmlformats.org/officeDocument/2006/math" xmlns:v="urn:schemas-microsoft-com:vml" xmlns:wp14="http://schemas.microsoft.com/office/word/2010/wordprocessingDrawing" xmlns:wp="http://schemas.openxmlformats.org/drawingml/2006/wordprocessingDrawing" xmlns:w10="urn:schemas-microsoft-com:office:word" xmlns:w="http://schemas.openxmlformats.org/wordprocessingml/2006/main" xmlns:w14="http://schemas.microsoft.com/office/word/2010/wordml" xmlns:w15="http://schemas.microsoft.com/office/word/2012/wordml" xmlns:w16se="http://schemas.microsoft.com/office/word/2015/wordml/symex" xmlns:wpg="http://schemas.microsoft.com/office/word/2010/wordprocessingGroup" xmlns:wpi="http://schemas.microsoft.com/office/word/2010/wordprocessingInk" xmlns:wne="http://schemas.microsoft.com/office/word/2006/wordml" xmlns:wps="http://schemas.microsoft.com/office/word/2010/wordprocessingShape" mc:Ignorable="w14 w15 w16se wp14">
   <w:p>
     <w:pPr>
       <w:pStyle w:val="Piedepgina"/>
@@ -5085,7 +5329,7 @@
 </file>
 
 <file path=word/footnotes.xml><?xml version="1.0" encoding="utf-8"?>
-<w:footnotes xmlns:wpc="http://schemas.microsoft.com/office/word/2010/wordprocessingCanvas" xmlns:cx="http://schemas.microsoft.com/office/drawing/2014/chartex" xmlns:cx1="http://schemas.microsoft.com/office/drawing/2015/9/8/chartex" xmlns:cx2="http://schemas.microsoft.com/office/drawing/2015/10/21/chartex" xmlns:cx3="http://schemas.microsoft.com/office/drawing/2016/5/9/chartex" xmlns:cx4="http://schemas.microsoft.com/office/drawing/2016/5/10/chartex" xmlns:cx5="http://schemas.microsoft.com/office/drawing/2016/5/11/chartex" xmlns:cx6="http://schemas.microsoft.com/office/drawing/2016/5/12/chartex" xmlns:cx7="http://schemas.microsoft.com/office/drawing/2016/5/13/chartex" xmlns:cx8="http://schemas.microsoft.com/office/drawing/2016/5/14/chartex" xmlns:mc="http://schemas.openxmlformats.org/markup-compatibility/2006" xmlns:aink="http://schemas.microsoft.com/office/drawing/2016/ink" xmlns:am3d="http://schemas.microsoft.com/office/drawing/2017/model3d" xmlns:o="urn:schemas-microsoft-com:office:office" xmlns:oel="http://schemas.microsoft.com/office/2019/extlst" xmlns:r="http://schemas.openxmlformats.org/officeDocument/2006/relationships" xmlns:m="http://schemas.openxmlformats.org/officeDocument/2006/math" xmlns:v="urn:schemas-microsoft-com:vml" xmlns:wp14="http://schemas.microsoft.com/office/word/2010/wordprocessingDrawing" xmlns:wp="http://schemas.openxmlformats.org/drawingml/2006/wordprocessingDrawing" xmlns:w10="urn:schemas-microsoft-com:office:word" xmlns:w="http://schemas.openxmlformats.org/wordprocessingml/2006/main" xmlns:w14="http://schemas.microsoft.com/office/word/2010/wordml" xmlns:w15="http://schemas.microsoft.com/office/word/2012/wordml" xmlns:w16cex="http://schemas.microsoft.com/office/word/2018/wordml/cex" xmlns:w16cid="http://schemas.microsoft.com/office/word/2016/wordml/cid" xmlns:w16="http://schemas.microsoft.com/office/word/2018/wordml" xmlns:w16sdtdh="http://schemas.microsoft.com/office/word/2020/wordml/sdtdatahash" xmlns:w16se="http://schemas.microsoft.com/office/word/2015/wordml/symex" xmlns:wpg="http://schemas.microsoft.com/office/word/2010/wordprocessingGroup" xmlns:wpi="http://schemas.microsoft.com/office/word/2010/wordprocessingInk" xmlns:wne="http://schemas.microsoft.com/office/word/2006/wordml" xmlns:wps="http://schemas.microsoft.com/office/word/2010/wordprocessingShape" mc:Ignorable="w14 w15 w16se w16cid w16 w16cex w16sdtdh wp14">
+<w:footnotes xmlns:wpc="http://schemas.microsoft.com/office/word/2010/wordprocessingCanvas" xmlns:cx="http://schemas.microsoft.com/office/drawing/2014/chartex" xmlns:mc="http://schemas.openxmlformats.org/markup-compatibility/2006" xmlns:o="urn:schemas-microsoft-com:office:office" xmlns:r="http://schemas.openxmlformats.org/officeDocument/2006/relationships" xmlns:m="http://schemas.openxmlformats.org/officeDocument/2006/math" xmlns:v="urn:schemas-microsoft-com:vml" xmlns:wp14="http://schemas.microsoft.com/office/word/2010/wordprocessingDrawing" xmlns:wp="http://schemas.openxmlformats.org/drawingml/2006/wordprocessingDrawing" xmlns:w10="urn:schemas-microsoft-com:office:word" xmlns:w="http://schemas.openxmlformats.org/wordprocessingml/2006/main" xmlns:w14="http://schemas.microsoft.com/office/word/2010/wordml" xmlns:w15="http://schemas.microsoft.com/office/word/2012/wordml" xmlns:w16se="http://schemas.microsoft.com/office/word/2015/wordml/symex" xmlns:wpg="http://schemas.microsoft.com/office/word/2010/wordprocessingGroup" xmlns:wpi="http://schemas.microsoft.com/office/word/2010/wordprocessingInk" xmlns:wne="http://schemas.microsoft.com/office/word/2006/wordml" xmlns:wps="http://schemas.microsoft.com/office/word/2010/wordprocessingShape" mc:Ignorable="w14 w15 w16se wp14">
   <w:footnote w:type="separator" w:id="-1">
     <w:p>
       <w:r>
@@ -5104,7 +5348,7 @@
 </file>
 
 <file path=word/header1.xml><?xml version="1.0" encoding="utf-8"?>
-<w:hdr xmlns:wpc="http://schemas.microsoft.com/office/word/2010/wordprocessingCanvas" xmlns:cx="http://schemas.microsoft.com/office/drawing/2014/chartex" xmlns:cx1="http://schemas.microsoft.com/office/drawing/2015/9/8/chartex" xmlns:cx2="http://schemas.microsoft.com/office/drawing/2015/10/21/chartex" xmlns:cx3="http://schemas.microsoft.com/office/drawing/2016/5/9/chartex" xmlns:cx4="http://schemas.microsoft.com/office/drawing/2016/5/10/chartex" xmlns:cx5="http://schemas.microsoft.com/office/drawing/2016/5/11/chartex" xmlns:cx6="http://schemas.microsoft.com/office/drawing/2016/5/12/chartex" xmlns:cx7="http://schemas.microsoft.com/office/drawing/2016/5/13/chartex" xmlns:cx8="http://schemas.microsoft.com/office/drawing/2016/5/14/chartex" xmlns:mc="http://schemas.openxmlformats.org/markup-compatibility/2006" xmlns:aink="http://schemas.microsoft.com/office/drawing/2016/ink" xmlns:am3d="http://schemas.microsoft.com/office/drawing/2017/model3d" xmlns:o="urn:schemas-microsoft-com:office:office" xmlns:oel="http://schemas.microsoft.com/office/2019/extlst" xmlns:r="http://schemas.openxmlformats.org/officeDocument/2006/relationships" xmlns:m="http://schemas.openxmlformats.org/officeDocument/2006/math" xmlns:v="urn:schemas-microsoft-com:vml" xmlns:wp14="http://schemas.microsoft.com/office/word/2010/wordprocessingDrawing" xmlns:wp="http://schemas.openxmlformats.org/drawingml/2006/wordprocessingDrawing" xmlns:w10="urn:schemas-microsoft-com:office:word" xmlns:w="http://schemas.openxmlformats.org/wordprocessingml/2006/main" xmlns:w14="http://schemas.microsoft.com/office/word/2010/wordml" xmlns:w15="http://schemas.microsoft.com/office/word/2012/wordml" xmlns:w16cex="http://schemas.microsoft.com/office/word/2018/wordml/cex" xmlns:w16cid="http://schemas.microsoft.com/office/word/2016/wordml/cid" xmlns:w16="http://schemas.microsoft.com/office/word/2018/wordml" xmlns:w16sdtdh="http://schemas.microsoft.com/office/word/2020/wordml/sdtdatahash" xmlns:w16se="http://schemas.microsoft.com/office/word/2015/wordml/symex" xmlns:wpg="http://schemas.microsoft.com/office/word/2010/wordprocessingGroup" xmlns:wpi="http://schemas.microsoft.com/office/word/2010/wordprocessingInk" xmlns:wne="http://schemas.microsoft.com/office/word/2006/wordml" xmlns:wps="http://schemas.microsoft.com/office/word/2010/wordprocessingShape" mc:Ignorable="w14 w15 w16se w16cid w16 w16cex w16sdtdh wp14">
+<w:hdr xmlns:wpc="http://schemas.microsoft.com/office/word/2010/wordprocessingCanvas" xmlns:cx="http://schemas.microsoft.com/office/drawing/2014/chartex" xmlns:mc="http://schemas.openxmlformats.org/markup-compatibility/2006" xmlns:o="urn:schemas-microsoft-com:office:office" xmlns:r="http://schemas.openxmlformats.org/officeDocument/2006/relationships" xmlns:m="http://schemas.openxmlformats.org/officeDocument/2006/math" xmlns:v="urn:schemas-microsoft-com:vml" xmlns:wp14="http://schemas.microsoft.com/office/word/2010/wordprocessingDrawing" xmlns:wp="http://schemas.openxmlformats.org/drawingml/2006/wordprocessingDrawing" xmlns:w10="urn:schemas-microsoft-com:office:word" xmlns:w="http://schemas.openxmlformats.org/wordprocessingml/2006/main" xmlns:w14="http://schemas.microsoft.com/office/word/2010/wordml" xmlns:w15="http://schemas.microsoft.com/office/word/2012/wordml" xmlns:w16se="http://schemas.microsoft.com/office/word/2015/wordml/symex" xmlns:wpg="http://schemas.microsoft.com/office/word/2010/wordprocessingGroup" xmlns:wpi="http://schemas.microsoft.com/office/word/2010/wordprocessingInk" xmlns:wne="http://schemas.microsoft.com/office/word/2006/wordml" xmlns:wps="http://schemas.microsoft.com/office/word/2010/wordprocessingShape" mc:Ignorable="w14 w15 w16se wp14">
   <w:p>
     <w:pPr>
       <w:pStyle w:val="Textoindependiente"/>
@@ -5287,7 +5531,7 @@
             </wp:anchor>
           </w:drawing>
         </mc:Choice>
-        <mc:Fallback>
+        <mc:Fallback xmlns:w16sdtdh="http://schemas.microsoft.com/office/word/2020/wordml/sdtdatahash" xmlns:w16="http://schemas.microsoft.com/office/word/2018/wordml" xmlns:w16cid="http://schemas.microsoft.com/office/word/2016/wordml/cid" xmlns:w16cex="http://schemas.microsoft.com/office/word/2018/wordml/cex" xmlns:oel="http://schemas.microsoft.com/office/2019/extlst" xmlns:am3d="http://schemas.microsoft.com/office/drawing/2017/model3d" xmlns:aink="http://schemas.microsoft.com/office/drawing/2016/ink" xmlns:cx8="http://schemas.microsoft.com/office/drawing/2016/5/14/chartex" xmlns:cx7="http://schemas.microsoft.com/office/drawing/2016/5/13/chartex" xmlns:cx6="http://schemas.microsoft.com/office/drawing/2016/5/12/chartex" xmlns:cx5="http://schemas.microsoft.com/office/drawing/2016/5/11/chartex" xmlns:cx4="http://schemas.microsoft.com/office/drawing/2016/5/10/chartex" xmlns:cx3="http://schemas.microsoft.com/office/drawing/2016/5/9/chartex" xmlns:cx2="http://schemas.microsoft.com/office/drawing/2015/10/21/chartex" xmlns:cx1="http://schemas.microsoft.com/office/drawing/2015/9/8/chartex">
           <w:pict>
             <v:shapetype w14:anchorId="71A8EEC3" id="_x0000_t202" coordsize="21600,21600" o:spt="202" path="m,l,21600r21600,l21600,xe">
               <v:stroke joinstyle="miter"/>
@@ -5467,7 +5711,7 @@
             </wp:anchor>
           </w:drawing>
         </mc:Choice>
-        <mc:Fallback xmlns:w16du="http://schemas.microsoft.com/office/word/2023/wordml/word16du">
+        <mc:Fallback xmlns:w16du="http://schemas.microsoft.com/office/word/2023/wordml/word16du" xmlns:w16sdtdh="http://schemas.microsoft.com/office/word/2020/wordml/sdtdatahash" xmlns:w16="http://schemas.microsoft.com/office/word/2018/wordml" xmlns:w16cid="http://schemas.microsoft.com/office/word/2016/wordml/cid" xmlns:w16cex="http://schemas.microsoft.com/office/word/2018/wordml/cex" xmlns:oel="http://schemas.microsoft.com/office/2019/extlst" xmlns:am3d="http://schemas.microsoft.com/office/drawing/2017/model3d" xmlns:aink="http://schemas.microsoft.com/office/drawing/2016/ink" xmlns:cx8="http://schemas.microsoft.com/office/drawing/2016/5/14/chartex" xmlns:cx7="http://schemas.microsoft.com/office/drawing/2016/5/13/chartex" xmlns:cx6="http://schemas.microsoft.com/office/drawing/2016/5/12/chartex" xmlns:cx5="http://schemas.microsoft.com/office/drawing/2016/5/11/chartex" xmlns:cx4="http://schemas.microsoft.com/office/drawing/2016/5/10/chartex" xmlns:cx3="http://schemas.microsoft.com/office/drawing/2016/5/9/chartex" xmlns:cx2="http://schemas.microsoft.com/office/drawing/2015/10/21/chartex" xmlns:cx1="http://schemas.microsoft.com/office/drawing/2015/9/8/chartex">
           <w:pict>
             <v:line w14:anchorId="088D3CD3" id="Line 3" o:spid="_x0000_s1026" style="position:absolute;z-index:-251657216;visibility:visible;mso-wrap-style:square;mso-width-percent:0;mso-height-percent:0;mso-wrap-distance-left:9pt;mso-wrap-distance-top:0;mso-wrap-distance-right:9pt;mso-wrap-distance-bottom:0;mso-position-horizontal:absolute;mso-position-horizontal-relative:page;mso-position-vertical:absolute;mso-position-vertical-relative:page;mso-width-percent:0;mso-height-percent:0;mso-width-relative:page;mso-height-relative:page" from="77.65pt,65.25pt" to="503.45pt,65.25pt" o:gfxdata="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" strokeweight=".14042mm">
               <o:lock v:ext="edit" shapetype="f"/>
@@ -5482,7 +5726,7 @@
 </file>
 
 <file path=word/numbering.xml><?xml version="1.0" encoding="utf-8"?>
-<w:numbering xmlns:wpc="http://schemas.microsoft.com/office/word/2010/wordprocessingCanvas" xmlns:cx="http://schemas.microsoft.com/office/drawing/2014/chartex" xmlns:cx1="http://schemas.microsoft.com/office/drawing/2015/9/8/chartex" xmlns:cx2="http://schemas.microsoft.com/office/drawing/2015/10/21/chartex" xmlns:cx3="http://schemas.microsoft.com/office/drawing/2016/5/9/chartex" xmlns:cx4="http://schemas.microsoft.com/office/drawing/2016/5/10/chartex" xmlns:cx5="http://schemas.microsoft.com/office/drawing/2016/5/11/chartex" xmlns:cx6="http://schemas.microsoft.com/office/drawing/2016/5/12/chartex" xmlns:cx7="http://schemas.microsoft.com/office/drawing/2016/5/13/chartex" xmlns:cx8="http://schemas.microsoft.com/office/drawing/2016/5/14/chartex" xmlns:mc="http://schemas.openxmlformats.org/markup-compatibility/2006" xmlns:aink="http://schemas.microsoft.com/office/drawing/2016/ink" xmlns:am3d="http://schemas.microsoft.com/office/drawing/2017/model3d" xmlns:o="urn:schemas-microsoft-com:office:office" xmlns:oel="http://schemas.microsoft.com/office/2019/extlst" xmlns:r="http://schemas.openxmlformats.org/officeDocument/2006/relationships" xmlns:m="http://schemas.openxmlformats.org/officeDocument/2006/math" xmlns:v="urn:schemas-microsoft-com:vml" xmlns:wp14="http://schemas.microsoft.com/office/word/2010/wordprocessingDrawing" xmlns:wp="http://schemas.openxmlformats.org/drawingml/2006/wordprocessingDrawing" xmlns:w10="urn:schemas-microsoft-com:office:word" xmlns:w="http://schemas.openxmlformats.org/wordprocessingml/2006/main" xmlns:w14="http://schemas.microsoft.com/office/word/2010/wordml" xmlns:w15="http://schemas.microsoft.com/office/word/2012/wordml" xmlns:w16cex="http://schemas.microsoft.com/office/word/2018/wordml/cex" xmlns:w16cid="http://schemas.microsoft.com/office/word/2016/wordml/cid" xmlns:w16="http://schemas.microsoft.com/office/word/2018/wordml" xmlns:w16sdtdh="http://schemas.microsoft.com/office/word/2020/wordml/sdtdatahash" xmlns:w16se="http://schemas.microsoft.com/office/word/2015/wordml/symex" xmlns:wpg="http://schemas.microsoft.com/office/word/2010/wordprocessingGroup" xmlns:wpi="http://schemas.microsoft.com/office/word/2010/wordprocessingInk" xmlns:wne="http://schemas.microsoft.com/office/word/2006/wordml" xmlns:wps="http://schemas.microsoft.com/office/word/2010/wordprocessingShape" mc:Ignorable="w14 w15 w16se w16cid w16 w16cex w16sdtdh wp14">
+<w:numbering xmlns:wpc="http://schemas.microsoft.com/office/word/2010/wordprocessingCanvas" xmlns:cx="http://schemas.microsoft.com/office/drawing/2014/chartex" xmlns:mc="http://schemas.openxmlformats.org/markup-compatibility/2006" xmlns:o="urn:schemas-microsoft-com:office:office" xmlns:r="http://schemas.openxmlformats.org/officeDocument/2006/relationships" xmlns:m="http://schemas.openxmlformats.org/officeDocument/2006/math" xmlns:v="urn:schemas-microsoft-com:vml" xmlns:wp14="http://schemas.microsoft.com/office/word/2010/wordprocessingDrawing" xmlns:wp="http://schemas.openxmlformats.org/drawingml/2006/wordprocessingDrawing" xmlns:w10="urn:schemas-microsoft-com:office:word" xmlns:w="http://schemas.openxmlformats.org/wordprocessingml/2006/main" xmlns:w14="http://schemas.microsoft.com/office/word/2010/wordml" xmlns:w15="http://schemas.microsoft.com/office/word/2012/wordml" xmlns:w16se="http://schemas.microsoft.com/office/word/2015/wordml/symex" xmlns:wpg="http://schemas.microsoft.com/office/word/2010/wordprocessingGroup" xmlns:wpi="http://schemas.microsoft.com/office/word/2010/wordprocessingInk" xmlns:wne="http://schemas.microsoft.com/office/word/2006/wordml" xmlns:wps="http://schemas.microsoft.com/office/word/2010/wordprocessingShape" mc:Ignorable="w14 w15 w16se wp14">
   <w:abstractNum w:abstractNumId="0" w15:restartNumberingAfterBreak="0">
     <w:nsid w:val="05CA508C"/>
     <w:multiLevelType w:val="multilevel"/>
@@ -5936,6 +6180,119 @@
     </w:lvl>
   </w:abstractNum>
   <w:abstractNum w:abstractNumId="4" w15:restartNumberingAfterBreak="0">
+    <w:nsid w:val="3E0454DF"/>
+    <w:multiLevelType w:val="hybridMultilevel"/>
+    <w:tmpl w:val="4E569C36"/>
+    <w:lvl w:ilvl="0" w:tplc="04090001">
+      <w:start w:val="1"/>
+      <w:numFmt w:val="bullet"/>
+      <w:lvlText w:val=""/>
+      <w:lvlJc w:val="left"/>
+      <w:pPr>
+        <w:ind w:left="720" w:hanging="360"/>
+      </w:pPr>
+      <w:rPr>
+        <w:rFonts w:ascii="Symbol" w:hAnsi="Symbol" w:hint="default"/>
+      </w:rPr>
+    </w:lvl>
+    <w:lvl w:ilvl="1" w:tplc="04090003" w:tentative="1">
+      <w:start w:val="1"/>
+      <w:numFmt w:val="bullet"/>
+      <w:lvlText w:val="o"/>
+      <w:lvlJc w:val="left"/>
+      <w:pPr>
+        <w:ind w:left="1440" w:hanging="360"/>
+      </w:pPr>
+      <w:rPr>
+        <w:rFonts w:ascii="Courier New" w:hAnsi="Courier New" w:cs="Courier New" w:hint="default"/>
+      </w:rPr>
+    </w:lvl>
+    <w:lvl w:ilvl="2" w:tplc="04090005" w:tentative="1">
+      <w:start w:val="1"/>
+      <w:numFmt w:val="bullet"/>
+      <w:lvlText w:val=""/>
+      <w:lvlJc w:val="left"/>
+      <w:pPr>
+        <w:ind w:left="2160" w:hanging="360"/>
+      </w:pPr>
+      <w:rPr>
+        <w:rFonts w:ascii="Wingdings" w:hAnsi="Wingdings" w:hint="default"/>
+      </w:rPr>
+    </w:lvl>
+    <w:lvl w:ilvl="3" w:tplc="04090001" w:tentative="1">
+      <w:start w:val="1"/>
+      <w:numFmt w:val="bullet"/>
+      <w:lvlText w:val=""/>
+      <w:lvlJc w:val="left"/>
+      <w:pPr>
+        <w:ind w:left="2880" w:hanging="360"/>
+      </w:pPr>
+      <w:rPr>
+        <w:rFonts w:ascii="Symbol" w:hAnsi="Symbol" w:hint="default"/>
+      </w:rPr>
+    </w:lvl>
+    <w:lvl w:ilvl="4" w:tplc="04090003" w:tentative="1">
+      <w:start w:val="1"/>
+      <w:numFmt w:val="bullet"/>
+      <w:lvlText w:val="o"/>
+      <w:lvlJc w:val="left"/>
+      <w:pPr>
+        <w:ind w:left="3600" w:hanging="360"/>
+      </w:pPr>
+      <w:rPr>
+        <w:rFonts w:ascii="Courier New" w:hAnsi="Courier New" w:cs="Courier New" w:hint="default"/>
+      </w:rPr>
+    </w:lvl>
+    <w:lvl w:ilvl="5" w:tplc="04090005" w:tentative="1">
+      <w:start w:val="1"/>
+      <w:numFmt w:val="bullet"/>
+      <w:lvlText w:val=""/>
+      <w:lvlJc w:val="left"/>
+      <w:pPr>
+        <w:ind w:left="4320" w:hanging="360"/>
+      </w:pPr>
+      <w:rPr>
+        <w:rFonts w:ascii="Wingdings" w:hAnsi="Wingdings" w:hint="default"/>
+      </w:rPr>
+    </w:lvl>
+    <w:lvl w:ilvl="6" w:tplc="04090001" w:tentative="1">
+      <w:start w:val="1"/>
+      <w:numFmt w:val="bullet"/>
+      <w:lvlText w:val=""/>
+      <w:lvlJc w:val="left"/>
+      <w:pPr>
+        <w:ind w:left="5040" w:hanging="360"/>
+      </w:pPr>
+      <w:rPr>
+        <w:rFonts w:ascii="Symbol" w:hAnsi="Symbol" w:hint="default"/>
+      </w:rPr>
+    </w:lvl>
+    <w:lvl w:ilvl="7" w:tplc="04090003" w:tentative="1">
+      <w:start w:val="1"/>
+      <w:numFmt w:val="bullet"/>
+      <w:lvlText w:val="o"/>
+      <w:lvlJc w:val="left"/>
+      <w:pPr>
+        <w:ind w:left="5760" w:hanging="360"/>
+      </w:pPr>
+      <w:rPr>
+        <w:rFonts w:ascii="Courier New" w:hAnsi="Courier New" w:cs="Courier New" w:hint="default"/>
+      </w:rPr>
+    </w:lvl>
+    <w:lvl w:ilvl="8" w:tplc="04090005" w:tentative="1">
+      <w:start w:val="1"/>
+      <w:numFmt w:val="bullet"/>
+      <w:lvlText w:val=""/>
+      <w:lvlJc w:val="left"/>
+      <w:pPr>
+        <w:ind w:left="6480" w:hanging="360"/>
+      </w:pPr>
+      <w:rPr>
+        <w:rFonts w:ascii="Wingdings" w:hAnsi="Wingdings" w:hint="default"/>
+      </w:rPr>
+    </w:lvl>
+  </w:abstractNum>
+  <w:abstractNum w:abstractNumId="5" w15:restartNumberingAfterBreak="0">
     <w:nsid w:val="4C077282"/>
     <w:multiLevelType w:val="hybridMultilevel"/>
     <w:tmpl w:val="D05E1C4C"/>
@@ -6048,7 +6405,7 @@
       </w:rPr>
     </w:lvl>
   </w:abstractNum>
-  <w:abstractNum w:abstractNumId="5" w15:restartNumberingAfterBreak="0">
+  <w:abstractNum w:abstractNumId="6" w15:restartNumberingAfterBreak="0">
     <w:nsid w:val="4C6F74BB"/>
     <w:multiLevelType w:val="hybridMultilevel"/>
     <w:tmpl w:val="BE38FB20"/>
@@ -6161,7 +6518,7 @@
       </w:rPr>
     </w:lvl>
   </w:abstractNum>
-  <w:abstractNum w:abstractNumId="6" w15:restartNumberingAfterBreak="0">
+  <w:abstractNum w:abstractNumId="7" w15:restartNumberingAfterBreak="0">
     <w:nsid w:val="4D1A3589"/>
     <w:multiLevelType w:val="hybridMultilevel"/>
     <w:tmpl w:val="F48AD27C"/>
@@ -6275,7 +6632,7 @@
       </w:rPr>
     </w:lvl>
   </w:abstractNum>
-  <w:abstractNum w:abstractNumId="7" w15:restartNumberingAfterBreak="0">
+  <w:abstractNum w:abstractNumId="8" w15:restartNumberingAfterBreak="0">
     <w:nsid w:val="50994F67"/>
     <w:multiLevelType w:val="multilevel"/>
     <w:tmpl w:val="EFE27B02"/>
@@ -6388,35 +6745,38 @@
       </w:pPr>
     </w:lvl>
   </w:abstractNum>
-  <w:num w:numId="1" w16cid:durableId="1354039924">
+  <w:num w:numId="1">
     <w:abstractNumId w:val="3"/>
   </w:num>
-  <w:num w:numId="2" w16cid:durableId="721440749">
+  <w:num w:numId="2">
     <w:abstractNumId w:val="1"/>
   </w:num>
-  <w:num w:numId="3" w16cid:durableId="2036885880">
+  <w:num w:numId="3">
+    <w:abstractNumId w:val="6"/>
+  </w:num>
+  <w:num w:numId="4">
+    <w:abstractNumId w:val="7"/>
+  </w:num>
+  <w:num w:numId="5">
+    <w:abstractNumId w:val="0"/>
+  </w:num>
+  <w:num w:numId="6">
+    <w:abstractNumId w:val="8"/>
+  </w:num>
+  <w:num w:numId="7">
     <w:abstractNumId w:val="5"/>
   </w:num>
-  <w:num w:numId="4" w16cid:durableId="539435484">
-    <w:abstractNumId w:val="6"/>
+  <w:num w:numId="8">
+    <w:abstractNumId w:val="2"/>
   </w:num>
-  <w:num w:numId="5" w16cid:durableId="1651862977">
-    <w:abstractNumId w:val="0"/>
-  </w:num>
-  <w:num w:numId="6" w16cid:durableId="1683781909">
-    <w:abstractNumId w:val="7"/>
-  </w:num>
-  <w:num w:numId="7" w16cid:durableId="1743939942">
+  <w:num w:numId="9">
     <w:abstractNumId w:val="4"/>
-  </w:num>
-  <w:num w:numId="8" w16cid:durableId="1863742901">
-    <w:abstractNumId w:val="2"/>
   </w:num>
 </w:numbering>
 </file>
 
 <file path=word/styles.xml><?xml version="1.0" encoding="utf-8"?>
-<w:styles xmlns:mc="http://schemas.openxmlformats.org/markup-compatibility/2006" xmlns:r="http://schemas.openxmlformats.org/officeDocument/2006/relationships" xmlns:w="http://schemas.openxmlformats.org/wordprocessingml/2006/main" xmlns:w14="http://schemas.microsoft.com/office/word/2010/wordml" xmlns:w15="http://schemas.microsoft.com/office/word/2012/wordml" xmlns:w16cex="http://schemas.microsoft.com/office/word/2018/wordml/cex" xmlns:w16cid="http://schemas.microsoft.com/office/word/2016/wordml/cid" xmlns:w16="http://schemas.microsoft.com/office/word/2018/wordml" xmlns:w16sdtdh="http://schemas.microsoft.com/office/word/2020/wordml/sdtdatahash" xmlns:w16se="http://schemas.microsoft.com/office/word/2015/wordml/symex" mc:Ignorable="w14 w15 w16se w16cid w16 w16cex w16sdtdh">
+<w:styles xmlns:mc="http://schemas.openxmlformats.org/markup-compatibility/2006" xmlns:r="http://schemas.openxmlformats.org/officeDocument/2006/relationships" xmlns:w="http://schemas.openxmlformats.org/wordprocessingml/2006/main" xmlns:w14="http://schemas.microsoft.com/office/word/2010/wordml" xmlns:w15="http://schemas.microsoft.com/office/word/2012/wordml" xmlns:w16se="http://schemas.microsoft.com/office/word/2015/wordml/symex" mc:Ignorable="w14 w15 w16se">
   <w:docDefaults>
     <w:rPrDefault>
       <w:rPr>
@@ -6428,7 +6788,7 @@
     </w:rPrDefault>
     <w:pPrDefault/>
   </w:docDefaults>
-  <w:latentStyles w:defLockedState="0" w:defUIPriority="99" w:defSemiHidden="0" w:defUnhideWhenUsed="0" w:defQFormat="0" w:count="376">
+  <w:latentStyles w:defLockedState="0" w:defUIPriority="99" w:defSemiHidden="0" w:defUnhideWhenUsed="0" w:defQFormat="0" w:count="371">
     <w:lsdException w:name="Normal" w:uiPriority="0" w:qFormat="1"/>
     <w:lsdException w:name="heading 1" w:uiPriority="9" w:qFormat="1"/>
     <w:lsdException w:name="heading 2" w:semiHidden="1" w:uiPriority="9" w:unhideWhenUsed="1" w:qFormat="1"/>
@@ -6800,11 +7160,6 @@
     <w:lsdException w:name="List Table 5 Dark Accent 6" w:uiPriority="50"/>
     <w:lsdException w:name="List Table 6 Colorful Accent 6" w:uiPriority="51"/>
     <w:lsdException w:name="List Table 7 Colorful Accent 6" w:uiPriority="52"/>
-    <w:lsdException w:name="Mention" w:semiHidden="1" w:unhideWhenUsed="1"/>
-    <w:lsdException w:name="Smart Hyperlink" w:semiHidden="1" w:unhideWhenUsed="1"/>
-    <w:lsdException w:name="Hashtag" w:semiHidden="1" w:unhideWhenUsed="1"/>
-    <w:lsdException w:name="Unresolved Mention" w:semiHidden="1" w:unhideWhenUsed="1"/>
-    <w:lsdException w:name="Smart Link" w:semiHidden="1" w:unhideWhenUsed="1"/>
   </w:latentStyles>
   <w:style w:type="paragraph" w:default="1" w:styleId="Normal">
     <w:name w:val="Normal"/>
@@ -7610,7 +7965,7 @@
 </file>
 
 <file path=customXml/itemProps1.xml><?xml version="1.0" encoding="utf-8"?>
-<ds:datastoreItem xmlns:ds="http://schemas.openxmlformats.org/officeDocument/2006/customXml" ds:itemID="{49B45393-BDF6-4496-8B1B-4B980AFA2B4D}">
+<ds:datastoreItem xmlns:ds="http://schemas.openxmlformats.org/officeDocument/2006/customXml" ds:itemID="{896E7AE6-C2AB-48FB-87F4-D7FD2188A1CE}">
   <ds:schemaRefs>
     <ds:schemaRef ds:uri="http://schemas.openxmlformats.org/officeDocument/2006/bibliography"/>
   </ds:schemaRefs>

</xml_diff>

<commit_message>
Avance mejoras en RF
</commit_message>
<xml_diff>
--- a/lab1_13452929_Bustamante.docx
+++ b/lab1_13452929_Bustamante.docx
@@ -2878,8 +2878,6 @@
           <w:rFonts w:ascii="Arial Narrow" w:hAnsi="Arial Narrow"/>
         </w:rPr>
       </w:pPr>
-      <w:bookmarkStart w:id="6" w:name="_GoBack"/>
-      <w:bookmarkEnd w:id="6"/>
     </w:p>
     <w:p>
       <w:pPr>
@@ -2909,13 +2907,13 @@
       <w:pPr>
         <w:pStyle w:val="Ttulo1"/>
       </w:pPr>
-      <w:bookmarkStart w:id="7" w:name="_Toc134312247"/>
-      <w:bookmarkStart w:id="8" w:name="_Toc134312318"/>
+      <w:bookmarkStart w:id="6" w:name="_Toc134312247"/>
+      <w:bookmarkStart w:id="7" w:name="_Toc134312318"/>
       <w:r>
         <w:t>Diseño de la solución</w:t>
       </w:r>
+      <w:bookmarkEnd w:id="6"/>
       <w:bookmarkEnd w:id="7"/>
-      <w:bookmarkEnd w:id="8"/>
     </w:p>
     <w:p/>
     <w:p>
@@ -3037,29 +3035,29 @@
       <w:pPr>
         <w:pStyle w:val="Ttulo1"/>
       </w:pPr>
-      <w:bookmarkStart w:id="9" w:name="_Toc134312248"/>
-      <w:bookmarkStart w:id="10" w:name="_Toc134312319"/>
+      <w:bookmarkStart w:id="8" w:name="_Toc134312248"/>
+      <w:bookmarkStart w:id="9" w:name="_Toc134312319"/>
       <w:r>
         <w:lastRenderedPageBreak/>
         <w:t>Consideraciones de implementación</w:t>
       </w:r>
+      <w:bookmarkEnd w:id="8"/>
       <w:bookmarkEnd w:id="9"/>
+    </w:p>
+    <w:p/>
+    <w:p>
+      <w:bookmarkStart w:id="10" w:name="_Toc134312249"/>
+      <w:bookmarkStart w:id="11" w:name="_Toc134312320"/>
+    </w:p>
+    <w:p>
+      <w:pPr>
+        <w:pStyle w:val="Ttulo1"/>
+      </w:pPr>
+      <w:r>
+        <w:t>Instrucciones de uso</w:t>
+      </w:r>
       <w:bookmarkEnd w:id="10"/>
-    </w:p>
-    <w:p/>
-    <w:p>
-      <w:bookmarkStart w:id="11" w:name="_Toc134312249"/>
-      <w:bookmarkStart w:id="12" w:name="_Toc134312320"/>
-    </w:p>
-    <w:p>
-      <w:pPr>
-        <w:pStyle w:val="Ttulo1"/>
-      </w:pPr>
-      <w:r>
-        <w:t>Instrucciones de uso</w:t>
-      </w:r>
       <w:bookmarkEnd w:id="11"/>
-      <w:bookmarkEnd w:id="12"/>
     </w:p>
     <w:p/>
     <w:p/>
@@ -3067,13 +3065,13 @@
       <w:pPr>
         <w:pStyle w:val="Ttulo1"/>
       </w:pPr>
-      <w:bookmarkStart w:id="13" w:name="_Toc134312250"/>
-      <w:bookmarkStart w:id="14" w:name="_Toc134312321"/>
+      <w:bookmarkStart w:id="12" w:name="_Toc134312250"/>
+      <w:bookmarkStart w:id="13" w:name="_Toc134312321"/>
       <w:r>
         <w:t>Resultados y evaluación</w:t>
       </w:r>
+      <w:bookmarkEnd w:id="12"/>
       <w:bookmarkEnd w:id="13"/>
-      <w:bookmarkEnd w:id="14"/>
     </w:p>
     <w:p/>
     <w:p>
@@ -3177,6 +3175,7 @@
                 <w:sz w:val="22"/>
                 <w:szCs w:val="22"/>
               </w:rPr>
+              <w:lastRenderedPageBreak/>
               <w:t>RF Nº</w:t>
             </w:r>
           </w:p>
@@ -3416,6 +3415,18 @@
                 <w:szCs w:val="22"/>
               </w:rPr>
             </w:pPr>
+            <w:proofErr w:type="spellStart"/>
+            <w:r>
+              <w:rPr>
+                <w:rFonts w:eastAsia="Times New Roman" w:cs="Times New Roman"/>
+                <w:b w:val="0"/>
+                <w:color w:val="auto"/>
+                <w:sz w:val="22"/>
+                <w:szCs w:val="22"/>
+              </w:rPr>
+              <w:t>TDA’s</w:t>
+            </w:r>
+            <w:proofErr w:type="spellEnd"/>
           </w:p>
         </w:tc>
         <w:tc>
@@ -3535,6 +3546,38 @@
                 <w:szCs w:val="22"/>
               </w:rPr>
             </w:pPr>
+            <w:r>
+              <w:rPr>
+                <w:rFonts w:eastAsia="Times New Roman" w:cs="Times New Roman"/>
+                <w:b w:val="0"/>
+                <w:color w:val="auto"/>
+                <w:sz w:val="22"/>
+                <w:szCs w:val="22"/>
+              </w:rPr>
+              <w:t xml:space="preserve">TDA </w:t>
+            </w:r>
+            <w:proofErr w:type="spellStart"/>
+            <w:r>
+              <w:rPr>
+                <w:rFonts w:eastAsia="Times New Roman" w:cs="Times New Roman"/>
+                <w:b w:val="0"/>
+                <w:color w:val="auto"/>
+                <w:sz w:val="22"/>
+                <w:szCs w:val="22"/>
+              </w:rPr>
+              <w:t>Option</w:t>
+            </w:r>
+            <w:proofErr w:type="spellEnd"/>
+            <w:r>
+              <w:rPr>
+                <w:rFonts w:eastAsia="Times New Roman" w:cs="Times New Roman"/>
+                <w:b w:val="0"/>
+                <w:color w:val="auto"/>
+                <w:sz w:val="22"/>
+                <w:szCs w:val="22"/>
+              </w:rPr>
+              <w:t xml:space="preserve"> - Constructor</w:t>
+            </w:r>
           </w:p>
         </w:tc>
         <w:tc>
@@ -3611,6 +3654,16 @@
                 <w:szCs w:val="22"/>
               </w:rPr>
             </w:pPr>
+            <w:proofErr w:type="spellStart"/>
+            <w:r>
+              <w:rPr>
+                <w:b w:val="0"/>
+                <w:sz w:val="22"/>
+                <w:szCs w:val="22"/>
+              </w:rPr>
+              <w:t>Autoincremental</w:t>
+            </w:r>
+            <w:proofErr w:type="spellEnd"/>
           </w:p>
         </w:tc>
       </w:tr>
@@ -3654,6 +3707,48 @@
                 <w:szCs w:val="22"/>
               </w:rPr>
             </w:pPr>
+            <w:r>
+              <w:rPr>
+                <w:rFonts w:eastAsia="Times New Roman" w:cs="Times New Roman"/>
+                <w:b w:val="0"/>
+                <w:color w:val="auto"/>
+                <w:sz w:val="22"/>
+                <w:szCs w:val="22"/>
+              </w:rPr>
+              <w:t xml:space="preserve">TDA </w:t>
+            </w:r>
+            <w:proofErr w:type="spellStart"/>
+            <w:r>
+              <w:rPr>
+                <w:rFonts w:eastAsia="Times New Roman" w:cs="Times New Roman"/>
+                <w:b w:val="0"/>
+                <w:color w:val="auto"/>
+                <w:sz w:val="22"/>
+                <w:szCs w:val="22"/>
+              </w:rPr>
+              <w:t>Flow</w:t>
+            </w:r>
+            <w:proofErr w:type="spellEnd"/>
+            <w:r>
+              <w:rPr>
+                <w:rFonts w:eastAsia="Times New Roman" w:cs="Times New Roman"/>
+                <w:b w:val="0"/>
+                <w:color w:val="auto"/>
+                <w:sz w:val="22"/>
+                <w:szCs w:val="22"/>
+              </w:rPr>
+              <w:t xml:space="preserve"> - </w:t>
+            </w:r>
+            <w:r>
+              <w:rPr>
+                <w:rFonts w:eastAsia="Times New Roman" w:cs="Times New Roman"/>
+                <w:b w:val="0"/>
+                <w:color w:val="auto"/>
+                <w:sz w:val="22"/>
+                <w:szCs w:val="22"/>
+              </w:rPr>
+              <w:t>Constructor</w:t>
+            </w:r>
           </w:p>
         </w:tc>
         <w:tc>
@@ -3773,6 +3868,38 @@
                 <w:szCs w:val="22"/>
               </w:rPr>
             </w:pPr>
+            <w:r>
+              <w:rPr>
+                <w:rFonts w:eastAsia="Times New Roman" w:cs="Times New Roman"/>
+                <w:b w:val="0"/>
+                <w:color w:val="auto"/>
+                <w:sz w:val="22"/>
+                <w:szCs w:val="22"/>
+              </w:rPr>
+              <w:t xml:space="preserve">TDA </w:t>
+            </w:r>
+            <w:proofErr w:type="spellStart"/>
+            <w:r>
+              <w:rPr>
+                <w:rFonts w:eastAsia="Times New Roman" w:cs="Times New Roman"/>
+                <w:b w:val="0"/>
+                <w:color w:val="auto"/>
+                <w:sz w:val="22"/>
+                <w:szCs w:val="22"/>
+              </w:rPr>
+              <w:t>Flow</w:t>
+            </w:r>
+            <w:proofErr w:type="spellEnd"/>
+            <w:r>
+              <w:rPr>
+                <w:rFonts w:eastAsia="Times New Roman" w:cs="Times New Roman"/>
+                <w:b w:val="0"/>
+                <w:color w:val="auto"/>
+                <w:sz w:val="22"/>
+                <w:szCs w:val="22"/>
+              </w:rPr>
+              <w:t>-Modificador</w:t>
+            </w:r>
           </w:p>
         </w:tc>
         <w:tc>
@@ -3849,6 +3976,14 @@
                 <w:szCs w:val="22"/>
               </w:rPr>
             </w:pPr>
+            <w:r>
+              <w:rPr>
+                <w:b w:val="0"/>
+                <w:sz w:val="22"/>
+                <w:szCs w:val="22"/>
+              </w:rPr>
+              <w:t>Verificar duplicidad</w:t>
+            </w:r>
           </w:p>
         </w:tc>
       </w:tr>
@@ -3892,6 +4027,48 @@
                 <w:szCs w:val="22"/>
               </w:rPr>
             </w:pPr>
+            <w:r>
+              <w:rPr>
+                <w:rFonts w:eastAsia="Times New Roman" w:cs="Times New Roman"/>
+                <w:b w:val="0"/>
+                <w:color w:val="auto"/>
+                <w:sz w:val="22"/>
+                <w:szCs w:val="22"/>
+              </w:rPr>
+              <w:t xml:space="preserve">TDA </w:t>
+            </w:r>
+            <w:proofErr w:type="spellStart"/>
+            <w:r>
+              <w:rPr>
+                <w:rFonts w:eastAsia="Times New Roman" w:cs="Times New Roman"/>
+                <w:b w:val="0"/>
+                <w:color w:val="auto"/>
+                <w:sz w:val="22"/>
+                <w:szCs w:val="22"/>
+              </w:rPr>
+              <w:t>Chatbot</w:t>
+            </w:r>
+            <w:proofErr w:type="spellEnd"/>
+            <w:r>
+              <w:rPr>
+                <w:rFonts w:eastAsia="Times New Roman" w:cs="Times New Roman"/>
+                <w:b w:val="0"/>
+                <w:color w:val="auto"/>
+                <w:sz w:val="22"/>
+                <w:szCs w:val="22"/>
+              </w:rPr>
+              <w:t xml:space="preserve"> - </w:t>
+            </w:r>
+            <w:r>
+              <w:rPr>
+                <w:rFonts w:eastAsia="Times New Roman" w:cs="Times New Roman"/>
+                <w:b w:val="0"/>
+                <w:color w:val="auto"/>
+                <w:sz w:val="22"/>
+                <w:szCs w:val="22"/>
+              </w:rPr>
+              <w:t>Constructor</w:t>
+            </w:r>
           </w:p>
         </w:tc>
         <w:tc>
@@ -3968,6 +4145,14 @@
                 <w:szCs w:val="22"/>
               </w:rPr>
             </w:pPr>
+            <w:r>
+              <w:rPr>
+                <w:b w:val="0"/>
+                <w:sz w:val="22"/>
+                <w:szCs w:val="22"/>
+              </w:rPr>
+              <w:t>Id incremental, verificar duplicidad</w:t>
+            </w:r>
           </w:p>
         </w:tc>
       </w:tr>
@@ -4011,6 +4196,58 @@
                 <w:szCs w:val="22"/>
               </w:rPr>
             </w:pPr>
+            <w:r>
+              <w:rPr>
+                <w:rFonts w:eastAsia="Times New Roman" w:cs="Times New Roman"/>
+                <w:b w:val="0"/>
+                <w:color w:val="auto"/>
+                <w:sz w:val="22"/>
+                <w:szCs w:val="22"/>
+              </w:rPr>
+              <w:t xml:space="preserve">TDA </w:t>
+            </w:r>
+            <w:proofErr w:type="spellStart"/>
+            <w:r>
+              <w:rPr>
+                <w:rFonts w:eastAsia="Times New Roman" w:cs="Times New Roman"/>
+                <w:b w:val="0"/>
+                <w:color w:val="auto"/>
+                <w:sz w:val="22"/>
+                <w:szCs w:val="22"/>
+              </w:rPr>
+              <w:t>Chatbot</w:t>
+            </w:r>
+            <w:proofErr w:type="spellEnd"/>
+            <w:r>
+              <w:rPr>
+                <w:rFonts w:eastAsia="Times New Roman" w:cs="Times New Roman"/>
+                <w:b w:val="0"/>
+                <w:color w:val="auto"/>
+                <w:sz w:val="22"/>
+                <w:szCs w:val="22"/>
+              </w:rPr>
+              <w:t xml:space="preserve"> - </w:t>
+            </w:r>
+            <w:r>
+              <w:rPr>
+                <w:rFonts w:eastAsia="Times New Roman" w:cs="Times New Roman"/>
+                <w:b w:val="0"/>
+                <w:color w:val="auto"/>
+                <w:sz w:val="22"/>
+                <w:szCs w:val="22"/>
+              </w:rPr>
+              <w:t>Modificad</w:t>
+            </w:r>
+            <w:r>
+              <w:rPr>
+                <w:rFonts w:eastAsia="Times New Roman" w:cs="Times New Roman"/>
+                <w:b w:val="0"/>
+                <w:color w:val="auto"/>
+                <w:sz w:val="22"/>
+                <w:szCs w:val="22"/>
+              </w:rPr>
+              <w:t>or</w:t>
+            </w:r>
           </w:p>
         </w:tc>
         <w:tc>
@@ -4130,6 +4367,38 @@
                 <w:szCs w:val="22"/>
               </w:rPr>
             </w:pPr>
+            <w:r>
+              <w:rPr>
+                <w:rFonts w:eastAsia="Times New Roman" w:cs="Times New Roman"/>
+                <w:b w:val="0"/>
+                <w:color w:val="auto"/>
+                <w:sz w:val="22"/>
+                <w:szCs w:val="22"/>
+              </w:rPr>
+              <w:t xml:space="preserve">TDA </w:t>
+            </w:r>
+            <w:proofErr w:type="spellStart"/>
+            <w:r>
+              <w:rPr>
+                <w:rFonts w:eastAsia="Times New Roman" w:cs="Times New Roman"/>
+                <w:b w:val="0"/>
+                <w:color w:val="auto"/>
+                <w:sz w:val="22"/>
+                <w:szCs w:val="22"/>
+              </w:rPr>
+              <w:t>System</w:t>
+            </w:r>
+            <w:proofErr w:type="spellEnd"/>
+            <w:r>
+              <w:rPr>
+                <w:rFonts w:eastAsia="Times New Roman" w:cs="Times New Roman"/>
+                <w:b w:val="0"/>
+                <w:color w:val="auto"/>
+                <w:sz w:val="22"/>
+                <w:szCs w:val="22"/>
+              </w:rPr>
+              <w:t xml:space="preserve"> - Constructor</w:t>
+            </w:r>
           </w:p>
         </w:tc>
         <w:tc>
@@ -4946,6 +5215,127 @@
               </w:rPr>
               <w:t>14</w:t>
             </w:r>
+          </w:p>
+        </w:tc>
+        <w:tc>
+          <w:tcPr>
+            <w:tcW w:w="1985" w:type="dxa"/>
+          </w:tcPr>
+          <w:p>
+            <w:pPr>
+              <w:pStyle w:val="Ttulo1"/>
+              <w:rPr>
+                <w:rFonts w:eastAsia="Times New Roman" w:cs="Times New Roman"/>
+                <w:b w:val="0"/>
+                <w:color w:val="auto"/>
+                <w:sz w:val="22"/>
+                <w:szCs w:val="22"/>
+              </w:rPr>
+            </w:pPr>
+          </w:p>
+        </w:tc>
+        <w:tc>
+          <w:tcPr>
+            <w:tcW w:w="992" w:type="dxa"/>
+          </w:tcPr>
+          <w:p>
+            <w:pPr>
+              <w:pStyle w:val="Ttulo1"/>
+              <w:jc w:val="center"/>
+              <w:rPr>
+                <w:b w:val="0"/>
+                <w:sz w:val="22"/>
+                <w:szCs w:val="22"/>
+              </w:rPr>
+            </w:pPr>
+          </w:p>
+        </w:tc>
+        <w:tc>
+          <w:tcPr>
+            <w:tcW w:w="1677" w:type="dxa"/>
+          </w:tcPr>
+          <w:p>
+            <w:pPr>
+              <w:pStyle w:val="Ttulo1"/>
+              <w:rPr>
+                <w:b w:val="0"/>
+                <w:sz w:val="22"/>
+                <w:szCs w:val="22"/>
+              </w:rPr>
+            </w:pPr>
+          </w:p>
+        </w:tc>
+        <w:tc>
+          <w:tcPr>
+            <w:tcW w:w="733" w:type="dxa"/>
+          </w:tcPr>
+          <w:p>
+            <w:pPr>
+              <w:pStyle w:val="Ttulo1"/>
+              <w:rPr>
+                <w:b w:val="0"/>
+                <w:sz w:val="22"/>
+                <w:szCs w:val="22"/>
+              </w:rPr>
+            </w:pPr>
+          </w:p>
+        </w:tc>
+        <w:tc>
+          <w:tcPr>
+            <w:tcW w:w="992" w:type="dxa"/>
+          </w:tcPr>
+          <w:p>
+            <w:pPr>
+              <w:pStyle w:val="Ttulo1"/>
+              <w:rPr>
+                <w:b w:val="0"/>
+                <w:sz w:val="22"/>
+                <w:szCs w:val="22"/>
+              </w:rPr>
+            </w:pPr>
+          </w:p>
+        </w:tc>
+        <w:tc>
+          <w:tcPr>
+            <w:tcW w:w="1981" w:type="dxa"/>
+          </w:tcPr>
+          <w:p>
+            <w:pPr>
+              <w:pStyle w:val="Ttulo1"/>
+              <w:rPr>
+                <w:b w:val="0"/>
+                <w:sz w:val="22"/>
+                <w:szCs w:val="22"/>
+              </w:rPr>
+            </w:pPr>
+          </w:p>
+        </w:tc>
+      </w:tr>
+      <w:tr>
+        <w:tc>
+          <w:tcPr>
+            <w:tcW w:w="704" w:type="dxa"/>
+          </w:tcPr>
+          <w:p>
+            <w:pPr>
+              <w:pStyle w:val="Ttulo1"/>
+              <w:jc w:val="center"/>
+              <w:rPr>
+                <w:b w:val="0"/>
+                <w:sz w:val="22"/>
+                <w:szCs w:val="22"/>
+              </w:rPr>
+            </w:pPr>
+            <w:r>
+              <w:rPr>
+                <w:b w:val="0"/>
+                <w:sz w:val="22"/>
+                <w:szCs w:val="22"/>
+              </w:rPr>
+              <w:t>15</w:t>
+            </w:r>
+            <w:bookmarkStart w:id="14" w:name="_GoBack"/>
+            <w:bookmarkEnd w:id="14"/>
           </w:p>
         </w:tc>
         <w:tc>
@@ -5203,6 +5593,7 @@
       <w:bookmarkStart w:id="17" w:name="_Toc134312252"/>
       <w:bookmarkStart w:id="18" w:name="_Toc134312323"/>
       <w:r>
+        <w:lastRenderedPageBreak/>
         <w:t>Referencias</w:t>
       </w:r>
       <w:bookmarkEnd w:id="17"/>
@@ -5291,7 +5682,7 @@
         <w:noProof/>
         <w:color w:val="000000" w:themeColor="text1"/>
       </w:rPr>
-      <w:t>4</w:t>
+      <w:t>6</w:t>
     </w:r>
     <w:r>
       <w:rPr>
@@ -7965,7 +8356,7 @@
 </file>
 
 <file path=customXml/itemProps1.xml><?xml version="1.0" encoding="utf-8"?>
-<ds:datastoreItem xmlns:ds="http://schemas.openxmlformats.org/officeDocument/2006/customXml" ds:itemID="{896E7AE6-C2AB-48FB-87F4-D7FD2188A1CE}">
+<ds:datastoreItem xmlns:ds="http://schemas.openxmlformats.org/officeDocument/2006/customXml" ds:itemID="{B41D531D-45E0-456A-BBA6-AF6D21F82A00}">
   <ds:schemaRefs>
     <ds:schemaRef ds:uri="http://schemas.openxmlformats.org/officeDocument/2006/bibliography"/>
   </ds:schemaRefs>

</xml_diff>

<commit_message>
Avance informe descripcion y analisis del problema, diseño solucion, resultados y evaluacion y conclusion
</commit_message>
<xml_diff>
--- a/lab1_13452929_Bustamante.docx
+++ b/lab1_13452929_Bustamante.docx
@@ -1,6 +1,6 @@
 
 <file path=word/document.xml><?xml version="1.0" encoding="utf-8"?>
-<w:document xmlns:wpc="http://schemas.microsoft.com/office/word/2010/wordprocessingCanvas" xmlns:cx="http://schemas.microsoft.com/office/drawing/2014/chartex" xmlns:mc="http://schemas.openxmlformats.org/markup-compatibility/2006" xmlns:o="urn:schemas-microsoft-com:office:office" xmlns:r="http://schemas.openxmlformats.org/officeDocument/2006/relationships" xmlns:m="http://schemas.openxmlformats.org/officeDocument/2006/math" xmlns:v="urn:schemas-microsoft-com:vml" xmlns:wp14="http://schemas.microsoft.com/office/word/2010/wordprocessingDrawing" xmlns:wp="http://schemas.openxmlformats.org/drawingml/2006/wordprocessingDrawing" xmlns:w10="urn:schemas-microsoft-com:office:word" xmlns:w="http://schemas.openxmlformats.org/wordprocessingml/2006/main" xmlns:w14="http://schemas.microsoft.com/office/word/2010/wordml" xmlns:w15="http://schemas.microsoft.com/office/word/2012/wordml" xmlns:w16se="http://schemas.microsoft.com/office/word/2015/wordml/symex" xmlns:wpg="http://schemas.microsoft.com/office/word/2010/wordprocessingGroup" xmlns:wpi="http://schemas.microsoft.com/office/word/2010/wordprocessingInk" xmlns:wne="http://schemas.microsoft.com/office/word/2006/wordml" xmlns:wps="http://schemas.microsoft.com/office/word/2010/wordprocessingShape" mc:Ignorable="w14 w15 w16se wp14">
+<w:document xmlns:wpc="http://schemas.microsoft.com/office/word/2010/wordprocessingCanvas" xmlns:cx="http://schemas.microsoft.com/office/drawing/2014/chartex" xmlns:cx1="http://schemas.microsoft.com/office/drawing/2015/9/8/chartex" xmlns:cx2="http://schemas.microsoft.com/office/drawing/2015/10/21/chartex" xmlns:cx3="http://schemas.microsoft.com/office/drawing/2016/5/9/chartex" xmlns:cx4="http://schemas.microsoft.com/office/drawing/2016/5/10/chartex" xmlns:cx5="http://schemas.microsoft.com/office/drawing/2016/5/11/chartex" xmlns:cx6="http://schemas.microsoft.com/office/drawing/2016/5/12/chartex" xmlns:cx7="http://schemas.microsoft.com/office/drawing/2016/5/13/chartex" xmlns:cx8="http://schemas.microsoft.com/office/drawing/2016/5/14/chartex" xmlns:mc="http://schemas.openxmlformats.org/markup-compatibility/2006" xmlns:aink="http://schemas.microsoft.com/office/drawing/2016/ink" xmlns:am3d="http://schemas.microsoft.com/office/drawing/2017/model3d" xmlns:o="urn:schemas-microsoft-com:office:office" xmlns:oel="http://schemas.microsoft.com/office/2019/extlst" xmlns:r="http://schemas.openxmlformats.org/officeDocument/2006/relationships" xmlns:m="http://schemas.openxmlformats.org/officeDocument/2006/math" xmlns:v="urn:schemas-microsoft-com:vml" xmlns:wp14="http://schemas.microsoft.com/office/word/2010/wordprocessingDrawing" xmlns:wp="http://schemas.openxmlformats.org/drawingml/2006/wordprocessingDrawing" xmlns:w10="urn:schemas-microsoft-com:office:word" xmlns:w="http://schemas.openxmlformats.org/wordprocessingml/2006/main" xmlns:w14="http://schemas.microsoft.com/office/word/2010/wordml" xmlns:w15="http://schemas.microsoft.com/office/word/2012/wordml" xmlns:w16cex="http://schemas.microsoft.com/office/word/2018/wordml/cex" xmlns:w16cid="http://schemas.microsoft.com/office/word/2016/wordml/cid" xmlns:w16="http://schemas.microsoft.com/office/word/2018/wordml" xmlns:w16sdtdh="http://schemas.microsoft.com/office/word/2020/wordml/sdtdatahash" xmlns:w16se="http://schemas.microsoft.com/office/word/2015/wordml/symex" xmlns:wpg="http://schemas.microsoft.com/office/word/2010/wordprocessingGroup" xmlns:wpi="http://schemas.microsoft.com/office/word/2010/wordprocessingInk" xmlns:wne="http://schemas.microsoft.com/office/word/2006/wordml" xmlns:wps="http://schemas.microsoft.com/office/word/2010/wordprocessingShape" mc:Ignorable="w14 w15 w16se w16cid w16 w16cex w16sdtdh wp14">
   <w:body>
     <w:p>
       <w:pPr>
@@ -328,7 +328,7 @@
               </wp:anchor>
             </w:drawing>
           </mc:Choice>
-          <mc:Fallback xmlns:w16du="http://schemas.microsoft.com/office/word/2023/wordml/word16du" xmlns:w16sdtdh="http://schemas.microsoft.com/office/word/2020/wordml/sdtdatahash" xmlns:w16="http://schemas.microsoft.com/office/word/2018/wordml" xmlns:w16cid="http://schemas.microsoft.com/office/word/2016/wordml/cid" xmlns:w16cex="http://schemas.microsoft.com/office/word/2018/wordml/cex" xmlns:oel="http://schemas.microsoft.com/office/2019/extlst" xmlns:am3d="http://schemas.microsoft.com/office/drawing/2017/model3d" xmlns:aink="http://schemas.microsoft.com/office/drawing/2016/ink" xmlns:cx8="http://schemas.microsoft.com/office/drawing/2016/5/14/chartex" xmlns:cx7="http://schemas.microsoft.com/office/drawing/2016/5/13/chartex" xmlns:cx6="http://schemas.microsoft.com/office/drawing/2016/5/12/chartex" xmlns:cx5="http://schemas.microsoft.com/office/drawing/2016/5/11/chartex" xmlns:cx4="http://schemas.microsoft.com/office/drawing/2016/5/10/chartex" xmlns:cx3="http://schemas.microsoft.com/office/drawing/2016/5/9/chartex" xmlns:cx2="http://schemas.microsoft.com/office/drawing/2015/10/21/chartex" xmlns:cx1="http://schemas.microsoft.com/office/drawing/2015/9/8/chartex">
+          <mc:Fallback xmlns:w16du="http://schemas.microsoft.com/office/word/2023/wordml/word16du">
             <w:pict>
               <v:shape w14:anchorId="12D8EAEC" id="docshape1" o:spid="_x0000_s1026" style="position:absolute;margin-left:85.05pt;margin-top:10.75pt;width:425.85pt;height:.1pt;z-index:-251657216;visibility:visible;mso-wrap-style:square;mso-width-percent:0;mso-height-percent:0;mso-wrap-distance-left:0;mso-wrap-distance-top:0;mso-wrap-distance-right:0;mso-wrap-distance-bottom:0;mso-position-horizontal:absolute;mso-position-horizontal-relative:page;mso-position-vertical:absolute;mso-position-vertical-relative:text;mso-width-percent:0;mso-height-percent:0;mso-width-relative:page;mso-height-relative:page;v-text-anchor:top" coordsize="8517,1270" o:gfxdata="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" path="m,l8516,e" filled="f" strokeweight=".20003mm">
                 <v:path arrowok="t" o:connecttype="custom" o:connectlocs="0,0;5407660,0" o:connectangles="0,0"/>
@@ -568,7 +568,7 @@
               </wp:anchor>
             </w:drawing>
           </mc:Choice>
-          <mc:Fallback xmlns:w16du="http://schemas.microsoft.com/office/word/2023/wordml/word16du" xmlns:w16sdtdh="http://schemas.microsoft.com/office/word/2020/wordml/sdtdatahash" xmlns:w16="http://schemas.microsoft.com/office/word/2018/wordml" xmlns:w16cid="http://schemas.microsoft.com/office/word/2016/wordml/cid" xmlns:w16cex="http://schemas.microsoft.com/office/word/2018/wordml/cex" xmlns:oel="http://schemas.microsoft.com/office/2019/extlst" xmlns:am3d="http://schemas.microsoft.com/office/drawing/2017/model3d" xmlns:aink="http://schemas.microsoft.com/office/drawing/2016/ink" xmlns:cx8="http://schemas.microsoft.com/office/drawing/2016/5/14/chartex" xmlns:cx7="http://schemas.microsoft.com/office/drawing/2016/5/13/chartex" xmlns:cx6="http://schemas.microsoft.com/office/drawing/2016/5/12/chartex" xmlns:cx5="http://schemas.microsoft.com/office/drawing/2016/5/11/chartex" xmlns:cx4="http://schemas.microsoft.com/office/drawing/2016/5/10/chartex" xmlns:cx3="http://schemas.microsoft.com/office/drawing/2016/5/9/chartex" xmlns:cx2="http://schemas.microsoft.com/office/drawing/2015/10/21/chartex" xmlns:cx1="http://schemas.microsoft.com/office/drawing/2015/9/8/chartex">
+          <mc:Fallback xmlns:w16du="http://schemas.microsoft.com/office/word/2023/wordml/word16du">
             <w:pict>
               <v:shape w14:anchorId="0DA351F0" id="docshape2" o:spid="_x0000_s1026" style="position:absolute;margin-left:85.05pt;margin-top:8.9pt;width:425.85pt;height:.1pt;z-index:-251656192;visibility:visible;mso-wrap-style:square;mso-width-percent:0;mso-height-percent:0;mso-wrap-distance-left:0;mso-wrap-distance-top:0;mso-wrap-distance-right:0;mso-wrap-distance-bottom:0;mso-position-horizontal:absolute;mso-position-horizontal-relative:page;mso-position-vertical:absolute;mso-position-vertical-relative:text;mso-width-percent:0;mso-height-percent:0;mso-width-relative:page;mso-height-relative:page;v-text-anchor:top" coordsize="8517,1270" o:gfxdata="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" path="m,l8516,e" filled="f" strokeweight=".20003mm">
                 <v:path arrowok="t" o:connecttype="custom" o:connectlocs="0,0;5407660,0" o:connectangles="0,0"/>
@@ -1459,66 +1459,7 @@
                 <w:noProof/>
                 <w:webHidden/>
               </w:rPr>
-              <w:fldChar w:fldCharType="begin"/>
-            </w:r>
-            <w:r>
-              <w:rPr>
-                <w:rFonts w:ascii="Arial Narrow" w:hAnsi="Arial Narrow"/>
-                <w:b w:val="0"/>
-                <w:bCs w:val="0"/>
-                <w:i w:val="0"/>
-                <w:iCs w:val="0"/>
-                <w:noProof/>
-                <w:webHidden/>
-              </w:rPr>
-              <w:instrText xml:space="preserve"> PAGEREF _Toc134312318 \h </w:instrText>
-            </w:r>
-            <w:r>
-              <w:rPr>
-                <w:rFonts w:ascii="Arial Narrow" w:hAnsi="Arial Narrow"/>
-                <w:b w:val="0"/>
-                <w:bCs w:val="0"/>
-                <w:i w:val="0"/>
-                <w:iCs w:val="0"/>
-                <w:noProof/>
-                <w:webHidden/>
-              </w:rPr>
-            </w:r>
-            <w:r>
-              <w:rPr>
-                <w:rFonts w:ascii="Arial Narrow" w:hAnsi="Arial Narrow"/>
-                <w:b w:val="0"/>
-                <w:bCs w:val="0"/>
-                <w:i w:val="0"/>
-                <w:iCs w:val="0"/>
-                <w:noProof/>
-                <w:webHidden/>
-              </w:rPr>
-              <w:fldChar w:fldCharType="separate"/>
-            </w:r>
-            <w:r>
-              <w:rPr>
-                <w:rFonts w:ascii="Arial Narrow" w:hAnsi="Arial Narrow"/>
-                <w:b w:val="0"/>
-                <w:bCs w:val="0"/>
-                <w:i w:val="0"/>
-                <w:iCs w:val="0"/>
-                <w:noProof/>
-                <w:webHidden/>
-              </w:rPr>
-              <w:t>6</w:t>
-            </w:r>
-            <w:r>
-              <w:rPr>
-                <w:rFonts w:ascii="Arial Narrow" w:hAnsi="Arial Narrow"/>
-                <w:b w:val="0"/>
-                <w:bCs w:val="0"/>
-                <w:i w:val="0"/>
-                <w:iCs w:val="0"/>
-                <w:noProof/>
-                <w:webHidden/>
-              </w:rPr>
-              <w:fldChar w:fldCharType="end"/>
+              <w:t>3</w:t>
             </w:r>
           </w:hyperlink>
         </w:p>
@@ -1574,66 +1515,7 @@
                 <w:noProof/>
                 <w:webHidden/>
               </w:rPr>
-              <w:fldChar w:fldCharType="begin"/>
-            </w:r>
-            <w:r>
-              <w:rPr>
-                <w:rFonts w:ascii="Arial Narrow" w:hAnsi="Arial Narrow"/>
-                <w:b w:val="0"/>
-                <w:bCs w:val="0"/>
-                <w:i w:val="0"/>
-                <w:iCs w:val="0"/>
-                <w:noProof/>
-                <w:webHidden/>
-              </w:rPr>
-              <w:instrText xml:space="preserve"> PAGEREF _Toc134312319 \h </w:instrText>
-            </w:r>
-            <w:r>
-              <w:rPr>
-                <w:rFonts w:ascii="Arial Narrow" w:hAnsi="Arial Narrow"/>
-                <w:b w:val="0"/>
-                <w:bCs w:val="0"/>
-                <w:i w:val="0"/>
-                <w:iCs w:val="0"/>
-                <w:noProof/>
-                <w:webHidden/>
-              </w:rPr>
-            </w:r>
-            <w:r>
-              <w:rPr>
-                <w:rFonts w:ascii="Arial Narrow" w:hAnsi="Arial Narrow"/>
-                <w:b w:val="0"/>
-                <w:bCs w:val="0"/>
-                <w:i w:val="0"/>
-                <w:iCs w:val="0"/>
-                <w:noProof/>
-                <w:webHidden/>
-              </w:rPr>
-              <w:fldChar w:fldCharType="separate"/>
-            </w:r>
-            <w:r>
-              <w:rPr>
-                <w:rFonts w:ascii="Arial Narrow" w:hAnsi="Arial Narrow"/>
-                <w:b w:val="0"/>
-                <w:bCs w:val="0"/>
-                <w:i w:val="0"/>
-                <w:iCs w:val="0"/>
-                <w:noProof/>
-                <w:webHidden/>
-              </w:rPr>
-              <w:t>6</w:t>
-            </w:r>
-            <w:r>
-              <w:rPr>
-                <w:rFonts w:ascii="Arial Narrow" w:hAnsi="Arial Narrow"/>
-                <w:b w:val="0"/>
-                <w:bCs w:val="0"/>
-                <w:i w:val="0"/>
-                <w:iCs w:val="0"/>
-                <w:noProof/>
-                <w:webHidden/>
-              </w:rPr>
-              <w:fldChar w:fldCharType="end"/>
+              <w:t>4</w:t>
             </w:r>
           </w:hyperlink>
         </w:p>
@@ -1689,66 +1571,7 @@
                 <w:noProof/>
                 <w:webHidden/>
               </w:rPr>
-              <w:fldChar w:fldCharType="begin"/>
-            </w:r>
-            <w:r>
-              <w:rPr>
-                <w:rFonts w:ascii="Arial Narrow" w:hAnsi="Arial Narrow"/>
-                <w:b w:val="0"/>
-                <w:bCs w:val="0"/>
-                <w:i w:val="0"/>
-                <w:iCs w:val="0"/>
-                <w:noProof/>
-                <w:webHidden/>
-              </w:rPr>
-              <w:instrText xml:space="preserve"> PAGEREF _Toc134312320 \h </w:instrText>
-            </w:r>
-            <w:r>
-              <w:rPr>
-                <w:rFonts w:ascii="Arial Narrow" w:hAnsi="Arial Narrow"/>
-                <w:b w:val="0"/>
-                <w:bCs w:val="0"/>
-                <w:i w:val="0"/>
-                <w:iCs w:val="0"/>
-                <w:noProof/>
-                <w:webHidden/>
-              </w:rPr>
-            </w:r>
-            <w:r>
-              <w:rPr>
-                <w:rFonts w:ascii="Arial Narrow" w:hAnsi="Arial Narrow"/>
-                <w:b w:val="0"/>
-                <w:bCs w:val="0"/>
-                <w:i w:val="0"/>
-                <w:iCs w:val="0"/>
-                <w:noProof/>
-                <w:webHidden/>
-              </w:rPr>
-              <w:fldChar w:fldCharType="separate"/>
-            </w:r>
-            <w:r>
-              <w:rPr>
-                <w:rFonts w:ascii="Arial Narrow" w:hAnsi="Arial Narrow"/>
-                <w:b w:val="0"/>
-                <w:bCs w:val="0"/>
-                <w:i w:val="0"/>
-                <w:iCs w:val="0"/>
-                <w:noProof/>
-                <w:webHidden/>
-              </w:rPr>
-              <w:t>7</w:t>
-            </w:r>
-            <w:r>
-              <w:rPr>
-                <w:rFonts w:ascii="Arial Narrow" w:hAnsi="Arial Narrow"/>
-                <w:b w:val="0"/>
-                <w:bCs w:val="0"/>
-                <w:i w:val="0"/>
-                <w:iCs w:val="0"/>
-                <w:noProof/>
-                <w:webHidden/>
-              </w:rPr>
-              <w:fldChar w:fldCharType="end"/>
+              <w:t>4</w:t>
             </w:r>
           </w:hyperlink>
         </w:p>
@@ -1804,66 +1627,7 @@
                 <w:noProof/>
                 <w:webHidden/>
               </w:rPr>
-              <w:fldChar w:fldCharType="begin"/>
-            </w:r>
-            <w:r>
-              <w:rPr>
-                <w:rFonts w:ascii="Arial Narrow" w:hAnsi="Arial Narrow"/>
-                <w:b w:val="0"/>
-                <w:bCs w:val="0"/>
-                <w:i w:val="0"/>
-                <w:iCs w:val="0"/>
-                <w:noProof/>
-                <w:webHidden/>
-              </w:rPr>
-              <w:instrText xml:space="preserve"> PAGEREF _Toc134312321 \h </w:instrText>
-            </w:r>
-            <w:r>
-              <w:rPr>
-                <w:rFonts w:ascii="Arial Narrow" w:hAnsi="Arial Narrow"/>
-                <w:b w:val="0"/>
-                <w:bCs w:val="0"/>
-                <w:i w:val="0"/>
-                <w:iCs w:val="0"/>
-                <w:noProof/>
-                <w:webHidden/>
-              </w:rPr>
-            </w:r>
-            <w:r>
-              <w:rPr>
-                <w:rFonts w:ascii="Arial Narrow" w:hAnsi="Arial Narrow"/>
-                <w:b w:val="0"/>
-                <w:bCs w:val="0"/>
-                <w:i w:val="0"/>
-                <w:iCs w:val="0"/>
-                <w:noProof/>
-                <w:webHidden/>
-              </w:rPr>
-              <w:fldChar w:fldCharType="separate"/>
-            </w:r>
-            <w:r>
-              <w:rPr>
-                <w:rFonts w:ascii="Arial Narrow" w:hAnsi="Arial Narrow"/>
-                <w:b w:val="0"/>
-                <w:bCs w:val="0"/>
-                <w:i w:val="0"/>
-                <w:iCs w:val="0"/>
-                <w:noProof/>
-                <w:webHidden/>
-              </w:rPr>
-              <w:t>8</w:t>
-            </w:r>
-            <w:r>
-              <w:rPr>
-                <w:rFonts w:ascii="Arial Narrow" w:hAnsi="Arial Narrow"/>
-                <w:b w:val="0"/>
-                <w:bCs w:val="0"/>
-                <w:i w:val="0"/>
-                <w:iCs w:val="0"/>
-                <w:noProof/>
-                <w:webHidden/>
-              </w:rPr>
-              <w:fldChar w:fldCharType="end"/>
+              <w:t>5</w:t>
             </w:r>
           </w:hyperlink>
         </w:p>
@@ -1919,66 +1683,7 @@
                 <w:noProof/>
                 <w:webHidden/>
               </w:rPr>
-              <w:fldChar w:fldCharType="begin"/>
-            </w:r>
-            <w:r>
-              <w:rPr>
-                <w:rFonts w:ascii="Arial Narrow" w:hAnsi="Arial Narrow"/>
-                <w:b w:val="0"/>
-                <w:bCs w:val="0"/>
-                <w:i w:val="0"/>
-                <w:iCs w:val="0"/>
-                <w:noProof/>
-                <w:webHidden/>
-              </w:rPr>
-              <w:instrText xml:space="preserve"> PAGEREF _Toc134312322 \h </w:instrText>
-            </w:r>
-            <w:r>
-              <w:rPr>
-                <w:rFonts w:ascii="Arial Narrow" w:hAnsi="Arial Narrow"/>
-                <w:b w:val="0"/>
-                <w:bCs w:val="0"/>
-                <w:i w:val="0"/>
-                <w:iCs w:val="0"/>
-                <w:noProof/>
-                <w:webHidden/>
-              </w:rPr>
-            </w:r>
-            <w:r>
-              <w:rPr>
-                <w:rFonts w:ascii="Arial Narrow" w:hAnsi="Arial Narrow"/>
-                <w:b w:val="0"/>
-                <w:bCs w:val="0"/>
-                <w:i w:val="0"/>
-                <w:iCs w:val="0"/>
-                <w:noProof/>
-                <w:webHidden/>
-              </w:rPr>
-              <w:fldChar w:fldCharType="separate"/>
-            </w:r>
-            <w:r>
-              <w:rPr>
-                <w:rFonts w:ascii="Arial Narrow" w:hAnsi="Arial Narrow"/>
-                <w:b w:val="0"/>
-                <w:bCs w:val="0"/>
-                <w:i w:val="0"/>
-                <w:iCs w:val="0"/>
-                <w:noProof/>
-                <w:webHidden/>
-              </w:rPr>
-              <w:t>9</w:t>
-            </w:r>
-            <w:r>
-              <w:rPr>
-                <w:rFonts w:ascii="Arial Narrow" w:hAnsi="Arial Narrow"/>
-                <w:b w:val="0"/>
-                <w:bCs w:val="0"/>
-                <w:i w:val="0"/>
-                <w:iCs w:val="0"/>
-                <w:noProof/>
-                <w:webHidden/>
-              </w:rPr>
-              <w:fldChar w:fldCharType="end"/>
+              <w:t>6</w:t>
             </w:r>
           </w:hyperlink>
         </w:p>
@@ -2034,66 +1739,7 @@
                 <w:noProof/>
                 <w:webHidden/>
               </w:rPr>
-              <w:fldChar w:fldCharType="begin"/>
-            </w:r>
-            <w:r>
-              <w:rPr>
-                <w:rFonts w:ascii="Arial Narrow" w:hAnsi="Arial Narrow"/>
-                <w:b w:val="0"/>
-                <w:bCs w:val="0"/>
-                <w:i w:val="0"/>
-                <w:iCs w:val="0"/>
-                <w:noProof/>
-                <w:webHidden/>
-              </w:rPr>
-              <w:instrText xml:space="preserve"> PAGEREF _Toc134312323 \h </w:instrText>
-            </w:r>
-            <w:r>
-              <w:rPr>
-                <w:rFonts w:ascii="Arial Narrow" w:hAnsi="Arial Narrow"/>
-                <w:b w:val="0"/>
-                <w:bCs w:val="0"/>
-                <w:i w:val="0"/>
-                <w:iCs w:val="0"/>
-                <w:noProof/>
-                <w:webHidden/>
-              </w:rPr>
-            </w:r>
-            <w:r>
-              <w:rPr>
-                <w:rFonts w:ascii="Arial Narrow" w:hAnsi="Arial Narrow"/>
-                <w:b w:val="0"/>
-                <w:bCs w:val="0"/>
-                <w:i w:val="0"/>
-                <w:iCs w:val="0"/>
-                <w:noProof/>
-                <w:webHidden/>
-              </w:rPr>
-              <w:fldChar w:fldCharType="separate"/>
-            </w:r>
-            <w:r>
-              <w:rPr>
-                <w:rFonts w:ascii="Arial Narrow" w:hAnsi="Arial Narrow"/>
-                <w:b w:val="0"/>
-                <w:bCs w:val="0"/>
-                <w:i w:val="0"/>
-                <w:iCs w:val="0"/>
-                <w:noProof/>
-                <w:webHidden/>
-              </w:rPr>
-              <w:t>10</w:t>
-            </w:r>
-            <w:r>
-              <w:rPr>
-                <w:rFonts w:ascii="Arial Narrow" w:hAnsi="Arial Narrow"/>
-                <w:b w:val="0"/>
-                <w:bCs w:val="0"/>
-                <w:i w:val="0"/>
-                <w:iCs w:val="0"/>
-                <w:noProof/>
-                <w:webHidden/>
-              </w:rPr>
-              <w:fldChar w:fldCharType="end"/>
+              <w:t>6</w:t>
             </w:r>
           </w:hyperlink>
         </w:p>
@@ -2261,7 +1907,19 @@
         <w:rPr>
           <w:rFonts w:ascii="Arial Narrow" w:hAnsi="Arial Narrow"/>
         </w:rPr>
-        <w:t xml:space="preserve"> de la asignatura, </w:t>
+        <w:t xml:space="preserve"> de la asignatura,</w:t>
+      </w:r>
+      <w:r>
+        <w:rPr>
+          <w:rFonts w:ascii="Arial Narrow" w:hAnsi="Arial Narrow"/>
+        </w:rPr>
+        <w:t xml:space="preserve"> en donde se</w:t>
+      </w:r>
+      <w:r>
+        <w:rPr>
+          <w:rFonts w:ascii="Arial Narrow" w:hAnsi="Arial Narrow"/>
+        </w:rPr>
+        <w:t xml:space="preserve"> </w:t>
       </w:r>
       <w:r>
         <w:rPr>
@@ -2351,33 +2009,32 @@
           <w:b/>
           <w:i/>
         </w:rPr>
-        <w:t xml:space="preserve">“Crear un simulador de </w:t>
-      </w:r>
-      <w:proofErr w:type="spellStart"/>
+        <w:t>“</w:t>
+      </w:r>
       <w:r>
         <w:rPr>
           <w:rFonts w:ascii="Arial Narrow" w:hAnsi="Arial Narrow"/>
           <w:b/>
           <w:i/>
         </w:rPr>
-        <w:t>chatbots</w:t>
-      </w:r>
-      <w:proofErr w:type="spellEnd"/>
+        <w:t xml:space="preserve">Sistema para la creación, despliegue y administración </w:t>
+      </w:r>
       <w:r>
         <w:rPr>
           <w:rFonts w:ascii="Arial Narrow" w:hAnsi="Arial Narrow"/>
           <w:b/>
           <w:i/>
         </w:rPr>
-        <w:t xml:space="preserve"> simplif</w:t>
-      </w:r>
+        <w:t xml:space="preserve">de </w:t>
+      </w:r>
+      <w:proofErr w:type="spellStart"/>
       <w:r>
         <w:rPr>
           <w:rFonts w:ascii="Arial Narrow" w:hAnsi="Arial Narrow"/>
           <w:b/>
           <w:i/>
         </w:rPr>
-        <w:t>icado y los comandos que permita</w:t>
+        <w:t>chatbot</w:t>
       </w:r>
       <w:r>
         <w:rPr>
@@ -2385,7 +2042,32 @@
           <w:b/>
           <w:i/>
         </w:rPr>
-        <w:t>n operar sobre éste.”</w:t>
+        <w:t>s</w:t>
+      </w:r>
+      <w:proofErr w:type="spellEnd"/>
+      <w:r>
+        <w:rPr>
+          <w:rFonts w:ascii="Arial Narrow" w:hAnsi="Arial Narrow"/>
+          <w:b/>
+          <w:i/>
+        </w:rPr>
+        <w:t xml:space="preserve"> simplif</w:t>
+      </w:r>
+      <w:r>
+        <w:rPr>
+          <w:rFonts w:ascii="Arial Narrow" w:hAnsi="Arial Narrow"/>
+          <w:b/>
+          <w:i/>
+        </w:rPr>
+        <w:t>icado</w:t>
+      </w:r>
+      <w:r>
+        <w:rPr>
+          <w:rFonts w:ascii="Arial Narrow" w:hAnsi="Arial Narrow"/>
+          <w:b/>
+          <w:i/>
+        </w:rPr>
+        <w:t>.”</w:t>
       </w:r>
     </w:p>
     <w:p>
@@ -2560,19 +2242,7 @@
         <w:rPr>
           <w:rFonts w:ascii="Arial Narrow" w:hAnsi="Arial Narrow"/>
         </w:rPr>
-        <w:t xml:space="preserve">La programación funcional corresponde al paradigma </w:t>
-      </w:r>
-      <w:r>
-        <w:rPr>
-          <w:rFonts w:ascii="Arial Narrow" w:hAnsi="Arial Narrow"/>
-        </w:rPr>
-        <w:t xml:space="preserve">donde </w:t>
-      </w:r>
-      <w:r>
-        <w:rPr>
-          <w:rFonts w:ascii="Arial Narrow" w:hAnsi="Arial Narrow"/>
-        </w:rPr>
-        <w:t>la programación se asemeja</w:t>
+        <w:t>La programación funcional corresponde al paradigma donde la programación se asemeja</w:t>
       </w:r>
       <w:r>
         <w:rPr>
@@ -2791,43 +2461,13 @@
           <w:b/>
           <w:i/>
         </w:rPr>
-        <w:t>C</w:t>
-      </w:r>
-      <w:r>
-        <w:rPr>
-          <w:rFonts w:ascii="Arial Narrow" w:hAnsi="Arial Narrow"/>
-          <w:b/>
-          <w:i/>
-        </w:rPr>
-        <w:t>álculo</w:t>
-      </w:r>
-      <w:r>
-        <w:rPr>
-          <w:rFonts w:ascii="Arial Narrow" w:hAnsi="Arial Narrow"/>
-          <w:b/>
-          <w:i/>
-        </w:rPr>
-        <w:t xml:space="preserve"> L</w:t>
-      </w:r>
-      <w:r>
-        <w:rPr>
-          <w:rFonts w:ascii="Arial Narrow" w:hAnsi="Arial Narrow"/>
-          <w:b/>
-          <w:i/>
-        </w:rPr>
-        <w:t>ambda</w:t>
-      </w:r>
-      <w:r>
-        <w:rPr>
-          <w:rFonts w:ascii="Arial Narrow" w:hAnsi="Arial Narrow"/>
-        </w:rPr>
-        <w:t>:</w:t>
-      </w:r>
-      <w:r>
-        <w:rPr>
-          <w:rFonts w:ascii="Arial Narrow" w:hAnsi="Arial Narrow"/>
-        </w:rPr>
-        <w:t xml:space="preserve"> </w:t>
+        <w:t>Cálculo Lambda</w:t>
+      </w:r>
+      <w:r>
+        <w:rPr>
+          <w:rFonts w:ascii="Arial Narrow" w:hAnsi="Arial Narrow"/>
+        </w:rPr>
+        <w:t xml:space="preserve">: </w:t>
       </w:r>
       <w:r>
         <w:rPr>
@@ -2870,6 +2510,7 @@
         <w:t>Descripción del problema</w:t>
       </w:r>
     </w:p>
+    <w:p/>
     <w:p>
       <w:pPr>
         <w:spacing w:line="360" w:lineRule="auto"/>
@@ -2878,7 +2519,74 @@
           <w:rFonts w:ascii="Arial Narrow" w:hAnsi="Arial Narrow"/>
         </w:rPr>
       </w:pPr>
-    </w:p>
+      <w:r>
+        <w:rPr>
+          <w:rFonts w:ascii="Arial Narrow" w:hAnsi="Arial Narrow"/>
+        </w:rPr>
+        <w:t xml:space="preserve">El propósito fundamental de este proyecto consiste en crear una simulación de un sistema de </w:t>
+      </w:r>
+      <w:proofErr w:type="spellStart"/>
+      <w:r>
+        <w:rPr>
+          <w:rFonts w:ascii="Arial Narrow" w:hAnsi="Arial Narrow"/>
+        </w:rPr>
+        <w:t>chatbot</w:t>
+      </w:r>
+      <w:proofErr w:type="spellEnd"/>
+      <w:r>
+        <w:rPr>
+          <w:rFonts w:ascii="Arial Narrow" w:hAnsi="Arial Narrow"/>
+        </w:rPr>
+        <w:t xml:space="preserve"> empleando el enfoque de la programación funcional y el lenguaje de programación </w:t>
+      </w:r>
+      <w:proofErr w:type="spellStart"/>
+      <w:r>
+        <w:rPr>
+          <w:rFonts w:ascii="Arial Narrow" w:hAnsi="Arial Narrow"/>
+        </w:rPr>
+        <w:t>Scheme</w:t>
+      </w:r>
+      <w:proofErr w:type="spellEnd"/>
+      <w:r>
+        <w:rPr>
+          <w:rFonts w:ascii="Arial Narrow" w:hAnsi="Arial Narrow"/>
+        </w:rPr>
+        <w:t xml:space="preserve">. Este </w:t>
+      </w:r>
+      <w:proofErr w:type="spellStart"/>
+      <w:r>
+        <w:rPr>
+          <w:rFonts w:ascii="Arial Narrow" w:hAnsi="Arial Narrow"/>
+        </w:rPr>
+        <w:t>chatbot</w:t>
+      </w:r>
+      <w:proofErr w:type="spellEnd"/>
+      <w:r>
+        <w:rPr>
+          <w:rFonts w:ascii="Arial Narrow" w:hAnsi="Arial Narrow"/>
+        </w:rPr>
+        <w:t xml:space="preserve"> pertenece a la categoría de los ITR, lo que significa que está diseñado para ofrecer respuestas estructuradas a través de acciones específicas. Las opciones de interacción pueden variar desde el uso de palabras clave con sinónimos hasta una alternativa más simplificada mediante números o letras. Esto permite a los usuarios seleccionar sus preguntas de una lista predefinida.</w:t>
+      </w:r>
+    </w:p>
+    <w:p>
+      <w:pPr>
+        <w:pStyle w:val="Ttulo1"/>
+      </w:pPr>
+    </w:p>
+    <w:p>
+      <w:pPr>
+        <w:pStyle w:val="Ttulo1"/>
+      </w:pPr>
+      <w:r>
+        <w:t xml:space="preserve">Análisis del </w:t>
+      </w:r>
+      <w:r>
+        <w:t>problema</w:t>
+      </w:r>
+      <w:bookmarkEnd w:id="4"/>
+      <w:bookmarkEnd w:id="5"/>
+    </w:p>
+    <w:p/>
     <w:p>
       <w:pPr>
         <w:spacing w:line="360" w:lineRule="auto"/>
@@ -2887,22 +2595,71 @@
           <w:rFonts w:ascii="Arial Narrow" w:hAnsi="Arial Narrow"/>
         </w:rPr>
       </w:pPr>
-    </w:p>
-    <w:p>
-      <w:pPr>
-        <w:pStyle w:val="Ttulo1"/>
-      </w:pPr>
-      <w:r>
-        <w:t xml:space="preserve">Análisis del </w:t>
-      </w:r>
-      <w:r>
-        <w:t>problema</w:t>
-      </w:r>
-      <w:bookmarkEnd w:id="4"/>
-      <w:bookmarkEnd w:id="5"/>
-    </w:p>
-    <w:p/>
-    <w:p/>
+      <w:r>
+        <w:rPr>
+          <w:rFonts w:ascii="Arial Narrow" w:hAnsi="Arial Narrow"/>
+        </w:rPr>
+        <w:t xml:space="preserve">El problema que se intenta resolver corresponde a la creación de un sistema de </w:t>
+      </w:r>
+      <w:proofErr w:type="spellStart"/>
+      <w:r>
+        <w:rPr>
+          <w:rFonts w:ascii="Arial Narrow" w:hAnsi="Arial Narrow"/>
+        </w:rPr>
+        <w:t>chatbot</w:t>
+      </w:r>
+      <w:proofErr w:type="spellEnd"/>
+      <w:r>
+        <w:rPr>
+          <w:rFonts w:ascii="Arial Narrow" w:hAnsi="Arial Narrow"/>
+        </w:rPr>
+        <w:t xml:space="preserve"> de</w:t>
+      </w:r>
+      <w:r>
+        <w:rPr>
+          <w:rFonts w:ascii="Arial Narrow" w:hAnsi="Arial Narrow"/>
+        </w:rPr>
+        <w:t>l tipo</w:t>
+      </w:r>
+      <w:r>
+        <w:rPr>
+          <w:rFonts w:ascii="Arial Narrow" w:hAnsi="Arial Narrow"/>
+        </w:rPr>
+        <w:t xml:space="preserve"> ITR que ofrezca respuestas estructuradas mediante acciones específicas</w:t>
+      </w:r>
+      <w:r>
+        <w:rPr>
+          <w:rFonts w:ascii="Arial Narrow" w:hAnsi="Arial Narrow"/>
+        </w:rPr>
+        <w:t xml:space="preserve">, </w:t>
+      </w:r>
+      <w:r>
+        <w:rPr>
+          <w:rFonts w:ascii="Arial Narrow" w:hAnsi="Arial Narrow"/>
+        </w:rPr>
+        <w:t>que permita a los usuarios interactuar de manera estructurada, utilizando palabras clave, sinónimos, números o letras.</w:t>
+      </w:r>
+      <w:r>
+        <w:rPr>
+          <w:rFonts w:ascii="Arial Narrow" w:hAnsi="Arial Narrow"/>
+        </w:rPr>
+        <w:t xml:space="preserve"> Esta solución se limitará a una lista de preguntas que se podrá generar a través del mismo sistema.</w:t>
+      </w:r>
+    </w:p>
+    <w:p>
+      <w:pPr>
+        <w:rPr>
+          <w:rFonts w:ascii="Arial Narrow" w:hAnsi="Arial Narrow"/>
+        </w:rPr>
+      </w:pPr>
+    </w:p>
+    <w:p>
+      <w:pPr>
+        <w:rPr>
+          <w:rFonts w:ascii="Arial Narrow" w:hAnsi="Arial Narrow"/>
+        </w:rPr>
+      </w:pPr>
+    </w:p>
     <w:p>
       <w:pPr>
         <w:pStyle w:val="Ttulo1"/>
@@ -2922,98 +2679,381 @@
           <w:tab w:val="left" w:pos="2197"/>
           <w:tab w:val="left" w:pos="2642"/>
         </w:tabs>
+        <w:spacing w:line="360" w:lineRule="auto"/>
         <w:jc w:val="both"/>
         <w:rPr>
           <w:rFonts w:ascii="Arial Narrow" w:hAnsi="Arial Narrow"/>
-          <w:highlight w:val="yellow"/>
-        </w:rPr>
-      </w:pPr>
-      <w:r>
-        <w:rPr>
-          <w:rFonts w:ascii="Arial Narrow" w:hAnsi="Arial Narrow"/>
-          <w:highlight w:val="yellow"/>
-        </w:rPr>
-        <w:t xml:space="preserve">Unix </w:t>
+        </w:rPr>
+      </w:pPr>
+      <w:r>
+        <w:rPr>
+          <w:rFonts w:ascii="Arial Narrow" w:hAnsi="Arial Narrow"/>
+        </w:rPr>
+        <w:t xml:space="preserve">Para el diseño de la solución </w:t>
+      </w:r>
+      <w:r>
+        <w:rPr>
+          <w:rFonts w:ascii="Arial Narrow" w:hAnsi="Arial Narrow"/>
+        </w:rPr>
+        <w:t xml:space="preserve">se debe identificar los objetivos del </w:t>
       </w:r>
       <w:proofErr w:type="spellStart"/>
       <w:r>
         <w:rPr>
           <w:rFonts w:ascii="Arial Narrow" w:hAnsi="Arial Narrow"/>
-          <w:highlight w:val="yellow"/>
-        </w:rPr>
-        <w:t>Timestamp</w:t>
+        </w:rPr>
+        <w:t>chatbot</w:t>
       </w:r>
       <w:proofErr w:type="spellEnd"/>
       <w:r>
         <w:rPr>
           <w:rFonts w:ascii="Arial Narrow" w:hAnsi="Arial Narrow"/>
-          <w:highlight w:val="yellow"/>
-        </w:rPr>
-        <w:t>, cuenta los segundos que han transcurridos desde el</w:t>
-      </w:r>
-      <w:r>
-        <w:rPr>
-          <w:rFonts w:ascii="Arial Narrow" w:hAnsi="Arial Narrow"/>
-          <w:highlight w:val="yellow"/>
-        </w:rPr>
-        <w:t xml:space="preserve"> </w:t>
-      </w:r>
-      <w:r>
-        <w:rPr>
-          <w:rFonts w:ascii="Arial Narrow" w:hAnsi="Arial Narrow"/>
-          <w:highlight w:val="yellow"/>
-        </w:rPr>
-        <w:t xml:space="preserve">1 de enero de 1970 00.00 </w:t>
-      </w:r>
-      <w:proofErr w:type="spellStart"/>
-      <w:r>
-        <w:rPr>
-          <w:rFonts w:ascii="Arial Narrow" w:hAnsi="Arial Narrow"/>
-          <w:highlight w:val="yellow"/>
-        </w:rPr>
-        <w:t>hrs</w:t>
-      </w:r>
-      <w:proofErr w:type="spellEnd"/>
-      <w:r>
-        <w:rPr>
-          <w:rFonts w:ascii="Arial Narrow" w:hAnsi="Arial Narrow"/>
-          <w:highlight w:val="yellow"/>
-        </w:rPr>
-        <w:t>. Que es el nacimiento de Unix -&gt; año 0</w:t>
-      </w:r>
-    </w:p>
-    <w:p>
-      <w:pPr>
+        </w:rPr>
+        <w:t>, que tipo de preguntas responderá y cuales son las acciones especificas que debe realizar. Dentro de las acciones clave estará:</w:t>
+      </w:r>
+    </w:p>
+    <w:p>
+      <w:pPr>
+        <w:pStyle w:val="Prrafodelista"/>
+        <w:numPr>
+          <w:ilvl w:val="0"/>
+          <w:numId w:val="12"/>
+        </w:numPr>
         <w:tabs>
           <w:tab w:val="left" w:pos="2197"/>
           <w:tab w:val="left" w:pos="2642"/>
         </w:tabs>
+        <w:spacing w:line="360" w:lineRule="auto"/>
         <w:jc w:val="both"/>
         <w:rPr>
           <w:rFonts w:ascii="Arial Narrow" w:hAnsi="Arial Narrow"/>
         </w:rPr>
       </w:pPr>
-      <w:proofErr w:type="gramStart"/>
-      <w:r>
-        <w:rPr>
-          <w:rFonts w:ascii="Arial Narrow" w:hAnsi="Arial Narrow"/>
-          <w:highlight w:val="yellow"/>
-        </w:rPr>
-        <w:t>;Fecha</w:t>
-      </w:r>
-      <w:proofErr w:type="gramEnd"/>
-      <w:r>
-        <w:rPr>
-          <w:rFonts w:ascii="Arial Narrow" w:hAnsi="Arial Narrow"/>
-          <w:highlight w:val="yellow"/>
-        </w:rPr>
-        <w:t xml:space="preserve"> (</w:t>
+      <w:r>
+        <w:rPr>
+          <w:rFonts w:ascii="Arial Narrow" w:hAnsi="Arial Narrow"/>
+          <w:b/>
+          <w:bCs/>
+          <w:i/>
+          <w:iCs/>
+        </w:rPr>
+        <w:t xml:space="preserve">Implementación en </w:t>
       </w:r>
       <w:proofErr w:type="spellStart"/>
       <w:r>
         <w:rPr>
           <w:rFonts w:ascii="Arial Narrow" w:hAnsi="Arial Narrow"/>
-          <w:highlight w:val="yellow"/>
+          <w:b/>
+          <w:bCs/>
+          <w:i/>
+          <w:iCs/>
+        </w:rPr>
+        <w:t>Scheme</w:t>
+      </w:r>
+      <w:proofErr w:type="spellEnd"/>
+      <w:r>
+        <w:rPr>
+          <w:rFonts w:ascii="Arial Narrow" w:hAnsi="Arial Narrow"/>
+        </w:rPr>
+        <w:t xml:space="preserve">: para implementar la lógica del </w:t>
+      </w:r>
+      <w:proofErr w:type="spellStart"/>
+      <w:r>
+        <w:rPr>
+          <w:rFonts w:ascii="Arial Narrow" w:hAnsi="Arial Narrow"/>
+        </w:rPr>
+        <w:t>chatbot</w:t>
+      </w:r>
+      <w:proofErr w:type="spellEnd"/>
+      <w:r>
+        <w:rPr>
+          <w:rFonts w:ascii="Arial Narrow" w:hAnsi="Arial Narrow"/>
+        </w:rPr>
+        <w:t xml:space="preserve">. </w:t>
+      </w:r>
+      <w:r>
+        <w:rPr>
+          <w:rFonts w:ascii="Arial Narrow" w:hAnsi="Arial Narrow"/>
+        </w:rPr>
+        <w:t>Se definirán</w:t>
+      </w:r>
+      <w:r>
+        <w:rPr>
+          <w:rFonts w:ascii="Arial Narrow" w:hAnsi="Arial Narrow"/>
+        </w:rPr>
+        <w:t xml:space="preserve"> las funciones y estructuras de datos necesarias para procesar las preguntas y proporcionar respuestas adecuadas.</w:t>
+      </w:r>
+    </w:p>
+    <w:p>
+      <w:pPr>
+        <w:pStyle w:val="Prrafodelista"/>
+        <w:numPr>
+          <w:ilvl w:val="0"/>
+          <w:numId w:val="12"/>
+        </w:numPr>
+        <w:tabs>
+          <w:tab w:val="left" w:pos="2197"/>
+          <w:tab w:val="left" w:pos="2642"/>
+        </w:tabs>
+        <w:spacing w:line="360" w:lineRule="auto"/>
+        <w:jc w:val="both"/>
+        <w:rPr>
+          <w:rFonts w:ascii="Arial Narrow" w:hAnsi="Arial Narrow"/>
+        </w:rPr>
+      </w:pPr>
+      <w:r>
+        <w:rPr>
+          <w:rFonts w:ascii="Arial Narrow" w:hAnsi="Arial Narrow"/>
+          <w:b/>
+          <w:bCs/>
+          <w:i/>
+          <w:iCs/>
+        </w:rPr>
+        <w:t>Manejo de Preguntas y Respuestas</w:t>
+      </w:r>
+      <w:r>
+        <w:rPr>
+          <w:rFonts w:ascii="Arial Narrow" w:hAnsi="Arial Narrow"/>
+        </w:rPr>
+        <w:t>:</w:t>
+      </w:r>
+      <w:r>
+        <w:rPr>
+          <w:rFonts w:ascii="Arial Narrow" w:hAnsi="Arial Narrow"/>
+        </w:rPr>
+        <w:t xml:space="preserve"> Se deberá desa</w:t>
+      </w:r>
+      <w:r>
+        <w:rPr>
+          <w:rFonts w:ascii="Arial Narrow" w:hAnsi="Arial Narrow"/>
+        </w:rPr>
+        <w:t>rrolla</w:t>
+      </w:r>
+      <w:r>
+        <w:rPr>
+          <w:rFonts w:ascii="Arial Narrow" w:hAnsi="Arial Narrow"/>
+        </w:rPr>
+        <w:t>r</w:t>
+      </w:r>
+      <w:r>
+        <w:rPr>
+          <w:rFonts w:ascii="Arial Narrow" w:hAnsi="Arial Narrow"/>
+        </w:rPr>
+        <w:t xml:space="preserve"> un mecanismo para que el </w:t>
+      </w:r>
+      <w:proofErr w:type="spellStart"/>
+      <w:r>
+        <w:rPr>
+          <w:rFonts w:ascii="Arial Narrow" w:hAnsi="Arial Narrow"/>
+        </w:rPr>
+        <w:t>chatbot</w:t>
+      </w:r>
+      <w:proofErr w:type="spellEnd"/>
+      <w:r>
+        <w:rPr>
+          <w:rFonts w:ascii="Arial Narrow" w:hAnsi="Arial Narrow"/>
+        </w:rPr>
+        <w:t xml:space="preserve"> entienda y procese las preguntas</w:t>
+      </w:r>
+      <w:r>
+        <w:rPr>
+          <w:rFonts w:ascii="Arial Narrow" w:hAnsi="Arial Narrow"/>
+        </w:rPr>
+        <w:t xml:space="preserve">, creando </w:t>
+      </w:r>
+      <w:r>
+        <w:rPr>
+          <w:rFonts w:ascii="Arial Narrow" w:hAnsi="Arial Narrow"/>
+        </w:rPr>
+        <w:t>estructuras de datos para mapear preguntas a respuestas o acciones específicas.</w:t>
+      </w:r>
+    </w:p>
+    <w:p>
+      <w:pPr>
+        <w:pStyle w:val="Prrafodelista"/>
+        <w:numPr>
+          <w:ilvl w:val="0"/>
+          <w:numId w:val="12"/>
+        </w:numPr>
+        <w:tabs>
+          <w:tab w:val="left" w:pos="2197"/>
+          <w:tab w:val="left" w:pos="2642"/>
+        </w:tabs>
+        <w:spacing w:line="360" w:lineRule="auto"/>
+        <w:jc w:val="both"/>
+        <w:rPr>
+          <w:rFonts w:ascii="Arial Narrow" w:hAnsi="Arial Narrow"/>
+        </w:rPr>
+      </w:pPr>
+      <w:r>
+        <w:rPr>
+          <w:rFonts w:ascii="Arial Narrow" w:hAnsi="Arial Narrow"/>
+          <w:b/>
+          <w:bCs/>
+          <w:i/>
+          <w:iCs/>
+        </w:rPr>
+        <w:t xml:space="preserve">Gestión </w:t>
+      </w:r>
+      <w:r>
+        <w:rPr>
+          <w:rFonts w:ascii="Arial Narrow" w:hAnsi="Arial Narrow"/>
+          <w:b/>
+          <w:bCs/>
+          <w:i/>
+          <w:iCs/>
+        </w:rPr>
+        <w:t>palabras claves</w:t>
+      </w:r>
+      <w:r>
+        <w:rPr>
+          <w:rFonts w:ascii="Arial Narrow" w:hAnsi="Arial Narrow"/>
+        </w:rPr>
+        <w:t>:</w:t>
+      </w:r>
+      <w:r>
+        <w:rPr>
+          <w:rFonts w:ascii="Arial Narrow" w:hAnsi="Arial Narrow"/>
+        </w:rPr>
+        <w:t xml:space="preserve"> deberá realizar el reconocimiento exacto de palabras claves o números de opciones para realizar operaciones.</w:t>
+      </w:r>
+    </w:p>
+    <w:p>
+      <w:pPr>
+        <w:tabs>
+          <w:tab w:val="left" w:pos="2197"/>
+          <w:tab w:val="left" w:pos="2642"/>
+        </w:tabs>
+        <w:spacing w:line="360" w:lineRule="auto"/>
+        <w:jc w:val="both"/>
+        <w:rPr>
+          <w:rFonts w:ascii="Arial Narrow" w:hAnsi="Arial Narrow"/>
+        </w:rPr>
+      </w:pPr>
+    </w:p>
+    <w:p>
+      <w:pPr>
+        <w:tabs>
+          <w:tab w:val="left" w:pos="2197"/>
+          <w:tab w:val="left" w:pos="2642"/>
+        </w:tabs>
+        <w:spacing w:line="360" w:lineRule="auto"/>
+        <w:jc w:val="both"/>
+        <w:rPr>
+          <w:rFonts w:ascii="Arial Narrow" w:hAnsi="Arial Narrow"/>
+        </w:rPr>
+      </w:pPr>
+      <w:r>
+        <w:rPr>
+          <w:rFonts w:ascii="Arial Narrow" w:hAnsi="Arial Narrow"/>
+        </w:rPr>
+        <w:lastRenderedPageBreak/>
+        <w:t>E</w:t>
+      </w:r>
+      <w:r>
+        <w:rPr>
+          <w:rFonts w:ascii="Arial Narrow" w:hAnsi="Arial Narrow"/>
+        </w:rPr>
+        <w:t xml:space="preserve">n cuanto al registro de la hora y fecha de creación, se ha utilizado el </w:t>
+      </w:r>
+      <w:r>
+        <w:rPr>
+          <w:rFonts w:ascii="Arial Narrow" w:hAnsi="Arial Narrow"/>
+        </w:rPr>
+        <w:t xml:space="preserve">Unix </w:t>
+      </w:r>
+      <w:proofErr w:type="spellStart"/>
+      <w:r>
+        <w:rPr>
+          <w:rFonts w:ascii="Arial Narrow" w:hAnsi="Arial Narrow"/>
+        </w:rPr>
+        <w:t>Timestamp</w:t>
+      </w:r>
+      <w:proofErr w:type="spellEnd"/>
+      <w:r>
+        <w:rPr>
+          <w:rFonts w:ascii="Arial Narrow" w:hAnsi="Arial Narrow"/>
+        </w:rPr>
+        <w:t>,</w:t>
+      </w:r>
+      <w:r>
+        <w:rPr>
+          <w:rFonts w:ascii="Arial Narrow" w:hAnsi="Arial Narrow"/>
+        </w:rPr>
+        <w:t xml:space="preserve"> que</w:t>
+      </w:r>
+      <w:r>
+        <w:rPr>
+          <w:rFonts w:ascii="Arial Narrow" w:hAnsi="Arial Narrow"/>
+        </w:rPr>
+        <w:t xml:space="preserve"> cuenta los segundos que han transcurridos desde el 1 de enero de 1970 </w:t>
+      </w:r>
+      <w:r>
+        <w:rPr>
+          <w:rFonts w:ascii="Arial Narrow" w:hAnsi="Arial Narrow"/>
+        </w:rPr>
+        <w:t xml:space="preserve">desde las </w:t>
+      </w:r>
+      <w:r>
+        <w:rPr>
+          <w:rFonts w:ascii="Arial Narrow" w:hAnsi="Arial Narrow"/>
+        </w:rPr>
+        <w:t xml:space="preserve">00.00 </w:t>
+      </w:r>
+      <w:proofErr w:type="spellStart"/>
+      <w:r>
+        <w:rPr>
+          <w:rFonts w:ascii="Arial Narrow" w:hAnsi="Arial Narrow"/>
+        </w:rPr>
+        <w:t>hrs</w:t>
+      </w:r>
+      <w:proofErr w:type="spellEnd"/>
+      <w:r>
+        <w:rPr>
+          <w:rFonts w:ascii="Arial Narrow" w:hAnsi="Arial Narrow"/>
+        </w:rPr>
+        <w:t xml:space="preserve">. </w:t>
+      </w:r>
+      <w:r>
+        <w:rPr>
+          <w:rFonts w:ascii="Arial Narrow" w:hAnsi="Arial Narrow"/>
+        </w:rPr>
+        <w:t>q</w:t>
+      </w:r>
+      <w:r>
+        <w:rPr>
+          <w:rFonts w:ascii="Arial Narrow" w:hAnsi="Arial Narrow"/>
+        </w:rPr>
+        <w:t xml:space="preserve">ue </w:t>
+      </w:r>
+      <w:r>
+        <w:rPr>
+          <w:rFonts w:ascii="Arial Narrow" w:hAnsi="Arial Narrow"/>
+        </w:rPr>
+        <w:t xml:space="preserve">corresponde al </w:t>
+      </w:r>
+      <w:r>
+        <w:rPr>
+          <w:rFonts w:ascii="Arial Narrow" w:hAnsi="Arial Narrow"/>
+        </w:rPr>
+        <w:t>nacimiento de Unix</w:t>
+      </w:r>
+      <w:r>
+        <w:rPr>
+          <w:rFonts w:ascii="Arial Narrow" w:hAnsi="Arial Narrow"/>
+        </w:rPr>
+        <w:t>, este será el formato que utilizaremos para representar la f</w:t>
+      </w:r>
+      <w:r>
+        <w:rPr>
+          <w:rFonts w:ascii="Arial Narrow" w:hAnsi="Arial Narrow"/>
+        </w:rPr>
+        <w:t>echa (</w:t>
+      </w:r>
+      <w:proofErr w:type="spellStart"/>
+      <w:r>
+        <w:rPr>
+          <w:rFonts w:ascii="Arial Narrow" w:hAnsi="Arial Narrow"/>
         </w:rPr>
         <w:t>current-seconds</w:t>
       </w:r>
@@ -3021,15 +3061,20 @@
       <w:r>
         <w:rPr>
           <w:rFonts w:ascii="Arial Narrow" w:hAnsi="Arial Narrow"/>
-          <w:highlight w:val="yellow"/>
         </w:rPr>
         <w:t>)</w:t>
       </w:r>
-    </w:p>
-    <w:p>
-      <w:r>
-        <w:br w:type="page"/>
-      </w:r>
+      <w:r>
+        <w:rPr>
+          <w:rFonts w:ascii="Arial Narrow" w:hAnsi="Arial Narrow"/>
+        </w:rPr>
+        <w:t xml:space="preserve"> en la solución.</w:t>
+      </w:r>
+    </w:p>
+    <w:p>
+      <w:pPr>
+        <w:spacing w:line="360" w:lineRule="auto"/>
+      </w:pPr>
     </w:p>
     <w:p>
       <w:pPr>
@@ -3038,7 +3083,6 @@
       <w:bookmarkStart w:id="8" w:name="_Toc134312248"/>
       <w:bookmarkStart w:id="9" w:name="_Toc134312319"/>
       <w:r>
-        <w:lastRenderedPageBreak/>
         <w:t>Consideraciones de implementación</w:t>
       </w:r>
       <w:bookmarkEnd w:id="8"/>
@@ -3053,6 +3097,21 @@
       <w:pPr>
         <w:pStyle w:val="Ttulo1"/>
       </w:pPr>
+    </w:p>
+    <w:p>
+      <w:pPr>
+        <w:pStyle w:val="Ttulo1"/>
+      </w:pPr>
+    </w:p>
+    <w:p>
+      <w:pPr>
+        <w:pStyle w:val="Ttulo1"/>
+      </w:pPr>
+    </w:p>
+    <w:p>
+      <w:pPr>
+        <w:pStyle w:val="Ttulo1"/>
+      </w:pPr>
       <w:r>
         <w:t>Instrucciones de uso</w:t>
       </w:r>
@@ -3063,11 +3122,26 @@
     <w:p/>
     <w:p>
       <w:pPr>
-        <w:pStyle w:val="Ttulo1"/>
+        <w:rPr>
+          <w:rFonts w:ascii="Arial Narrow" w:eastAsiaTheme="majorEastAsia" w:hAnsi="Arial Narrow" w:cstheme="majorBidi"/>
+          <w:b/>
+          <w:color w:val="000000" w:themeColor="text1"/>
+          <w:sz w:val="32"/>
+          <w:szCs w:val="32"/>
+        </w:rPr>
       </w:pPr>
       <w:bookmarkStart w:id="12" w:name="_Toc134312250"/>
       <w:bookmarkStart w:id="13" w:name="_Toc134312321"/>
       <w:r>
+        <w:br w:type="page"/>
+      </w:r>
+    </w:p>
+    <w:p>
+      <w:pPr>
+        <w:pStyle w:val="Ttulo1"/>
+      </w:pPr>
+      <w:r>
+        <w:lastRenderedPageBreak/>
         <w:t>Resultados y evaluación</w:t>
       </w:r>
       <w:bookmarkEnd w:id="12"/>
@@ -3175,7 +3249,6 @@
                 <w:sz w:val="22"/>
                 <w:szCs w:val="22"/>
               </w:rPr>
-              <w:lastRenderedPageBreak/>
               <w:t>RF Nº</w:t>
             </w:r>
           </w:p>
@@ -3594,6 +3667,14 @@
                 <w:szCs w:val="22"/>
               </w:rPr>
             </w:pPr>
+            <w:r>
+              <w:rPr>
+                <w:b w:val="0"/>
+                <w:sz w:val="22"/>
+                <w:szCs w:val="22"/>
+              </w:rPr>
+              <w:t>0,75</w:t>
+            </w:r>
           </w:p>
         </w:tc>
         <w:tc>
@@ -3715,39 +3796,7 @@
                 <w:sz w:val="22"/>
                 <w:szCs w:val="22"/>
               </w:rPr>
-              <w:t xml:space="preserve">TDA </w:t>
-            </w:r>
-            <w:proofErr w:type="spellStart"/>
-            <w:r>
-              <w:rPr>
-                <w:rFonts w:eastAsia="Times New Roman" w:cs="Times New Roman"/>
-                <w:b w:val="0"/>
-                <w:color w:val="auto"/>
-                <w:sz w:val="22"/>
-                <w:szCs w:val="22"/>
-              </w:rPr>
-              <w:t>Flow</w:t>
-            </w:r>
-            <w:proofErr w:type="spellEnd"/>
-            <w:r>
-              <w:rPr>
-                <w:rFonts w:eastAsia="Times New Roman" w:cs="Times New Roman"/>
-                <w:b w:val="0"/>
-                <w:color w:val="auto"/>
-                <w:sz w:val="22"/>
-                <w:szCs w:val="22"/>
-              </w:rPr>
-              <w:t xml:space="preserve"> - </w:t>
-            </w:r>
-            <w:r>
-              <w:rPr>
-                <w:rFonts w:eastAsia="Times New Roman" w:cs="Times New Roman"/>
-                <w:b w:val="0"/>
-                <w:color w:val="auto"/>
-                <w:sz w:val="22"/>
-                <w:szCs w:val="22"/>
-              </w:rPr>
-              <w:t>Constructor</w:t>
+              <w:t>TDA Flow - Constructor</w:t>
             </w:r>
           </w:p>
         </w:tc>
@@ -3765,6 +3814,14 @@
                 <w:szCs w:val="22"/>
               </w:rPr>
             </w:pPr>
+            <w:r>
+              <w:rPr>
+                <w:b w:val="0"/>
+                <w:sz w:val="22"/>
+                <w:szCs w:val="22"/>
+              </w:rPr>
+              <w:t>1</w:t>
+            </w:r>
           </w:p>
         </w:tc>
         <w:tc>
@@ -3876,29 +3933,7 @@
                 <w:sz w:val="22"/>
                 <w:szCs w:val="22"/>
               </w:rPr>
-              <w:t xml:space="preserve">TDA </w:t>
-            </w:r>
-            <w:proofErr w:type="spellStart"/>
-            <w:r>
-              <w:rPr>
-                <w:rFonts w:eastAsia="Times New Roman" w:cs="Times New Roman"/>
-                <w:b w:val="0"/>
-                <w:color w:val="auto"/>
-                <w:sz w:val="22"/>
-                <w:szCs w:val="22"/>
-              </w:rPr>
-              <w:t>Flow</w:t>
-            </w:r>
-            <w:proofErr w:type="spellEnd"/>
-            <w:r>
-              <w:rPr>
-                <w:rFonts w:eastAsia="Times New Roman" w:cs="Times New Roman"/>
-                <w:b w:val="0"/>
-                <w:color w:val="auto"/>
-                <w:sz w:val="22"/>
-                <w:szCs w:val="22"/>
-              </w:rPr>
-              <w:t>-Modificador</w:t>
+              <w:t>TDA Flow-Modificador</w:t>
             </w:r>
           </w:p>
         </w:tc>
@@ -3916,6 +3951,14 @@
                 <w:szCs w:val="22"/>
               </w:rPr>
             </w:pPr>
+            <w:r>
+              <w:rPr>
+                <w:b w:val="0"/>
+                <w:sz w:val="22"/>
+                <w:szCs w:val="22"/>
+              </w:rPr>
+              <w:t>0,75</w:t>
+            </w:r>
           </w:p>
         </w:tc>
         <w:tc>
@@ -4057,17 +4100,7 @@
                 <w:sz w:val="22"/>
                 <w:szCs w:val="22"/>
               </w:rPr>
-              <w:t xml:space="preserve"> - </w:t>
-            </w:r>
-            <w:r>
-              <w:rPr>
-                <w:rFonts w:eastAsia="Times New Roman" w:cs="Times New Roman"/>
-                <w:b w:val="0"/>
-                <w:color w:val="auto"/>
-                <w:sz w:val="22"/>
-                <w:szCs w:val="22"/>
-              </w:rPr>
-              <w:t>Constructor</w:t>
+              <w:t xml:space="preserve"> - Constructor</w:t>
             </w:r>
           </w:p>
         </w:tc>
@@ -4085,6 +4118,14 @@
                 <w:szCs w:val="22"/>
               </w:rPr>
             </w:pPr>
+            <w:r>
+              <w:rPr>
+                <w:b w:val="0"/>
+                <w:sz w:val="22"/>
+                <w:szCs w:val="22"/>
+              </w:rPr>
+              <w:t>0,5</w:t>
+            </w:r>
           </w:p>
         </w:tc>
         <w:tc>
@@ -4226,27 +4267,7 @@
                 <w:sz w:val="22"/>
                 <w:szCs w:val="22"/>
               </w:rPr>
-              <w:t xml:space="preserve"> - </w:t>
-            </w:r>
-            <w:r>
-              <w:rPr>
-                <w:rFonts w:eastAsia="Times New Roman" w:cs="Times New Roman"/>
-                <w:b w:val="0"/>
-                <w:color w:val="auto"/>
-                <w:sz w:val="22"/>
-                <w:szCs w:val="22"/>
-              </w:rPr>
-              <w:t>Modificad</w:t>
-            </w:r>
-            <w:r>
-              <w:rPr>
-                <w:rFonts w:eastAsia="Times New Roman" w:cs="Times New Roman"/>
-                <w:b w:val="0"/>
-                <w:color w:val="auto"/>
-                <w:sz w:val="22"/>
-                <w:szCs w:val="22"/>
-              </w:rPr>
-              <w:t>or</w:t>
+              <w:t xml:space="preserve"> - Modificador</w:t>
             </w:r>
           </w:p>
         </w:tc>
@@ -4264,6 +4285,14 @@
                 <w:szCs w:val="22"/>
               </w:rPr>
             </w:pPr>
+            <w:r>
+              <w:rPr>
+                <w:b w:val="0"/>
+                <w:sz w:val="22"/>
+                <w:szCs w:val="22"/>
+              </w:rPr>
+              <w:t>0,5</w:t>
+            </w:r>
           </w:p>
         </w:tc>
         <w:tc>
@@ -4324,6 +4353,14 @@
                 <w:szCs w:val="22"/>
               </w:rPr>
             </w:pPr>
+            <w:r>
+              <w:rPr>
+                <w:b w:val="0"/>
+                <w:sz w:val="22"/>
+                <w:szCs w:val="22"/>
+              </w:rPr>
+              <w:t>Verificar duplicidad</w:t>
+            </w:r>
           </w:p>
         </w:tc>
       </w:tr>
@@ -4415,6 +4452,14 @@
                 <w:szCs w:val="22"/>
               </w:rPr>
             </w:pPr>
+            <w:r>
+              <w:rPr>
+                <w:b w:val="0"/>
+                <w:sz w:val="22"/>
+                <w:szCs w:val="22"/>
+              </w:rPr>
+              <w:t>1</w:t>
+            </w:r>
           </w:p>
         </w:tc>
         <w:tc>
@@ -5334,8 +5379,6 @@
               </w:rPr>
               <w:t>15</w:t>
             </w:r>
-            <w:bookmarkStart w:id="14" w:name="_GoBack"/>
-            <w:bookmarkEnd w:id="14"/>
           </w:p>
         </w:tc>
         <w:tc>
@@ -5447,6 +5490,7 @@
         <w:spacing w:line="360" w:lineRule="auto"/>
         <w:rPr>
           <w:rFonts w:ascii="Arial Narrow" w:hAnsi="Arial Narrow"/>
+          <w:color w:val="000000"/>
           <w:sz w:val="20"/>
           <w:szCs w:val="20"/>
         </w:rPr>
@@ -5552,20 +5596,26 @@
     </w:p>
     <w:p>
       <w:pPr>
+        <w:spacing w:line="360" w:lineRule="auto"/>
+        <w:rPr>
+          <w:rFonts w:ascii="Arial Narrow" w:hAnsi="Arial Narrow"/>
+          <w:sz w:val="20"/>
+          <w:szCs w:val="20"/>
+        </w:rPr>
+      </w:pPr>
+    </w:p>
+    <w:p>
+      <w:pPr>
         <w:pStyle w:val="Ttulo1"/>
       </w:pPr>
-      <w:bookmarkStart w:id="15" w:name="_Toc134312251"/>
-      <w:bookmarkStart w:id="16" w:name="_Toc134312322"/>
-    </w:p>
-    <w:p>
-      <w:pPr>
-        <w:pStyle w:val="Ttulo1"/>
-      </w:pPr>
-      <w:r>
+      <w:bookmarkStart w:id="14" w:name="_Toc134312251"/>
+      <w:bookmarkStart w:id="15" w:name="_Toc134312322"/>
+      <w:r>
+        <w:lastRenderedPageBreak/>
         <w:t>Conclusiones</w:t>
       </w:r>
+      <w:bookmarkEnd w:id="14"/>
       <w:bookmarkEnd w:id="15"/>
-      <w:bookmarkEnd w:id="16"/>
     </w:p>
     <w:p/>
     <w:p>
@@ -5590,14 +5640,13 @@
       <w:pPr>
         <w:pStyle w:val="Ttulo1"/>
       </w:pPr>
-      <w:bookmarkStart w:id="17" w:name="_Toc134312252"/>
-      <w:bookmarkStart w:id="18" w:name="_Toc134312323"/>
-      <w:r>
-        <w:lastRenderedPageBreak/>
+      <w:bookmarkStart w:id="16" w:name="_Toc134312252"/>
+      <w:bookmarkStart w:id="17" w:name="_Toc134312323"/>
+      <w:r>
         <w:t>Referencias</w:t>
       </w:r>
+      <w:bookmarkEnd w:id="16"/>
       <w:bookmarkEnd w:id="17"/>
-      <w:bookmarkEnd w:id="18"/>
     </w:p>
     <w:p/>
     <w:p>
@@ -5626,7 +5675,7 @@
 </file>
 
 <file path=word/endnotes.xml><?xml version="1.0" encoding="utf-8"?>
-<w:endnotes xmlns:wpc="http://schemas.microsoft.com/office/word/2010/wordprocessingCanvas" xmlns:cx="http://schemas.microsoft.com/office/drawing/2014/chartex" xmlns:mc="http://schemas.openxmlformats.org/markup-compatibility/2006" xmlns:o="urn:schemas-microsoft-com:office:office" xmlns:r="http://schemas.openxmlformats.org/officeDocument/2006/relationships" xmlns:m="http://schemas.openxmlformats.org/officeDocument/2006/math" xmlns:v="urn:schemas-microsoft-com:vml" xmlns:wp14="http://schemas.microsoft.com/office/word/2010/wordprocessingDrawing" xmlns:wp="http://schemas.openxmlformats.org/drawingml/2006/wordprocessingDrawing" xmlns:w10="urn:schemas-microsoft-com:office:word" xmlns:w="http://schemas.openxmlformats.org/wordprocessingml/2006/main" xmlns:w14="http://schemas.microsoft.com/office/word/2010/wordml" xmlns:w15="http://schemas.microsoft.com/office/word/2012/wordml" xmlns:w16se="http://schemas.microsoft.com/office/word/2015/wordml/symex" xmlns:wpg="http://schemas.microsoft.com/office/word/2010/wordprocessingGroup" xmlns:wpi="http://schemas.microsoft.com/office/word/2010/wordprocessingInk" xmlns:wne="http://schemas.microsoft.com/office/word/2006/wordml" xmlns:wps="http://schemas.microsoft.com/office/word/2010/wordprocessingShape" mc:Ignorable="w14 w15 w16se wp14">
+<w:endnotes xmlns:wpc="http://schemas.microsoft.com/office/word/2010/wordprocessingCanvas" xmlns:cx="http://schemas.microsoft.com/office/drawing/2014/chartex" xmlns:cx1="http://schemas.microsoft.com/office/drawing/2015/9/8/chartex" xmlns:cx2="http://schemas.microsoft.com/office/drawing/2015/10/21/chartex" xmlns:cx3="http://schemas.microsoft.com/office/drawing/2016/5/9/chartex" xmlns:cx4="http://schemas.microsoft.com/office/drawing/2016/5/10/chartex" xmlns:cx5="http://schemas.microsoft.com/office/drawing/2016/5/11/chartex" xmlns:cx6="http://schemas.microsoft.com/office/drawing/2016/5/12/chartex" xmlns:cx7="http://schemas.microsoft.com/office/drawing/2016/5/13/chartex" xmlns:cx8="http://schemas.microsoft.com/office/drawing/2016/5/14/chartex" xmlns:mc="http://schemas.openxmlformats.org/markup-compatibility/2006" xmlns:aink="http://schemas.microsoft.com/office/drawing/2016/ink" xmlns:am3d="http://schemas.microsoft.com/office/drawing/2017/model3d" xmlns:o="urn:schemas-microsoft-com:office:office" xmlns:oel="http://schemas.microsoft.com/office/2019/extlst" xmlns:r="http://schemas.openxmlformats.org/officeDocument/2006/relationships" xmlns:m="http://schemas.openxmlformats.org/officeDocument/2006/math" xmlns:v="urn:schemas-microsoft-com:vml" xmlns:wp14="http://schemas.microsoft.com/office/word/2010/wordprocessingDrawing" xmlns:wp="http://schemas.openxmlformats.org/drawingml/2006/wordprocessingDrawing" xmlns:w10="urn:schemas-microsoft-com:office:word" xmlns:w="http://schemas.openxmlformats.org/wordprocessingml/2006/main" xmlns:w14="http://schemas.microsoft.com/office/word/2010/wordml" xmlns:w15="http://schemas.microsoft.com/office/word/2012/wordml" xmlns:w16cex="http://schemas.microsoft.com/office/word/2018/wordml/cex" xmlns:w16cid="http://schemas.microsoft.com/office/word/2016/wordml/cid" xmlns:w16="http://schemas.microsoft.com/office/word/2018/wordml" xmlns:w16sdtdh="http://schemas.microsoft.com/office/word/2020/wordml/sdtdatahash" xmlns:w16se="http://schemas.microsoft.com/office/word/2015/wordml/symex" xmlns:wpg="http://schemas.microsoft.com/office/word/2010/wordprocessingGroup" xmlns:wpi="http://schemas.microsoft.com/office/word/2010/wordprocessingInk" xmlns:wne="http://schemas.microsoft.com/office/word/2006/wordml" xmlns:wps="http://schemas.microsoft.com/office/word/2010/wordprocessingShape" mc:Ignorable="w14 w15 w16se w16cid w16 w16cex w16sdtdh wp14">
   <w:endnote w:type="separator" w:id="-1">
     <w:p>
       <w:r>
@@ -5645,7 +5694,7 @@
 </file>
 
 <file path=word/footer1.xml><?xml version="1.0" encoding="utf-8"?>
-<w:ftr xmlns:wpc="http://schemas.microsoft.com/office/word/2010/wordprocessingCanvas" xmlns:cx="http://schemas.microsoft.com/office/drawing/2014/chartex" xmlns:mc="http://schemas.openxmlformats.org/markup-compatibility/2006" xmlns:o="urn:schemas-microsoft-com:office:office" xmlns:r="http://schemas.openxmlformats.org/officeDocument/2006/relationships" xmlns:m="http://schemas.openxmlformats.org/officeDocument/2006/math" xmlns:v="urn:schemas-microsoft-com:vml" xmlns:wp14="http://schemas.microsoft.com/office/word/2010/wordprocessingDrawing" xmlns:wp="http://schemas.openxmlformats.org/drawingml/2006/wordprocessingDrawing" xmlns:w10="urn:schemas-microsoft-com:office:word" xmlns:w="http://schemas.openxmlformats.org/wordprocessingml/2006/main" xmlns:w14="http://schemas.microsoft.com/office/word/2010/wordml" xmlns:w15="http://schemas.microsoft.com/office/word/2012/wordml" xmlns:w16se="http://schemas.microsoft.com/office/word/2015/wordml/symex" xmlns:wpg="http://schemas.microsoft.com/office/word/2010/wordprocessingGroup" xmlns:wpi="http://schemas.microsoft.com/office/word/2010/wordprocessingInk" xmlns:wne="http://schemas.microsoft.com/office/word/2006/wordml" xmlns:wps="http://schemas.microsoft.com/office/word/2010/wordprocessingShape" mc:Ignorable="w14 w15 w16se wp14">
+<w:ftr xmlns:wpc="http://schemas.microsoft.com/office/word/2010/wordprocessingCanvas" xmlns:cx="http://schemas.microsoft.com/office/drawing/2014/chartex" xmlns:cx1="http://schemas.microsoft.com/office/drawing/2015/9/8/chartex" xmlns:cx2="http://schemas.microsoft.com/office/drawing/2015/10/21/chartex" xmlns:cx3="http://schemas.microsoft.com/office/drawing/2016/5/9/chartex" xmlns:cx4="http://schemas.microsoft.com/office/drawing/2016/5/10/chartex" xmlns:cx5="http://schemas.microsoft.com/office/drawing/2016/5/11/chartex" xmlns:cx6="http://schemas.microsoft.com/office/drawing/2016/5/12/chartex" xmlns:cx7="http://schemas.microsoft.com/office/drawing/2016/5/13/chartex" xmlns:cx8="http://schemas.microsoft.com/office/drawing/2016/5/14/chartex" xmlns:mc="http://schemas.openxmlformats.org/markup-compatibility/2006" xmlns:aink="http://schemas.microsoft.com/office/drawing/2016/ink" xmlns:am3d="http://schemas.microsoft.com/office/drawing/2017/model3d" xmlns:o="urn:schemas-microsoft-com:office:office" xmlns:oel="http://schemas.microsoft.com/office/2019/extlst" xmlns:r="http://schemas.openxmlformats.org/officeDocument/2006/relationships" xmlns:m="http://schemas.openxmlformats.org/officeDocument/2006/math" xmlns:v="urn:schemas-microsoft-com:vml" xmlns:wp14="http://schemas.microsoft.com/office/word/2010/wordprocessingDrawing" xmlns:wp="http://schemas.openxmlformats.org/drawingml/2006/wordprocessingDrawing" xmlns:w10="urn:schemas-microsoft-com:office:word" xmlns:w="http://schemas.openxmlformats.org/wordprocessingml/2006/main" xmlns:w14="http://schemas.microsoft.com/office/word/2010/wordml" xmlns:w15="http://schemas.microsoft.com/office/word/2012/wordml" xmlns:w16cex="http://schemas.microsoft.com/office/word/2018/wordml/cex" xmlns:w16cid="http://schemas.microsoft.com/office/word/2016/wordml/cid" xmlns:w16="http://schemas.microsoft.com/office/word/2018/wordml" xmlns:w16sdtdh="http://schemas.microsoft.com/office/word/2020/wordml/sdtdatahash" xmlns:w16se="http://schemas.microsoft.com/office/word/2015/wordml/symex" xmlns:wpg="http://schemas.microsoft.com/office/word/2010/wordprocessingGroup" xmlns:wpi="http://schemas.microsoft.com/office/word/2010/wordprocessingInk" xmlns:wne="http://schemas.microsoft.com/office/word/2006/wordml" xmlns:wps="http://schemas.microsoft.com/office/word/2010/wordprocessingShape" mc:Ignorable="w14 w15 w16se w16cid w16 w16cex w16sdtdh wp14">
   <w:p>
     <w:pPr>
       <w:pStyle w:val="Piedepgina"/>
@@ -5701,7 +5750,7 @@
 </file>
 
 <file path=word/footer2.xml><?xml version="1.0" encoding="utf-8"?>
-<w:ftr xmlns:wpc="http://schemas.microsoft.com/office/word/2010/wordprocessingCanvas" xmlns:cx="http://schemas.microsoft.com/office/drawing/2014/chartex" xmlns:mc="http://schemas.openxmlformats.org/markup-compatibility/2006" xmlns:o="urn:schemas-microsoft-com:office:office" xmlns:r="http://schemas.openxmlformats.org/officeDocument/2006/relationships" xmlns:m="http://schemas.openxmlformats.org/officeDocument/2006/math" xmlns:v="urn:schemas-microsoft-com:vml" xmlns:wp14="http://schemas.microsoft.com/office/word/2010/wordprocessingDrawing" xmlns:wp="http://schemas.openxmlformats.org/drawingml/2006/wordprocessingDrawing" xmlns:w10="urn:schemas-microsoft-com:office:word" xmlns:w="http://schemas.openxmlformats.org/wordprocessingml/2006/main" xmlns:w14="http://schemas.microsoft.com/office/word/2010/wordml" xmlns:w15="http://schemas.microsoft.com/office/word/2012/wordml" xmlns:w16se="http://schemas.microsoft.com/office/word/2015/wordml/symex" xmlns:wpg="http://schemas.microsoft.com/office/word/2010/wordprocessingGroup" xmlns:wpi="http://schemas.microsoft.com/office/word/2010/wordprocessingInk" xmlns:wne="http://schemas.microsoft.com/office/word/2006/wordml" xmlns:wps="http://schemas.microsoft.com/office/word/2010/wordprocessingShape" mc:Ignorable="w14 w15 w16se wp14">
+<w:ftr xmlns:wpc="http://schemas.microsoft.com/office/word/2010/wordprocessingCanvas" xmlns:cx="http://schemas.microsoft.com/office/drawing/2014/chartex" xmlns:cx1="http://schemas.microsoft.com/office/drawing/2015/9/8/chartex" xmlns:cx2="http://schemas.microsoft.com/office/drawing/2015/10/21/chartex" xmlns:cx3="http://schemas.microsoft.com/office/drawing/2016/5/9/chartex" xmlns:cx4="http://schemas.microsoft.com/office/drawing/2016/5/10/chartex" xmlns:cx5="http://schemas.microsoft.com/office/drawing/2016/5/11/chartex" xmlns:cx6="http://schemas.microsoft.com/office/drawing/2016/5/12/chartex" xmlns:cx7="http://schemas.microsoft.com/office/drawing/2016/5/13/chartex" xmlns:cx8="http://schemas.microsoft.com/office/drawing/2016/5/14/chartex" xmlns:mc="http://schemas.openxmlformats.org/markup-compatibility/2006" xmlns:aink="http://schemas.microsoft.com/office/drawing/2016/ink" xmlns:am3d="http://schemas.microsoft.com/office/drawing/2017/model3d" xmlns:o="urn:schemas-microsoft-com:office:office" xmlns:oel="http://schemas.microsoft.com/office/2019/extlst" xmlns:r="http://schemas.openxmlformats.org/officeDocument/2006/relationships" xmlns:m="http://schemas.openxmlformats.org/officeDocument/2006/math" xmlns:v="urn:schemas-microsoft-com:vml" xmlns:wp14="http://schemas.microsoft.com/office/word/2010/wordprocessingDrawing" xmlns:wp="http://schemas.openxmlformats.org/drawingml/2006/wordprocessingDrawing" xmlns:w10="urn:schemas-microsoft-com:office:word" xmlns:w="http://schemas.openxmlformats.org/wordprocessingml/2006/main" xmlns:w14="http://schemas.microsoft.com/office/word/2010/wordml" xmlns:w15="http://schemas.microsoft.com/office/word/2012/wordml" xmlns:w16cex="http://schemas.microsoft.com/office/word/2018/wordml/cex" xmlns:w16cid="http://schemas.microsoft.com/office/word/2016/wordml/cid" xmlns:w16="http://schemas.microsoft.com/office/word/2018/wordml" xmlns:w16sdtdh="http://schemas.microsoft.com/office/word/2020/wordml/sdtdatahash" xmlns:w16se="http://schemas.microsoft.com/office/word/2015/wordml/symex" xmlns:wpg="http://schemas.microsoft.com/office/word/2010/wordprocessingGroup" xmlns:wpi="http://schemas.microsoft.com/office/word/2010/wordprocessingInk" xmlns:wne="http://schemas.microsoft.com/office/word/2006/wordml" xmlns:wps="http://schemas.microsoft.com/office/word/2010/wordprocessingShape" mc:Ignorable="w14 w15 w16se w16cid w16 w16cex w16sdtdh wp14">
   <w:p>
     <w:pPr>
       <w:pStyle w:val="Piedepgina"/>
@@ -5720,7 +5769,7 @@
 </file>
 
 <file path=word/footnotes.xml><?xml version="1.0" encoding="utf-8"?>
-<w:footnotes xmlns:wpc="http://schemas.microsoft.com/office/word/2010/wordprocessingCanvas" xmlns:cx="http://schemas.microsoft.com/office/drawing/2014/chartex" xmlns:mc="http://schemas.openxmlformats.org/markup-compatibility/2006" xmlns:o="urn:schemas-microsoft-com:office:office" xmlns:r="http://schemas.openxmlformats.org/officeDocument/2006/relationships" xmlns:m="http://schemas.openxmlformats.org/officeDocument/2006/math" xmlns:v="urn:schemas-microsoft-com:vml" xmlns:wp14="http://schemas.microsoft.com/office/word/2010/wordprocessingDrawing" xmlns:wp="http://schemas.openxmlformats.org/drawingml/2006/wordprocessingDrawing" xmlns:w10="urn:schemas-microsoft-com:office:word" xmlns:w="http://schemas.openxmlformats.org/wordprocessingml/2006/main" xmlns:w14="http://schemas.microsoft.com/office/word/2010/wordml" xmlns:w15="http://schemas.microsoft.com/office/word/2012/wordml" xmlns:w16se="http://schemas.microsoft.com/office/word/2015/wordml/symex" xmlns:wpg="http://schemas.microsoft.com/office/word/2010/wordprocessingGroup" xmlns:wpi="http://schemas.microsoft.com/office/word/2010/wordprocessingInk" xmlns:wne="http://schemas.microsoft.com/office/word/2006/wordml" xmlns:wps="http://schemas.microsoft.com/office/word/2010/wordprocessingShape" mc:Ignorable="w14 w15 w16se wp14">
+<w:footnotes xmlns:wpc="http://schemas.microsoft.com/office/word/2010/wordprocessingCanvas" xmlns:cx="http://schemas.microsoft.com/office/drawing/2014/chartex" xmlns:cx1="http://schemas.microsoft.com/office/drawing/2015/9/8/chartex" xmlns:cx2="http://schemas.microsoft.com/office/drawing/2015/10/21/chartex" xmlns:cx3="http://schemas.microsoft.com/office/drawing/2016/5/9/chartex" xmlns:cx4="http://schemas.microsoft.com/office/drawing/2016/5/10/chartex" xmlns:cx5="http://schemas.microsoft.com/office/drawing/2016/5/11/chartex" xmlns:cx6="http://schemas.microsoft.com/office/drawing/2016/5/12/chartex" xmlns:cx7="http://schemas.microsoft.com/office/drawing/2016/5/13/chartex" xmlns:cx8="http://schemas.microsoft.com/office/drawing/2016/5/14/chartex" xmlns:mc="http://schemas.openxmlformats.org/markup-compatibility/2006" xmlns:aink="http://schemas.microsoft.com/office/drawing/2016/ink" xmlns:am3d="http://schemas.microsoft.com/office/drawing/2017/model3d" xmlns:o="urn:schemas-microsoft-com:office:office" xmlns:oel="http://schemas.microsoft.com/office/2019/extlst" xmlns:r="http://schemas.openxmlformats.org/officeDocument/2006/relationships" xmlns:m="http://schemas.openxmlformats.org/officeDocument/2006/math" xmlns:v="urn:schemas-microsoft-com:vml" xmlns:wp14="http://schemas.microsoft.com/office/word/2010/wordprocessingDrawing" xmlns:wp="http://schemas.openxmlformats.org/drawingml/2006/wordprocessingDrawing" xmlns:w10="urn:schemas-microsoft-com:office:word" xmlns:w="http://schemas.openxmlformats.org/wordprocessingml/2006/main" xmlns:w14="http://schemas.microsoft.com/office/word/2010/wordml" xmlns:w15="http://schemas.microsoft.com/office/word/2012/wordml" xmlns:w16cex="http://schemas.microsoft.com/office/word/2018/wordml/cex" xmlns:w16cid="http://schemas.microsoft.com/office/word/2016/wordml/cid" xmlns:w16="http://schemas.microsoft.com/office/word/2018/wordml" xmlns:w16sdtdh="http://schemas.microsoft.com/office/word/2020/wordml/sdtdatahash" xmlns:w16se="http://schemas.microsoft.com/office/word/2015/wordml/symex" xmlns:wpg="http://schemas.microsoft.com/office/word/2010/wordprocessingGroup" xmlns:wpi="http://schemas.microsoft.com/office/word/2010/wordprocessingInk" xmlns:wne="http://schemas.microsoft.com/office/word/2006/wordml" xmlns:wps="http://schemas.microsoft.com/office/word/2010/wordprocessingShape" mc:Ignorable="w14 w15 w16se w16cid w16 w16cex w16sdtdh wp14">
   <w:footnote w:type="separator" w:id="-1">
     <w:p>
       <w:r>
@@ -5739,7 +5788,7 @@
 </file>
 
 <file path=word/header1.xml><?xml version="1.0" encoding="utf-8"?>
-<w:hdr xmlns:wpc="http://schemas.microsoft.com/office/word/2010/wordprocessingCanvas" xmlns:cx="http://schemas.microsoft.com/office/drawing/2014/chartex" xmlns:mc="http://schemas.openxmlformats.org/markup-compatibility/2006" xmlns:o="urn:schemas-microsoft-com:office:office" xmlns:r="http://schemas.openxmlformats.org/officeDocument/2006/relationships" xmlns:m="http://schemas.openxmlformats.org/officeDocument/2006/math" xmlns:v="urn:schemas-microsoft-com:vml" xmlns:wp14="http://schemas.microsoft.com/office/word/2010/wordprocessingDrawing" xmlns:wp="http://schemas.openxmlformats.org/drawingml/2006/wordprocessingDrawing" xmlns:w10="urn:schemas-microsoft-com:office:word" xmlns:w="http://schemas.openxmlformats.org/wordprocessingml/2006/main" xmlns:w14="http://schemas.microsoft.com/office/word/2010/wordml" xmlns:w15="http://schemas.microsoft.com/office/word/2012/wordml" xmlns:w16se="http://schemas.microsoft.com/office/word/2015/wordml/symex" xmlns:wpg="http://schemas.microsoft.com/office/word/2010/wordprocessingGroup" xmlns:wpi="http://schemas.microsoft.com/office/word/2010/wordprocessingInk" xmlns:wne="http://schemas.microsoft.com/office/word/2006/wordml" xmlns:wps="http://schemas.microsoft.com/office/word/2010/wordprocessingShape" mc:Ignorable="w14 w15 w16se wp14">
+<w:hdr xmlns:wpc="http://schemas.microsoft.com/office/word/2010/wordprocessingCanvas" xmlns:cx="http://schemas.microsoft.com/office/drawing/2014/chartex" xmlns:cx1="http://schemas.microsoft.com/office/drawing/2015/9/8/chartex" xmlns:cx2="http://schemas.microsoft.com/office/drawing/2015/10/21/chartex" xmlns:cx3="http://schemas.microsoft.com/office/drawing/2016/5/9/chartex" xmlns:cx4="http://schemas.microsoft.com/office/drawing/2016/5/10/chartex" xmlns:cx5="http://schemas.microsoft.com/office/drawing/2016/5/11/chartex" xmlns:cx6="http://schemas.microsoft.com/office/drawing/2016/5/12/chartex" xmlns:cx7="http://schemas.microsoft.com/office/drawing/2016/5/13/chartex" xmlns:cx8="http://schemas.microsoft.com/office/drawing/2016/5/14/chartex" xmlns:mc="http://schemas.openxmlformats.org/markup-compatibility/2006" xmlns:aink="http://schemas.microsoft.com/office/drawing/2016/ink" xmlns:am3d="http://schemas.microsoft.com/office/drawing/2017/model3d" xmlns:o="urn:schemas-microsoft-com:office:office" xmlns:oel="http://schemas.microsoft.com/office/2019/extlst" xmlns:r="http://schemas.openxmlformats.org/officeDocument/2006/relationships" xmlns:m="http://schemas.openxmlformats.org/officeDocument/2006/math" xmlns:v="urn:schemas-microsoft-com:vml" xmlns:wp14="http://schemas.microsoft.com/office/word/2010/wordprocessingDrawing" xmlns:wp="http://schemas.openxmlformats.org/drawingml/2006/wordprocessingDrawing" xmlns:w10="urn:schemas-microsoft-com:office:word" xmlns:w="http://schemas.openxmlformats.org/wordprocessingml/2006/main" xmlns:w14="http://schemas.microsoft.com/office/word/2010/wordml" xmlns:w15="http://schemas.microsoft.com/office/word/2012/wordml" xmlns:w16cex="http://schemas.microsoft.com/office/word/2018/wordml/cex" xmlns:w16cid="http://schemas.microsoft.com/office/word/2016/wordml/cid" xmlns:w16="http://schemas.microsoft.com/office/word/2018/wordml" xmlns:w16sdtdh="http://schemas.microsoft.com/office/word/2020/wordml/sdtdatahash" xmlns:w16se="http://schemas.microsoft.com/office/word/2015/wordml/symex" xmlns:wpg="http://schemas.microsoft.com/office/word/2010/wordprocessingGroup" xmlns:wpi="http://schemas.microsoft.com/office/word/2010/wordprocessingInk" xmlns:wne="http://schemas.microsoft.com/office/word/2006/wordml" xmlns:wps="http://schemas.microsoft.com/office/word/2010/wordprocessingShape" mc:Ignorable="w14 w15 w16se w16cid w16 w16cex w16sdtdh wp14">
   <w:p>
     <w:pPr>
       <w:pStyle w:val="Textoindependiente"/>
@@ -5922,7 +5971,7 @@
             </wp:anchor>
           </w:drawing>
         </mc:Choice>
-        <mc:Fallback xmlns:w16sdtdh="http://schemas.microsoft.com/office/word/2020/wordml/sdtdatahash" xmlns:w16="http://schemas.microsoft.com/office/word/2018/wordml" xmlns:w16cid="http://schemas.microsoft.com/office/word/2016/wordml/cid" xmlns:w16cex="http://schemas.microsoft.com/office/word/2018/wordml/cex" xmlns:oel="http://schemas.microsoft.com/office/2019/extlst" xmlns:am3d="http://schemas.microsoft.com/office/drawing/2017/model3d" xmlns:aink="http://schemas.microsoft.com/office/drawing/2016/ink" xmlns:cx8="http://schemas.microsoft.com/office/drawing/2016/5/14/chartex" xmlns:cx7="http://schemas.microsoft.com/office/drawing/2016/5/13/chartex" xmlns:cx6="http://schemas.microsoft.com/office/drawing/2016/5/12/chartex" xmlns:cx5="http://schemas.microsoft.com/office/drawing/2016/5/11/chartex" xmlns:cx4="http://schemas.microsoft.com/office/drawing/2016/5/10/chartex" xmlns:cx3="http://schemas.microsoft.com/office/drawing/2016/5/9/chartex" xmlns:cx2="http://schemas.microsoft.com/office/drawing/2015/10/21/chartex" xmlns:cx1="http://schemas.microsoft.com/office/drawing/2015/9/8/chartex">
+        <mc:Fallback>
           <w:pict>
             <v:shapetype w14:anchorId="71A8EEC3" id="_x0000_t202" coordsize="21600,21600" o:spt="202" path="m,l,21600r21600,l21600,xe">
               <v:stroke joinstyle="miter"/>
@@ -6102,7 +6151,7 @@
             </wp:anchor>
           </w:drawing>
         </mc:Choice>
-        <mc:Fallback xmlns:w16du="http://schemas.microsoft.com/office/word/2023/wordml/word16du" xmlns:w16sdtdh="http://schemas.microsoft.com/office/word/2020/wordml/sdtdatahash" xmlns:w16="http://schemas.microsoft.com/office/word/2018/wordml" xmlns:w16cid="http://schemas.microsoft.com/office/word/2016/wordml/cid" xmlns:w16cex="http://schemas.microsoft.com/office/word/2018/wordml/cex" xmlns:oel="http://schemas.microsoft.com/office/2019/extlst" xmlns:am3d="http://schemas.microsoft.com/office/drawing/2017/model3d" xmlns:aink="http://schemas.microsoft.com/office/drawing/2016/ink" xmlns:cx8="http://schemas.microsoft.com/office/drawing/2016/5/14/chartex" xmlns:cx7="http://schemas.microsoft.com/office/drawing/2016/5/13/chartex" xmlns:cx6="http://schemas.microsoft.com/office/drawing/2016/5/12/chartex" xmlns:cx5="http://schemas.microsoft.com/office/drawing/2016/5/11/chartex" xmlns:cx4="http://schemas.microsoft.com/office/drawing/2016/5/10/chartex" xmlns:cx3="http://schemas.microsoft.com/office/drawing/2016/5/9/chartex" xmlns:cx2="http://schemas.microsoft.com/office/drawing/2015/10/21/chartex" xmlns:cx1="http://schemas.microsoft.com/office/drawing/2015/9/8/chartex">
+        <mc:Fallback xmlns:w16du="http://schemas.microsoft.com/office/word/2023/wordml/word16du">
           <w:pict>
             <v:line w14:anchorId="088D3CD3" id="Line 3" o:spid="_x0000_s1026" style="position:absolute;z-index:-251657216;visibility:visible;mso-wrap-style:square;mso-width-percent:0;mso-height-percent:0;mso-wrap-distance-left:9pt;mso-wrap-distance-top:0;mso-wrap-distance-right:9pt;mso-wrap-distance-bottom:0;mso-position-horizontal:absolute;mso-position-horizontal-relative:page;mso-position-vertical:absolute;mso-position-vertical-relative:page;mso-width-percent:0;mso-height-percent:0;mso-width-relative:page;mso-height-relative:page" from="77.65pt,65.25pt" to="503.45pt,65.25pt" o:gfxdata="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" strokeweight=".14042mm">
               <o:lock v:ext="edit" shapetype="f"/>
@@ -6117,7 +6166,7 @@
 </file>
 
 <file path=word/numbering.xml><?xml version="1.0" encoding="utf-8"?>
-<w:numbering xmlns:wpc="http://schemas.microsoft.com/office/word/2010/wordprocessingCanvas" xmlns:cx="http://schemas.microsoft.com/office/drawing/2014/chartex" xmlns:mc="http://schemas.openxmlformats.org/markup-compatibility/2006" xmlns:o="urn:schemas-microsoft-com:office:office" xmlns:r="http://schemas.openxmlformats.org/officeDocument/2006/relationships" xmlns:m="http://schemas.openxmlformats.org/officeDocument/2006/math" xmlns:v="urn:schemas-microsoft-com:vml" xmlns:wp14="http://schemas.microsoft.com/office/word/2010/wordprocessingDrawing" xmlns:wp="http://schemas.openxmlformats.org/drawingml/2006/wordprocessingDrawing" xmlns:w10="urn:schemas-microsoft-com:office:word" xmlns:w="http://schemas.openxmlformats.org/wordprocessingml/2006/main" xmlns:w14="http://schemas.microsoft.com/office/word/2010/wordml" xmlns:w15="http://schemas.microsoft.com/office/word/2012/wordml" xmlns:w16se="http://schemas.microsoft.com/office/word/2015/wordml/symex" xmlns:wpg="http://schemas.microsoft.com/office/word/2010/wordprocessingGroup" xmlns:wpi="http://schemas.microsoft.com/office/word/2010/wordprocessingInk" xmlns:wne="http://schemas.microsoft.com/office/word/2006/wordml" xmlns:wps="http://schemas.microsoft.com/office/word/2010/wordprocessingShape" mc:Ignorable="w14 w15 w16se wp14">
+<w:numbering xmlns:wpc="http://schemas.microsoft.com/office/word/2010/wordprocessingCanvas" xmlns:cx="http://schemas.microsoft.com/office/drawing/2014/chartex" xmlns:cx1="http://schemas.microsoft.com/office/drawing/2015/9/8/chartex" xmlns:cx2="http://schemas.microsoft.com/office/drawing/2015/10/21/chartex" xmlns:cx3="http://schemas.microsoft.com/office/drawing/2016/5/9/chartex" xmlns:cx4="http://schemas.microsoft.com/office/drawing/2016/5/10/chartex" xmlns:cx5="http://schemas.microsoft.com/office/drawing/2016/5/11/chartex" xmlns:cx6="http://schemas.microsoft.com/office/drawing/2016/5/12/chartex" xmlns:cx7="http://schemas.microsoft.com/office/drawing/2016/5/13/chartex" xmlns:cx8="http://schemas.microsoft.com/office/drawing/2016/5/14/chartex" xmlns:mc="http://schemas.openxmlformats.org/markup-compatibility/2006" xmlns:aink="http://schemas.microsoft.com/office/drawing/2016/ink" xmlns:am3d="http://schemas.microsoft.com/office/drawing/2017/model3d" xmlns:o="urn:schemas-microsoft-com:office:office" xmlns:oel="http://schemas.microsoft.com/office/2019/extlst" xmlns:r="http://schemas.openxmlformats.org/officeDocument/2006/relationships" xmlns:m="http://schemas.openxmlformats.org/officeDocument/2006/math" xmlns:v="urn:schemas-microsoft-com:vml" xmlns:wp14="http://schemas.microsoft.com/office/word/2010/wordprocessingDrawing" xmlns:wp="http://schemas.openxmlformats.org/drawingml/2006/wordprocessingDrawing" xmlns:w10="urn:schemas-microsoft-com:office:word" xmlns:w="http://schemas.openxmlformats.org/wordprocessingml/2006/main" xmlns:w14="http://schemas.microsoft.com/office/word/2010/wordml" xmlns:w15="http://schemas.microsoft.com/office/word/2012/wordml" xmlns:w16cex="http://schemas.microsoft.com/office/word/2018/wordml/cex" xmlns:w16cid="http://schemas.microsoft.com/office/word/2016/wordml/cid" xmlns:w16="http://schemas.microsoft.com/office/word/2018/wordml" xmlns:w16sdtdh="http://schemas.microsoft.com/office/word/2020/wordml/sdtdatahash" xmlns:w16se="http://schemas.microsoft.com/office/word/2015/wordml/symex" xmlns:wpg="http://schemas.microsoft.com/office/word/2010/wordprocessingGroup" xmlns:wpi="http://schemas.microsoft.com/office/word/2010/wordprocessingInk" xmlns:wne="http://schemas.microsoft.com/office/word/2006/wordml" xmlns:wps="http://schemas.microsoft.com/office/word/2010/wordprocessingShape" mc:Ignorable="w14 w15 w16se w16cid w16 w16cex w16sdtdh wp14">
   <w:abstractNum w:abstractNumId="0" w15:restartNumberingAfterBreak="0">
     <w:nsid w:val="05CA508C"/>
     <w:multiLevelType w:val="multilevel"/>
@@ -6232,6 +6281,119 @@
     </w:lvl>
   </w:abstractNum>
   <w:abstractNum w:abstractNumId="1" w15:restartNumberingAfterBreak="0">
+    <w:nsid w:val="0805621A"/>
+    <w:multiLevelType w:val="hybridMultilevel"/>
+    <w:tmpl w:val="83303B8C"/>
+    <w:lvl w:ilvl="0" w:tplc="340A0001">
+      <w:start w:val="1"/>
+      <w:numFmt w:val="bullet"/>
+      <w:lvlText w:val=""/>
+      <w:lvlJc w:val="left"/>
+      <w:pPr>
+        <w:ind w:left="1080" w:hanging="360"/>
+      </w:pPr>
+      <w:rPr>
+        <w:rFonts w:ascii="Symbol" w:hAnsi="Symbol" w:hint="default"/>
+      </w:rPr>
+    </w:lvl>
+    <w:lvl w:ilvl="1" w:tplc="340A0003" w:tentative="1">
+      <w:start w:val="1"/>
+      <w:numFmt w:val="bullet"/>
+      <w:lvlText w:val="o"/>
+      <w:lvlJc w:val="left"/>
+      <w:pPr>
+        <w:ind w:left="1800" w:hanging="360"/>
+      </w:pPr>
+      <w:rPr>
+        <w:rFonts w:ascii="Courier New" w:hAnsi="Courier New" w:cs="Courier New" w:hint="default"/>
+      </w:rPr>
+    </w:lvl>
+    <w:lvl w:ilvl="2" w:tplc="340A0005" w:tentative="1">
+      <w:start w:val="1"/>
+      <w:numFmt w:val="bullet"/>
+      <w:lvlText w:val=""/>
+      <w:lvlJc w:val="left"/>
+      <w:pPr>
+        <w:ind w:left="2520" w:hanging="360"/>
+      </w:pPr>
+      <w:rPr>
+        <w:rFonts w:ascii="Wingdings" w:hAnsi="Wingdings" w:hint="default"/>
+      </w:rPr>
+    </w:lvl>
+    <w:lvl w:ilvl="3" w:tplc="340A0001" w:tentative="1">
+      <w:start w:val="1"/>
+      <w:numFmt w:val="bullet"/>
+      <w:lvlText w:val=""/>
+      <w:lvlJc w:val="left"/>
+      <w:pPr>
+        <w:ind w:left="3240" w:hanging="360"/>
+      </w:pPr>
+      <w:rPr>
+        <w:rFonts w:ascii="Symbol" w:hAnsi="Symbol" w:hint="default"/>
+      </w:rPr>
+    </w:lvl>
+    <w:lvl w:ilvl="4" w:tplc="340A0003" w:tentative="1">
+      <w:start w:val="1"/>
+      <w:numFmt w:val="bullet"/>
+      <w:lvlText w:val="o"/>
+      <w:lvlJc w:val="left"/>
+      <w:pPr>
+        <w:ind w:left="3960" w:hanging="360"/>
+      </w:pPr>
+      <w:rPr>
+        <w:rFonts w:ascii="Courier New" w:hAnsi="Courier New" w:cs="Courier New" w:hint="default"/>
+      </w:rPr>
+    </w:lvl>
+    <w:lvl w:ilvl="5" w:tplc="340A0005" w:tentative="1">
+      <w:start w:val="1"/>
+      <w:numFmt w:val="bullet"/>
+      <w:lvlText w:val=""/>
+      <w:lvlJc w:val="left"/>
+      <w:pPr>
+        <w:ind w:left="4680" w:hanging="360"/>
+      </w:pPr>
+      <w:rPr>
+        <w:rFonts w:ascii="Wingdings" w:hAnsi="Wingdings" w:hint="default"/>
+      </w:rPr>
+    </w:lvl>
+    <w:lvl w:ilvl="6" w:tplc="340A0001" w:tentative="1">
+      <w:start w:val="1"/>
+      <w:numFmt w:val="bullet"/>
+      <w:lvlText w:val=""/>
+      <w:lvlJc w:val="left"/>
+      <w:pPr>
+        <w:ind w:left="5400" w:hanging="360"/>
+      </w:pPr>
+      <w:rPr>
+        <w:rFonts w:ascii="Symbol" w:hAnsi="Symbol" w:hint="default"/>
+      </w:rPr>
+    </w:lvl>
+    <w:lvl w:ilvl="7" w:tplc="340A0003" w:tentative="1">
+      <w:start w:val="1"/>
+      <w:numFmt w:val="bullet"/>
+      <w:lvlText w:val="o"/>
+      <w:lvlJc w:val="left"/>
+      <w:pPr>
+        <w:ind w:left="6120" w:hanging="360"/>
+      </w:pPr>
+      <w:rPr>
+        <w:rFonts w:ascii="Courier New" w:hAnsi="Courier New" w:cs="Courier New" w:hint="default"/>
+      </w:rPr>
+    </w:lvl>
+    <w:lvl w:ilvl="8" w:tplc="340A0005" w:tentative="1">
+      <w:start w:val="1"/>
+      <w:numFmt w:val="bullet"/>
+      <w:lvlText w:val=""/>
+      <w:lvlJc w:val="left"/>
+      <w:pPr>
+        <w:ind w:left="6840" w:hanging="360"/>
+      </w:pPr>
+      <w:rPr>
+        <w:rFonts w:ascii="Wingdings" w:hAnsi="Wingdings" w:hint="default"/>
+      </w:rPr>
+    </w:lvl>
+  </w:abstractNum>
+  <w:abstractNum w:abstractNumId="2" w15:restartNumberingAfterBreak="0">
     <w:nsid w:val="0FAE4A91"/>
     <w:multiLevelType w:val="hybridMultilevel"/>
     <w:tmpl w:val="CD1C5ED0"/>
@@ -6344,7 +6506,7 @@
       </w:rPr>
     </w:lvl>
   </w:abstractNum>
-  <w:abstractNum w:abstractNumId="2" w15:restartNumberingAfterBreak="0">
+  <w:abstractNum w:abstractNumId="3" w15:restartNumberingAfterBreak="0">
     <w:nsid w:val="1BE9734D"/>
     <w:multiLevelType w:val="hybridMultilevel"/>
     <w:tmpl w:val="AC92E5EC"/>
@@ -6457,7 +6619,7 @@
       </w:rPr>
     </w:lvl>
   </w:abstractNum>
-  <w:abstractNum w:abstractNumId="3" w15:restartNumberingAfterBreak="0">
+  <w:abstractNum w:abstractNumId="4" w15:restartNumberingAfterBreak="0">
     <w:nsid w:val="384A1DE3"/>
     <w:multiLevelType w:val="hybridMultilevel"/>
     <w:tmpl w:val="B558988C"/>
@@ -6570,7 +6732,7 @@
       </w:rPr>
     </w:lvl>
   </w:abstractNum>
-  <w:abstractNum w:abstractNumId="4" w15:restartNumberingAfterBreak="0">
+  <w:abstractNum w:abstractNumId="5" w15:restartNumberingAfterBreak="0">
     <w:nsid w:val="3E0454DF"/>
     <w:multiLevelType w:val="hybridMultilevel"/>
     <w:tmpl w:val="4E569C36"/>
@@ -6683,7 +6845,7 @@
       </w:rPr>
     </w:lvl>
   </w:abstractNum>
-  <w:abstractNum w:abstractNumId="5" w15:restartNumberingAfterBreak="0">
+  <w:abstractNum w:abstractNumId="6" w15:restartNumberingAfterBreak="0">
     <w:nsid w:val="4C077282"/>
     <w:multiLevelType w:val="hybridMultilevel"/>
     <w:tmpl w:val="D05E1C4C"/>
@@ -6796,7 +6958,7 @@
       </w:rPr>
     </w:lvl>
   </w:abstractNum>
-  <w:abstractNum w:abstractNumId="6" w15:restartNumberingAfterBreak="0">
+  <w:abstractNum w:abstractNumId="7" w15:restartNumberingAfterBreak="0">
     <w:nsid w:val="4C6F74BB"/>
     <w:multiLevelType w:val="hybridMultilevel"/>
     <w:tmpl w:val="BE38FB20"/>
@@ -6909,7 +7071,7 @@
       </w:rPr>
     </w:lvl>
   </w:abstractNum>
-  <w:abstractNum w:abstractNumId="7" w15:restartNumberingAfterBreak="0">
+  <w:abstractNum w:abstractNumId="8" w15:restartNumberingAfterBreak="0">
     <w:nsid w:val="4D1A3589"/>
     <w:multiLevelType w:val="hybridMultilevel"/>
     <w:tmpl w:val="F48AD27C"/>
@@ -7023,7 +7185,7 @@
       </w:rPr>
     </w:lvl>
   </w:abstractNum>
-  <w:abstractNum w:abstractNumId="8" w15:restartNumberingAfterBreak="0">
+  <w:abstractNum w:abstractNumId="9" w15:restartNumberingAfterBreak="0">
     <w:nsid w:val="50994F67"/>
     <w:multiLevelType w:val="multilevel"/>
     <w:tmpl w:val="EFE27B02"/>
@@ -7136,38 +7298,271 @@
       </w:pPr>
     </w:lvl>
   </w:abstractNum>
-  <w:num w:numId="1">
+  <w:abstractNum w:abstractNumId="10" w15:restartNumberingAfterBreak="0">
+    <w:nsid w:val="744432F6"/>
+    <w:multiLevelType w:val="hybridMultilevel"/>
+    <w:tmpl w:val="835AA0B8"/>
+    <w:lvl w:ilvl="0" w:tplc="D0FCE868">
+      <w:numFmt w:val="bullet"/>
+      <w:lvlText w:val="-"/>
+      <w:lvlJc w:val="left"/>
+      <w:pPr>
+        <w:ind w:left="720" w:hanging="360"/>
+      </w:pPr>
+      <w:rPr>
+        <w:rFonts w:ascii="Arial Narrow" w:eastAsia="Times New Roman" w:hAnsi="Arial Narrow" w:cs="Times New Roman" w:hint="default"/>
+      </w:rPr>
+    </w:lvl>
+    <w:lvl w:ilvl="1" w:tplc="340A0003" w:tentative="1">
+      <w:start w:val="1"/>
+      <w:numFmt w:val="bullet"/>
+      <w:lvlText w:val="o"/>
+      <w:lvlJc w:val="left"/>
+      <w:pPr>
+        <w:ind w:left="1440" w:hanging="360"/>
+      </w:pPr>
+      <w:rPr>
+        <w:rFonts w:ascii="Courier New" w:hAnsi="Courier New" w:cs="Courier New" w:hint="default"/>
+      </w:rPr>
+    </w:lvl>
+    <w:lvl w:ilvl="2" w:tplc="340A0005" w:tentative="1">
+      <w:start w:val="1"/>
+      <w:numFmt w:val="bullet"/>
+      <w:lvlText w:val=""/>
+      <w:lvlJc w:val="left"/>
+      <w:pPr>
+        <w:ind w:left="2160" w:hanging="360"/>
+      </w:pPr>
+      <w:rPr>
+        <w:rFonts w:ascii="Wingdings" w:hAnsi="Wingdings" w:hint="default"/>
+      </w:rPr>
+    </w:lvl>
+    <w:lvl w:ilvl="3" w:tplc="340A0001" w:tentative="1">
+      <w:start w:val="1"/>
+      <w:numFmt w:val="bullet"/>
+      <w:lvlText w:val=""/>
+      <w:lvlJc w:val="left"/>
+      <w:pPr>
+        <w:ind w:left="2880" w:hanging="360"/>
+      </w:pPr>
+      <w:rPr>
+        <w:rFonts w:ascii="Symbol" w:hAnsi="Symbol" w:hint="default"/>
+      </w:rPr>
+    </w:lvl>
+    <w:lvl w:ilvl="4" w:tplc="340A0003" w:tentative="1">
+      <w:start w:val="1"/>
+      <w:numFmt w:val="bullet"/>
+      <w:lvlText w:val="o"/>
+      <w:lvlJc w:val="left"/>
+      <w:pPr>
+        <w:ind w:left="3600" w:hanging="360"/>
+      </w:pPr>
+      <w:rPr>
+        <w:rFonts w:ascii="Courier New" w:hAnsi="Courier New" w:cs="Courier New" w:hint="default"/>
+      </w:rPr>
+    </w:lvl>
+    <w:lvl w:ilvl="5" w:tplc="340A0005" w:tentative="1">
+      <w:start w:val="1"/>
+      <w:numFmt w:val="bullet"/>
+      <w:lvlText w:val=""/>
+      <w:lvlJc w:val="left"/>
+      <w:pPr>
+        <w:ind w:left="4320" w:hanging="360"/>
+      </w:pPr>
+      <w:rPr>
+        <w:rFonts w:ascii="Wingdings" w:hAnsi="Wingdings" w:hint="default"/>
+      </w:rPr>
+    </w:lvl>
+    <w:lvl w:ilvl="6" w:tplc="340A0001" w:tentative="1">
+      <w:start w:val="1"/>
+      <w:numFmt w:val="bullet"/>
+      <w:lvlText w:val=""/>
+      <w:lvlJc w:val="left"/>
+      <w:pPr>
+        <w:ind w:left="5040" w:hanging="360"/>
+      </w:pPr>
+      <w:rPr>
+        <w:rFonts w:ascii="Symbol" w:hAnsi="Symbol" w:hint="default"/>
+      </w:rPr>
+    </w:lvl>
+    <w:lvl w:ilvl="7" w:tplc="340A0003" w:tentative="1">
+      <w:start w:val="1"/>
+      <w:numFmt w:val="bullet"/>
+      <w:lvlText w:val="o"/>
+      <w:lvlJc w:val="left"/>
+      <w:pPr>
+        <w:ind w:left="5760" w:hanging="360"/>
+      </w:pPr>
+      <w:rPr>
+        <w:rFonts w:ascii="Courier New" w:hAnsi="Courier New" w:cs="Courier New" w:hint="default"/>
+      </w:rPr>
+    </w:lvl>
+    <w:lvl w:ilvl="8" w:tplc="340A0005" w:tentative="1">
+      <w:start w:val="1"/>
+      <w:numFmt w:val="bullet"/>
+      <w:lvlText w:val=""/>
+      <w:lvlJc w:val="left"/>
+      <w:pPr>
+        <w:ind w:left="6480" w:hanging="360"/>
+      </w:pPr>
+      <w:rPr>
+        <w:rFonts w:ascii="Wingdings" w:hAnsi="Wingdings" w:hint="default"/>
+      </w:rPr>
+    </w:lvl>
+  </w:abstractNum>
+  <w:abstractNum w:abstractNumId="11" w15:restartNumberingAfterBreak="0">
+    <w:nsid w:val="74913F37"/>
+    <w:multiLevelType w:val="hybridMultilevel"/>
+    <w:tmpl w:val="B36E2620"/>
+    <w:lvl w:ilvl="0" w:tplc="D0FCE868">
+      <w:numFmt w:val="bullet"/>
+      <w:lvlText w:val="-"/>
+      <w:lvlJc w:val="left"/>
+      <w:pPr>
+        <w:ind w:left="1080" w:hanging="360"/>
+      </w:pPr>
+      <w:rPr>
+        <w:rFonts w:ascii="Arial Narrow" w:eastAsia="Times New Roman" w:hAnsi="Arial Narrow" w:cs="Times New Roman" w:hint="default"/>
+      </w:rPr>
+    </w:lvl>
+    <w:lvl w:ilvl="1" w:tplc="340A0003" w:tentative="1">
+      <w:start w:val="1"/>
+      <w:numFmt w:val="bullet"/>
+      <w:lvlText w:val="o"/>
+      <w:lvlJc w:val="left"/>
+      <w:pPr>
+        <w:ind w:left="1800" w:hanging="360"/>
+      </w:pPr>
+      <w:rPr>
+        <w:rFonts w:ascii="Courier New" w:hAnsi="Courier New" w:cs="Courier New" w:hint="default"/>
+      </w:rPr>
+    </w:lvl>
+    <w:lvl w:ilvl="2" w:tplc="340A0005" w:tentative="1">
+      <w:start w:val="1"/>
+      <w:numFmt w:val="bullet"/>
+      <w:lvlText w:val=""/>
+      <w:lvlJc w:val="left"/>
+      <w:pPr>
+        <w:ind w:left="2520" w:hanging="360"/>
+      </w:pPr>
+      <w:rPr>
+        <w:rFonts w:ascii="Wingdings" w:hAnsi="Wingdings" w:hint="default"/>
+      </w:rPr>
+    </w:lvl>
+    <w:lvl w:ilvl="3" w:tplc="340A0001" w:tentative="1">
+      <w:start w:val="1"/>
+      <w:numFmt w:val="bullet"/>
+      <w:lvlText w:val=""/>
+      <w:lvlJc w:val="left"/>
+      <w:pPr>
+        <w:ind w:left="3240" w:hanging="360"/>
+      </w:pPr>
+      <w:rPr>
+        <w:rFonts w:ascii="Symbol" w:hAnsi="Symbol" w:hint="default"/>
+      </w:rPr>
+    </w:lvl>
+    <w:lvl w:ilvl="4" w:tplc="340A0003" w:tentative="1">
+      <w:start w:val="1"/>
+      <w:numFmt w:val="bullet"/>
+      <w:lvlText w:val="o"/>
+      <w:lvlJc w:val="left"/>
+      <w:pPr>
+        <w:ind w:left="3960" w:hanging="360"/>
+      </w:pPr>
+      <w:rPr>
+        <w:rFonts w:ascii="Courier New" w:hAnsi="Courier New" w:cs="Courier New" w:hint="default"/>
+      </w:rPr>
+    </w:lvl>
+    <w:lvl w:ilvl="5" w:tplc="340A0005" w:tentative="1">
+      <w:start w:val="1"/>
+      <w:numFmt w:val="bullet"/>
+      <w:lvlText w:val=""/>
+      <w:lvlJc w:val="left"/>
+      <w:pPr>
+        <w:ind w:left="4680" w:hanging="360"/>
+      </w:pPr>
+      <w:rPr>
+        <w:rFonts w:ascii="Wingdings" w:hAnsi="Wingdings" w:hint="default"/>
+      </w:rPr>
+    </w:lvl>
+    <w:lvl w:ilvl="6" w:tplc="340A0001" w:tentative="1">
+      <w:start w:val="1"/>
+      <w:numFmt w:val="bullet"/>
+      <w:lvlText w:val=""/>
+      <w:lvlJc w:val="left"/>
+      <w:pPr>
+        <w:ind w:left="5400" w:hanging="360"/>
+      </w:pPr>
+      <w:rPr>
+        <w:rFonts w:ascii="Symbol" w:hAnsi="Symbol" w:hint="default"/>
+      </w:rPr>
+    </w:lvl>
+    <w:lvl w:ilvl="7" w:tplc="340A0003" w:tentative="1">
+      <w:start w:val="1"/>
+      <w:numFmt w:val="bullet"/>
+      <w:lvlText w:val="o"/>
+      <w:lvlJc w:val="left"/>
+      <w:pPr>
+        <w:ind w:left="6120" w:hanging="360"/>
+      </w:pPr>
+      <w:rPr>
+        <w:rFonts w:ascii="Courier New" w:hAnsi="Courier New" w:cs="Courier New" w:hint="default"/>
+      </w:rPr>
+    </w:lvl>
+    <w:lvl w:ilvl="8" w:tplc="340A0005" w:tentative="1">
+      <w:start w:val="1"/>
+      <w:numFmt w:val="bullet"/>
+      <w:lvlText w:val=""/>
+      <w:lvlJc w:val="left"/>
+      <w:pPr>
+        <w:ind w:left="6840" w:hanging="360"/>
+      </w:pPr>
+      <w:rPr>
+        <w:rFonts w:ascii="Wingdings" w:hAnsi="Wingdings" w:hint="default"/>
+      </w:rPr>
+    </w:lvl>
+  </w:abstractNum>
+  <w:num w:numId="1" w16cid:durableId="1422137761">
+    <w:abstractNumId w:val="4"/>
+  </w:num>
+  <w:num w:numId="2" w16cid:durableId="1625767009">
+    <w:abstractNumId w:val="2"/>
+  </w:num>
+  <w:num w:numId="3" w16cid:durableId="1330333355">
+    <w:abstractNumId w:val="7"/>
+  </w:num>
+  <w:num w:numId="4" w16cid:durableId="899436649">
+    <w:abstractNumId w:val="8"/>
+  </w:num>
+  <w:num w:numId="5" w16cid:durableId="2100520514">
+    <w:abstractNumId w:val="0"/>
+  </w:num>
+  <w:num w:numId="6" w16cid:durableId="763495301">
+    <w:abstractNumId w:val="9"/>
+  </w:num>
+  <w:num w:numId="7" w16cid:durableId="825361807">
+    <w:abstractNumId w:val="6"/>
+  </w:num>
+  <w:num w:numId="8" w16cid:durableId="306784289">
     <w:abstractNumId w:val="3"/>
   </w:num>
-  <w:num w:numId="2">
-    <w:abstractNumId w:val="1"/>
-  </w:num>
-  <w:num w:numId="3">
-    <w:abstractNumId w:val="6"/>
-  </w:num>
-  <w:num w:numId="4">
-    <w:abstractNumId w:val="7"/>
-  </w:num>
-  <w:num w:numId="5">
-    <w:abstractNumId w:val="0"/>
-  </w:num>
-  <w:num w:numId="6">
-    <w:abstractNumId w:val="8"/>
-  </w:num>
-  <w:num w:numId="7">
+  <w:num w:numId="9" w16cid:durableId="186066531">
     <w:abstractNumId w:val="5"/>
   </w:num>
-  <w:num w:numId="8">
-    <w:abstractNumId w:val="2"/>
+  <w:num w:numId="10" w16cid:durableId="601184517">
+    <w:abstractNumId w:val="10"/>
   </w:num>
-  <w:num w:numId="9">
-    <w:abstractNumId w:val="4"/>
+  <w:num w:numId="11" w16cid:durableId="1128353823">
+    <w:abstractNumId w:val="11"/>
+  </w:num>
+  <w:num w:numId="12" w16cid:durableId="128480560">
+    <w:abstractNumId w:val="1"/>
   </w:num>
 </w:numbering>
 </file>
 
 <file path=word/styles.xml><?xml version="1.0" encoding="utf-8"?>
-<w:styles xmlns:mc="http://schemas.openxmlformats.org/markup-compatibility/2006" xmlns:r="http://schemas.openxmlformats.org/officeDocument/2006/relationships" xmlns:w="http://schemas.openxmlformats.org/wordprocessingml/2006/main" xmlns:w14="http://schemas.microsoft.com/office/word/2010/wordml" xmlns:w15="http://schemas.microsoft.com/office/word/2012/wordml" xmlns:w16se="http://schemas.microsoft.com/office/word/2015/wordml/symex" mc:Ignorable="w14 w15 w16se">
+<w:styles xmlns:mc="http://schemas.openxmlformats.org/markup-compatibility/2006" xmlns:r="http://schemas.openxmlformats.org/officeDocument/2006/relationships" xmlns:w="http://schemas.openxmlformats.org/wordprocessingml/2006/main" xmlns:w14="http://schemas.microsoft.com/office/word/2010/wordml" xmlns:w15="http://schemas.microsoft.com/office/word/2012/wordml" xmlns:w16cex="http://schemas.microsoft.com/office/word/2018/wordml/cex" xmlns:w16cid="http://schemas.microsoft.com/office/word/2016/wordml/cid" xmlns:w16="http://schemas.microsoft.com/office/word/2018/wordml" xmlns:w16sdtdh="http://schemas.microsoft.com/office/word/2020/wordml/sdtdatahash" xmlns:w16se="http://schemas.microsoft.com/office/word/2015/wordml/symex" mc:Ignorable="w14 w15 w16se w16cid w16 w16cex w16sdtdh">
   <w:docDefaults>
     <w:rPrDefault>
       <w:rPr>
@@ -7179,7 +7574,7 @@
     </w:rPrDefault>
     <w:pPrDefault/>
   </w:docDefaults>
-  <w:latentStyles w:defLockedState="0" w:defUIPriority="99" w:defSemiHidden="0" w:defUnhideWhenUsed="0" w:defQFormat="0" w:count="371">
+  <w:latentStyles w:defLockedState="0" w:defUIPriority="99" w:defSemiHidden="0" w:defUnhideWhenUsed="0" w:defQFormat="0" w:count="376">
     <w:lsdException w:name="Normal" w:uiPriority="0" w:qFormat="1"/>
     <w:lsdException w:name="heading 1" w:uiPriority="9" w:qFormat="1"/>
     <w:lsdException w:name="heading 2" w:semiHidden="1" w:uiPriority="9" w:unhideWhenUsed="1" w:qFormat="1"/>
@@ -7551,6 +7946,11 @@
     <w:lsdException w:name="List Table 5 Dark Accent 6" w:uiPriority="50"/>
     <w:lsdException w:name="List Table 6 Colorful Accent 6" w:uiPriority="51"/>
     <w:lsdException w:name="List Table 7 Colorful Accent 6" w:uiPriority="52"/>
+    <w:lsdException w:name="Mention" w:semiHidden="1" w:unhideWhenUsed="1"/>
+    <w:lsdException w:name="Smart Hyperlink" w:semiHidden="1" w:unhideWhenUsed="1"/>
+    <w:lsdException w:name="Hashtag" w:semiHidden="1" w:unhideWhenUsed="1"/>
+    <w:lsdException w:name="Unresolved Mention" w:semiHidden="1" w:unhideWhenUsed="1"/>
+    <w:lsdException w:name="Smart Link" w:semiHidden="1" w:unhideWhenUsed="1"/>
   </w:latentStyles>
   <w:style w:type="paragraph" w:default="1" w:styleId="Normal">
     <w:name w:val="Normal"/>

</xml_diff>